<commit_message>
Fix application config (#58)
</commit_message>
<xml_diff>
--- a/ConceptionDocument.docx
+++ b/ConceptionDocument.docx
@@ -30,148 +30,26 @@
         <w:pStyle w:val="berschrift2"/>
       </w:pPr>
       <w:r>
-        <w:t>Risks</w:t>
-      </w:r>
-    </w:p>
-    <w:p>
-      <w:r>
-        <w:t>A digital offer and the associate</w:t>
-      </w:r>
-      <w:r>
-        <w:t>d</w:t>
-      </w:r>
-      <w:r>
-        <w:t xml:space="preserve"> privacy concerns with those might scare off users. </w:t>
-      </w:r>
-      <w:r>
-        <w:t xml:space="preserve">Especially because the </w:t>
-      </w:r>
-      <w:r>
-        <w:t xml:space="preserve">assistant </w:t>
-      </w:r>
-      <w:r>
-        <w:t>needs personal information about the user, to be able to support them with personalized advise.</w:t>
-      </w:r>
-    </w:p>
-    <w:p>
-      <w:r>
-        <w:t>As outlined before, the goal is to use an AI to answer the questions to the user. The output of those generative models can only be controlled in a limited fashion. The risk is, that the AI provide some negative advice to a user.</w:t>
-      </w:r>
-    </w:p>
-    <w:p>
-      <w:pPr>
-        <w:pStyle w:val="berschrift2"/>
-      </w:pPr>
-      <w:r>
-        <w:t>Software development methodology</w:t>
-      </w:r>
-    </w:p>
-    <w:p>
-      <w:r>
-        <w:t xml:space="preserve">This project will use the </w:t>
-      </w:r>
-      <w:r>
-        <w:t>Kanban</w:t>
-      </w:r>
-      <w:r>
-        <w:t xml:space="preserve"> software development methodology. </w:t>
-      </w:r>
-      <w:r>
-        <w:t>Kanban is very lightweight which makes it suitable for this small one person project. It does not require complex planning and does not force some cycles, but still allows to be flexible and to change priorities.</w:t>
-      </w:r>
-    </w:p>
-    <w:p>
-      <w:pPr>
-        <w:pStyle w:val="berschrift3"/>
-      </w:pPr>
-      <w:r>
-        <w:t>Kanban Board</w:t>
-      </w:r>
-    </w:p>
-    <w:p>
-      <w:r>
-        <w:t>The core focus in Kanban is the Kanban-Board. This project will be managed via Github-Projects and the Kanban board has the six columns Backlog, Refined, Ready, In progress, In review and Done.</w:t>
-      </w:r>
-    </w:p>
-    <w:p>
-      <w:r>
-        <w:t xml:space="preserve">The Backlog contains a list of all tasks for a bigger timeframe. It has a very big limit of 20, because  in this area all items are collected for the future. Items in the Backlog are only roughly described and are not estimated and not prioritized. </w:t>
-      </w:r>
-    </w:p>
-    <w:p>
-      <w:pPr>
-        <w:tabs>
-          <w:tab w:val="left" w:pos="7665"/>
-        </w:tabs>
-      </w:pPr>
-      <w:r>
-        <w:t>Items which are well described and which will be tackled in the next weeks, are in the Refined column. The column is limited to five prioritized and estimated items, which are ready for development as soon as all dependent requirements are fulfilled.</w:t>
-      </w:r>
-    </w:p>
-    <w:p>
-      <w:pPr>
-        <w:tabs>
-          <w:tab w:val="left" w:pos="7665"/>
-        </w:tabs>
-      </w:pPr>
-      <w:r>
-        <w:t>Once the refined items are completely unblocked, they can move in the ready column. These items could be started at any point in time. This column is also limited to five items and combined with the five refined items, they show the next up to ten items that will be done.</w:t>
-      </w:r>
-    </w:p>
-    <w:p>
-      <w:pPr>
-        <w:tabs>
-          <w:tab w:val="left" w:pos="7665"/>
-        </w:tabs>
-      </w:pPr>
-      <w:r>
-        <w:t>Started items are moved to in progress. Since this is a one person development project, the progress column is restricted to one item. With the multi-tasking will be prevented.</w:t>
-      </w:r>
-    </w:p>
-    <w:p>
-      <w:pPr>
-        <w:tabs>
-          <w:tab w:val="left" w:pos="7665"/>
-        </w:tabs>
-      </w:pPr>
-      <w:r>
-        <w:t>Once a PR is opened, items are automatically moved to In review. There are no second eyes, that could review the code, but there are automated checks, which prevent security breaches and software regressions.</w:t>
-      </w:r>
-    </w:p>
-    <w:p>
-      <w:pPr>
-        <w:tabs>
-          <w:tab w:val="left" w:pos="7665"/>
-        </w:tabs>
-      </w:pPr>
-      <w:r>
-        <w:t>After a PR is merged, items are moved to Done. The Done column has no limit configured.</w:t>
-      </w:r>
-    </w:p>
-    <w:p>
-      <w:pPr>
-        <w:tabs>
-          <w:tab w:val="left" w:pos="7665"/>
-        </w:tabs>
-        <w:rPr>
-          <w:b/>
-          <w:bCs/>
-        </w:rPr>
-      </w:pPr>
-    </w:p>
-    <w:p>
-      <w:pPr>
-        <w:tabs>
-          <w:tab w:val="left" w:pos="7665"/>
-        </w:tabs>
-      </w:pPr>
-      <w:r>
-        <w:lastRenderedPageBreak/>
+        <w:t>Project plan</w:t>
+      </w:r>
+      <w:bookmarkStart w:id="0" w:name="_GoBack"/>
+      <w:bookmarkEnd w:id="0"/>
+    </w:p>
+    <w:p>
+      <w:r>
+        <w:t>The scope of this project is restricted to milestone one. For the first milestone the app should only support basic chat functionalities between the user and the digital assistant. To demonstrate a first more advanced feature, t</w:t>
+      </w:r>
+      <w:r>
+        <w:t>he first assistant tool will be implemented. The first tool will allow the assistant to store recipes in the database. With this the first milestone will be implemented with those four epics.</w:t>
+      </w:r>
+    </w:p>
+    <w:p>
+      <w:r>
         <w:drawing>
-          <wp:inline distT="0" distB="0" distL="0" distR="0" wp14:anchorId="16C18E33" wp14:editId="41531CAE">
-            <wp:extent cx="5760720" cy="1940560"/>
-            <wp:effectExtent l="0" t="0" r="0" b="2540"/>
-            <wp:docPr id="2" name="Grafik 2"/>
+          <wp:inline distT="0" distB="0" distL="0" distR="0" wp14:anchorId="165E40F3" wp14:editId="38EE6D90">
+            <wp:extent cx="4696480" cy="3896269"/>
+            <wp:effectExtent l="0" t="0" r="0" b="9525"/>
+            <wp:docPr id="5" name="Grafik 5"/>
             <wp:cNvGraphicFramePr>
               <a:graphicFrameLocks xmlns:a="http://schemas.openxmlformats.org/drawingml/2006/main" noChangeAspect="1"/>
             </wp:cNvGraphicFramePr>
@@ -191,7 +69,7 @@
                   <pic:spPr>
                     <a:xfrm>
                       <a:off x="0" y="0"/>
-                      <a:ext cx="5760720" cy="1940560"/>
+                      <a:ext cx="4696480" cy="3896269"/>
                     </a:xfrm>
                     <a:prstGeom prst="rect">
                       <a:avLst/>
@@ -205,25 +83,32 @@
       </w:r>
     </w:p>
     <w:p>
-      <w:pPr>
-        <w:pStyle w:val="berschrift3"/>
-      </w:pPr>
-      <w:r>
-        <w:t>Epic Board</w:t>
-      </w:r>
-    </w:p>
-    <w:p>
-      <w:r>
-        <w:t>The epic board shows a high level overview, how far the epics have progressed and which tasks/stories there are left to complete an epic.</w:t>
-      </w:r>
-    </w:p>
-    <w:p>
-      <w:r>
+      <w:r>
+        <w:t xml:space="preserve">The Epics are mostly independent from each other, but to simplify testing, the setup of the server and CI/CD pipelines should be completed before starting functional implementations. </w:t>
+      </w:r>
+    </w:p>
+    <w:p>
+      <w:r>
+        <w:t>The epic “User recipe store” should be implemented after the chat itself, because the chat is the only way, how recipes could be created. Nevertheless the retrieval of recipes could theoretically also be implemented before.</w:t>
+      </w:r>
+    </w:p>
+    <w:p>
+      <w:r>
+        <w:t xml:space="preserve">Technical functionalities are maintained as tasks. Those tasks are mainly part of the epic “Setup Cloud Server”. </w:t>
+      </w:r>
+      <w:r>
+        <w:t xml:space="preserve">Feature enhancements are tracked via User Stories. </w:t>
+      </w:r>
+    </w:p>
+    <w:p/>
+    <w:p>
+      <w:r>
+        <w:lastRenderedPageBreak/>
         <w:drawing>
-          <wp:inline distT="0" distB="0" distL="0" distR="0" wp14:anchorId="60BE9642" wp14:editId="5B720708">
-            <wp:extent cx="5760720" cy="3053715"/>
-            <wp:effectExtent l="0" t="0" r="0" b="0"/>
-            <wp:docPr id="3" name="Grafik 3"/>
+          <wp:inline distT="0" distB="0" distL="0" distR="0" wp14:anchorId="42F86D4A" wp14:editId="77391595">
+            <wp:extent cx="2849873" cy="3069771"/>
+            <wp:effectExtent l="0" t="0" r="8255" b="0"/>
+            <wp:docPr id="6" name="Grafik 6"/>
             <wp:cNvGraphicFramePr>
               <a:graphicFrameLocks xmlns:a="http://schemas.openxmlformats.org/drawingml/2006/main" noChangeAspect="1"/>
             </wp:cNvGraphicFramePr>
@@ -243,7 +128,7 @@
                   <pic:spPr>
                     <a:xfrm>
                       <a:off x="0" y="0"/>
-                      <a:ext cx="5760720" cy="3053715"/>
+                      <a:ext cx="2857381" cy="3077858"/>
                     </a:xfrm>
                     <a:prstGeom prst="rect">
                       <a:avLst/>
@@ -255,27 +140,12 @@
           </wp:inline>
         </w:drawing>
       </w:r>
-    </w:p>
-    <w:p>
-      <w:pPr>
-        <w:pStyle w:val="berschrift3"/>
-      </w:pPr>
-      <w:r>
-        <w:t>Milestone View</w:t>
-      </w:r>
-    </w:p>
-    <w:p>
-      <w:r>
-        <w:t>The milestone view show the status of the overall milestone and which epics are open until the milestone is completed.</w:t>
-      </w:r>
-    </w:p>
-    <w:p>
       <w:r>
         <w:drawing>
-          <wp:inline distT="0" distB="0" distL="0" distR="0" wp14:anchorId="4E02881A" wp14:editId="4172C80B">
-            <wp:extent cx="5760720" cy="965200"/>
-            <wp:effectExtent l="0" t="0" r="0" b="6350"/>
-            <wp:docPr id="4" name="Grafik 4"/>
+          <wp:inline distT="0" distB="0" distL="0" distR="0" wp14:anchorId="15DC6F8F" wp14:editId="71D5D059">
+            <wp:extent cx="2608926" cy="3069326"/>
+            <wp:effectExtent l="0" t="0" r="1270" b="0"/>
+            <wp:docPr id="7" name="Grafik 7"/>
             <wp:cNvGraphicFramePr>
               <a:graphicFrameLocks xmlns:a="http://schemas.openxmlformats.org/drawingml/2006/main" noChangeAspect="1"/>
             </wp:cNvGraphicFramePr>
@@ -295,7 +165,7 @@
                   <pic:spPr>
                     <a:xfrm>
                       <a:off x="0" y="0"/>
-                      <a:ext cx="5760720" cy="965200"/>
+                      <a:ext cx="2633622" cy="3098380"/>
                     </a:xfrm>
                     <a:prstGeom prst="rect">
                       <a:avLst/>
@@ -308,129 +178,157 @@
         </w:drawing>
       </w:r>
     </w:p>
+    <w:p/>
+    <w:p>
+      <w:pPr>
+        <w:pStyle w:val="berschrift2"/>
+      </w:pPr>
+      <w:r>
+        <w:t>Risks</w:t>
+      </w:r>
+    </w:p>
+    <w:p>
+      <w:r>
+        <w:t>A digital offer and the associate</w:t>
+      </w:r>
+      <w:r>
+        <w:t>d</w:t>
+      </w:r>
+      <w:r>
+        <w:t xml:space="preserve"> privacy concerns with those might scare off users. </w:t>
+      </w:r>
+      <w:r>
+        <w:t xml:space="preserve">Especially because the </w:t>
+      </w:r>
+      <w:r>
+        <w:t xml:space="preserve">assistant </w:t>
+      </w:r>
+      <w:r>
+        <w:t>needs personal information about the user, to be able to support them with personalized advise.</w:t>
+      </w:r>
+    </w:p>
+    <w:p>
+      <w:r>
+        <w:t>As outlined before, the goal is to use an AI to answer the questions to the user. The output of those generative models can only be controlled in a limited fashion. The risk is, that the AI provide some negative advice to a user.</w:t>
+      </w:r>
+    </w:p>
+    <w:p>
+      <w:pPr>
+        <w:pStyle w:val="berschrift2"/>
+      </w:pPr>
+      <w:r>
+        <w:t>Software development methodology</w:t>
+      </w:r>
+    </w:p>
+    <w:p>
+      <w:r>
+        <w:t xml:space="preserve">This project will use the </w:t>
+      </w:r>
+      <w:r>
+        <w:t>Kanban</w:t>
+      </w:r>
+      <w:r>
+        <w:t xml:space="preserve"> software development methodology. </w:t>
+      </w:r>
+      <w:r>
+        <w:t>Kanban is very lightweight which makes it suitable for this small one person project. It does not require complex planning and does not force some cycles, but still allows to be flexible and to change priorities.</w:t>
+      </w:r>
+    </w:p>
     <w:p>
       <w:pPr>
         <w:pStyle w:val="berschrift3"/>
       </w:pPr>
       <w:r>
-        <w:t>Roles</w:t>
-      </w:r>
-    </w:p>
-    <w:p>
-      <w:r>
-        <w:t>The Kanban project requires multiple roles which will all be filled with the on person in the exceptional project.</w:t>
-      </w:r>
-    </w:p>
-    <w:p>
-      <w:r>
-        <w:t xml:space="preserve">The first role is the Product Owner, who is responsible for creating the backlog and maintaining priorities based on user requirements. The Epics and User stories which the product owner defines, are further refined by the development team. This team consist of architects, developers and DevOps Engineers. The Architect is responsible for the system design and application architecture. The </w:t>
-      </w:r>
+        <w:t>Kanban Board</w:t>
+      </w:r>
+    </w:p>
+    <w:p>
+      <w:r>
+        <w:t>The core focus in Kanban is the Kanban-Board. This project will be managed via Github-Projects and the Kanban board has the six columns Backlog, Refined, Ready, In progress, In review and Done.</w:t>
+      </w:r>
+    </w:p>
+    <w:p>
+      <w:r>
+        <w:t xml:space="preserve">The Backlog contains a list of all tasks for a bigger timeframe. It has a very big limit of 20, because  in this area all items are collected for the future. Items in the Backlog are only roughly described and are not estimated and not prioritized. </w:t>
+      </w:r>
+    </w:p>
+    <w:p>
+      <w:pPr>
+        <w:tabs>
+          <w:tab w:val="left" w:pos="7665"/>
+        </w:tabs>
+      </w:pPr>
+      <w:r>
+        <w:t>Items which are well described and which will be tackled in the next weeks, are in the Refined column. The column is limited to five prioritized and estimated items, which are ready for development as soon as all dependent requirements are fulfilled.</w:t>
+      </w:r>
+    </w:p>
+    <w:p>
+      <w:pPr>
+        <w:tabs>
+          <w:tab w:val="left" w:pos="7665"/>
+        </w:tabs>
+      </w:pPr>
+      <w:r>
+        <w:t>Once the refined items are completely unblocked, they can move in the ready column. These items could be started at any point in time. This column is also limited to five items and combined with the five refined items, they show the next up to ten items that will be done.</w:t>
+      </w:r>
+    </w:p>
+    <w:p>
+      <w:pPr>
+        <w:tabs>
+          <w:tab w:val="left" w:pos="7665"/>
+        </w:tabs>
+      </w:pPr>
+      <w:r>
+        <w:t>Started items are moved to in progress. Since this is a one person development project, the progress column is restricted to one item. With the multi-tasking will be prevented.</w:t>
+      </w:r>
+    </w:p>
+    <w:p>
+      <w:pPr>
+        <w:tabs>
+          <w:tab w:val="left" w:pos="7665"/>
+        </w:tabs>
+      </w:pPr>
       <w:r>
         <w:lastRenderedPageBreak/>
-        <w:t xml:space="preserve">DevOps-Engineers create a continuous integration and </w:t>
-      </w:r>
-      <w:r>
-        <w:t>continuous</w:t>
-      </w:r>
-      <w:r>
-        <w:t xml:space="preserve"> development pipeline. The pipeline ensures that new features are release often and</w:t>
-      </w:r>
-      <w:r>
-        <w:t xml:space="preserve"> only if the quality stages are passed.</w:t>
-      </w:r>
-    </w:p>
-    <w:p>
-      <w:r>
-        <w:t>Developers are responsible for the implementation of the tasks and stories. They are also responsible to write good/automated tests that ensure that new releases don’t introduce regressions an that the manual testing effort is low.</w:t>
-      </w:r>
-    </w:p>
-    <w:p>
-      <w:pPr>
-        <w:pStyle w:val="berschrift2"/>
-      </w:pPr>
-      <w:r>
-        <w:t>Requirements</w:t>
-      </w:r>
-    </w:p>
-    <w:p>
-      <w:r>
-        <w:t>The requirements can be grouped into non-functional and functional requirements. The non-functional requirements are required to deliver a good software solutions with high quality.</w:t>
-      </w:r>
-    </w:p>
-    <w:p>
-      <w:pPr>
-        <w:pStyle w:val="berschrift3"/>
-      </w:pPr>
-      <w:r>
-        <w:t>Non-functional</w:t>
-      </w:r>
-    </w:p>
-    <w:p>
-      <w:r>
-        <w:t xml:space="preserve">In alignment with </w:t>
-      </w:r>
-      <w:r>
-        <w:t>a</w:t>
-      </w:r>
-      <w:r>
-        <w:t xml:space="preserve"> lean development process, a continuous integration and deployment pipeline is required for a continuously flow of new items to the user. A backend server</w:t>
-      </w:r>
-      <w:r>
-        <w:t xml:space="preserve"> must be stetted up as a </w:t>
-      </w:r>
-      <w:r>
-        <w:t xml:space="preserve">proxy to the OpenAI assistant API, but also to implement </w:t>
-      </w:r>
-      <w:r>
-        <w:t>additional functionalities</w:t>
-      </w:r>
-    </w:p>
-    <w:p>
-      <w:pPr>
-        <w:pStyle w:val="berschrift3"/>
-      </w:pPr>
-      <w:r>
-        <w:t>Functional</w:t>
-      </w:r>
-    </w:p>
-    <w:p>
-      <w:r>
-        <w:t>For the first milestone the health coach has a very limited scope. First of all, the basic communication will be enabled between the Assistant and the user. This communication is based on text messages and the user can also send images.</w:t>
-      </w:r>
-    </w:p>
-    <w:p>
-      <w:r>
-        <w:t>In addition there will be a first toll implementation that allows the user to store recipes that are generated or extracted from text, images or websites.</w:t>
-      </w:r>
-    </w:p>
-    <w:p/>
-    <w:p>
-      <w:pPr>
-        <w:pStyle w:val="berschrift2"/>
-      </w:pPr>
-      <w:r>
-        <w:t>System Design</w:t>
-      </w:r>
-    </w:p>
-    <w:p>
-      <w:r>
-        <w:t xml:space="preserve">The application will be develop as Kotlin Multi-Platform project. There the server, Android App and iOS APP is develop with Kotlin and all three are also able to share some of the code parts with each other. The backend server uses Ktor as a server framework and connects to a MongoDB as storage. </w:t>
-      </w:r>
-    </w:p>
-    <w:p>
-      <w:r>
-        <w:t>The server will be deployed on a Hetzner Cloud Server as Docker container. For enhanced security the server will be behind a Ngix proxy and the whole Hetzner server will only be reachable over Cloudflare.</w:t>
-      </w:r>
-    </w:p>
-    <w:p/>
-    <w:p>
-      <w:r>
-        <w:lastRenderedPageBreak/>
+        <w:t>Once a PR is opened, items are automatically moved to In review. There are no second eyes, that could review the code, but there are automated checks, which prevent security breaches and software regressions.</w:t>
+      </w:r>
+    </w:p>
+    <w:p>
+      <w:pPr>
+        <w:tabs>
+          <w:tab w:val="left" w:pos="7665"/>
+        </w:tabs>
+      </w:pPr>
+      <w:r>
+        <w:t>After a PR is merged, items are moved to Done. The Done column has no limit configured.</w:t>
+      </w:r>
+    </w:p>
+    <w:p>
+      <w:pPr>
+        <w:tabs>
+          <w:tab w:val="left" w:pos="7665"/>
+        </w:tabs>
+        <w:rPr>
+          <w:b/>
+          <w:bCs/>
+        </w:rPr>
+      </w:pPr>
+    </w:p>
+    <w:p>
+      <w:pPr>
+        <w:tabs>
+          <w:tab w:val="left" w:pos="7665"/>
+        </w:tabs>
+      </w:pPr>
+      <w:r>
+        <w:rPr>
+          <w:noProof/>
+        </w:rPr>
         <w:drawing>
-          <wp:inline distT="0" distB="0" distL="0" distR="0" wp14:anchorId="5CD2482F" wp14:editId="0609D45C">
-            <wp:extent cx="5760720" cy="4785360"/>
-            <wp:effectExtent l="0" t="0" r="0" b="0"/>
-            <wp:docPr id="1" name="Grafik 1"/>
+          <wp:inline distT="0" distB="0" distL="0" distR="0" wp14:anchorId="16C18E33" wp14:editId="41531CAE">
+            <wp:extent cx="5760720" cy="1940560"/>
+            <wp:effectExtent l="0" t="0" r="0" b="2540"/>
+            <wp:docPr id="2" name="Grafik 2"/>
             <wp:cNvGraphicFramePr>
               <a:graphicFrameLocks xmlns:a="http://schemas.openxmlformats.org/drawingml/2006/main" noChangeAspect="1"/>
             </wp:cNvGraphicFramePr>
@@ -450,6 +348,265 @@
                   <pic:spPr>
                     <a:xfrm>
                       <a:off x="0" y="0"/>
+                      <a:ext cx="5760720" cy="1940560"/>
+                    </a:xfrm>
+                    <a:prstGeom prst="rect">
+                      <a:avLst/>
+                    </a:prstGeom>
+                  </pic:spPr>
+                </pic:pic>
+              </a:graphicData>
+            </a:graphic>
+          </wp:inline>
+        </w:drawing>
+      </w:r>
+    </w:p>
+    <w:p>
+      <w:pPr>
+        <w:pStyle w:val="berschrift3"/>
+      </w:pPr>
+      <w:r>
+        <w:t>Epic Board</w:t>
+      </w:r>
+    </w:p>
+    <w:p>
+      <w:r>
+        <w:t>The epic board shows a high level overview, how far the epics have progressed and which tasks/stories there are left to complete an epic.</w:t>
+      </w:r>
+    </w:p>
+    <w:p>
+      <w:r>
+        <w:rPr>
+          <w:noProof/>
+        </w:rPr>
+        <w:drawing>
+          <wp:inline distT="0" distB="0" distL="0" distR="0" wp14:anchorId="60BE9642" wp14:editId="5B720708">
+            <wp:extent cx="5760720" cy="3053715"/>
+            <wp:effectExtent l="0" t="0" r="0" b="0"/>
+            <wp:docPr id="3" name="Grafik 3"/>
+            <wp:cNvGraphicFramePr>
+              <a:graphicFrameLocks xmlns:a="http://schemas.openxmlformats.org/drawingml/2006/main" noChangeAspect="1"/>
+            </wp:cNvGraphicFramePr>
+            <a:graphic xmlns:a="http://schemas.openxmlformats.org/drawingml/2006/main">
+              <a:graphicData uri="http://schemas.openxmlformats.org/drawingml/2006/picture">
+                <pic:pic xmlns:pic="http://schemas.openxmlformats.org/drawingml/2006/picture">
+                  <pic:nvPicPr>
+                    <pic:cNvPr id="1" name=""/>
+                    <pic:cNvPicPr/>
+                  </pic:nvPicPr>
+                  <pic:blipFill>
+                    <a:blip r:embed="rId9"/>
+                    <a:stretch>
+                      <a:fillRect/>
+                    </a:stretch>
+                  </pic:blipFill>
+                  <pic:spPr>
+                    <a:xfrm>
+                      <a:off x="0" y="0"/>
+                      <a:ext cx="5760720" cy="3053715"/>
+                    </a:xfrm>
+                    <a:prstGeom prst="rect">
+                      <a:avLst/>
+                    </a:prstGeom>
+                  </pic:spPr>
+                </pic:pic>
+              </a:graphicData>
+            </a:graphic>
+          </wp:inline>
+        </w:drawing>
+      </w:r>
+    </w:p>
+    <w:p>
+      <w:pPr>
+        <w:pStyle w:val="berschrift3"/>
+      </w:pPr>
+      <w:r>
+        <w:t>Milestone View</w:t>
+      </w:r>
+    </w:p>
+    <w:p>
+      <w:r>
+        <w:t>The milestone view show the status of the overall milestone and which epics are open until the milestone is completed.</w:t>
+      </w:r>
+    </w:p>
+    <w:p>
+      <w:r>
+        <w:rPr>
+          <w:noProof/>
+        </w:rPr>
+        <w:drawing>
+          <wp:inline distT="0" distB="0" distL="0" distR="0" wp14:anchorId="4E02881A" wp14:editId="4172C80B">
+            <wp:extent cx="5760720" cy="965200"/>
+            <wp:effectExtent l="0" t="0" r="0" b="6350"/>
+            <wp:docPr id="4" name="Grafik 4"/>
+            <wp:cNvGraphicFramePr>
+              <a:graphicFrameLocks xmlns:a="http://schemas.openxmlformats.org/drawingml/2006/main" noChangeAspect="1"/>
+            </wp:cNvGraphicFramePr>
+            <a:graphic xmlns:a="http://schemas.openxmlformats.org/drawingml/2006/main">
+              <a:graphicData uri="http://schemas.openxmlformats.org/drawingml/2006/picture">
+                <pic:pic xmlns:pic="http://schemas.openxmlformats.org/drawingml/2006/picture">
+                  <pic:nvPicPr>
+                    <pic:cNvPr id="1" name=""/>
+                    <pic:cNvPicPr/>
+                  </pic:nvPicPr>
+                  <pic:blipFill>
+                    <a:blip r:embed="rId10"/>
+                    <a:stretch>
+                      <a:fillRect/>
+                    </a:stretch>
+                  </pic:blipFill>
+                  <pic:spPr>
+                    <a:xfrm>
+                      <a:off x="0" y="0"/>
+                      <a:ext cx="5760720" cy="965200"/>
+                    </a:xfrm>
+                    <a:prstGeom prst="rect">
+                      <a:avLst/>
+                    </a:prstGeom>
+                  </pic:spPr>
+                </pic:pic>
+              </a:graphicData>
+            </a:graphic>
+          </wp:inline>
+        </w:drawing>
+      </w:r>
+    </w:p>
+    <w:p>
+      <w:pPr>
+        <w:pStyle w:val="berschrift3"/>
+      </w:pPr>
+      <w:r>
+        <w:lastRenderedPageBreak/>
+        <w:t>Roles</w:t>
+      </w:r>
+    </w:p>
+    <w:p>
+      <w:r>
+        <w:t>The Kanban project requires multiple roles which will all be filled with the on person in the exceptional project.</w:t>
+      </w:r>
+    </w:p>
+    <w:p>
+      <w:r>
+        <w:t>The first role is the Product Owner, who is responsible for creating the backlog and maintaining priorities based on user requirements. The Epics and User stories which the product owner defines, are further refined by the development team. This team consist of architects, developers and DevOps Engineers. The Architect is responsible for the system design and application architecture. The DevOps-Engineers create a continuous integration and continuous development pipeline. The pipeline ensures that new features are release often and</w:t>
+      </w:r>
+      <w:r>
+        <w:t xml:space="preserve"> only if the quality stages are passed.</w:t>
+      </w:r>
+    </w:p>
+    <w:p>
+      <w:r>
+        <w:t>Developers are responsible for the implementation of the tasks and stories. They are also responsible to write good/automated tests that ensure that new releases don’t introduce regressions an that the manual testing effort is low.</w:t>
+      </w:r>
+    </w:p>
+    <w:p>
+      <w:pPr>
+        <w:pStyle w:val="berschrift2"/>
+      </w:pPr>
+      <w:r>
+        <w:t>Requirements</w:t>
+      </w:r>
+    </w:p>
+    <w:p>
+      <w:r>
+        <w:t>The requirements can be grouped into non-functional and functional requirements. The non-functional requirements are required to deliver a good software solutions with high quality.</w:t>
+      </w:r>
+    </w:p>
+    <w:p>
+      <w:pPr>
+        <w:pStyle w:val="berschrift3"/>
+      </w:pPr>
+      <w:r>
+        <w:t>Non-functional</w:t>
+      </w:r>
+    </w:p>
+    <w:p>
+      <w:r>
+        <w:t xml:space="preserve">In alignment with </w:t>
+      </w:r>
+      <w:r>
+        <w:t>a</w:t>
+      </w:r>
+      <w:r>
+        <w:t xml:space="preserve"> lean development process, a continuous integration and deployment pipeline is required for a continuously flow of new items to the user. A backend server</w:t>
+      </w:r>
+      <w:r>
+        <w:t xml:space="preserve"> must be stetted up as a </w:t>
+      </w:r>
+      <w:r>
+        <w:t xml:space="preserve">proxy to the OpenAI assistant API, but also to implement </w:t>
+      </w:r>
+      <w:r>
+        <w:t>additional functionalities</w:t>
+      </w:r>
+    </w:p>
+    <w:p>
+      <w:pPr>
+        <w:pStyle w:val="berschrift3"/>
+      </w:pPr>
+      <w:r>
+        <w:t>Functional</w:t>
+      </w:r>
+    </w:p>
+    <w:p>
+      <w:r>
+        <w:t>For the first milestone the health coach has a very limited scope. First of all, the basic communication will be enabled between the Assistant and the user. This communication is based on text messages and the user can also send images.</w:t>
+      </w:r>
+    </w:p>
+    <w:p>
+      <w:r>
+        <w:t>In addition there will be a first toll implementation that allows the user to store recipes that are generated or extracted from text, images or websites.</w:t>
+      </w:r>
+    </w:p>
+    <w:p/>
+    <w:p>
+      <w:pPr>
+        <w:pStyle w:val="berschrift2"/>
+      </w:pPr>
+      <w:r>
+        <w:t>System Design</w:t>
+      </w:r>
+    </w:p>
+    <w:p>
+      <w:r>
+        <w:t xml:space="preserve">The application will be develop as Kotlin Multi-Platform project. There the server, Android App and iOS APP is develop with Kotlin and all three are also able to share some of the code parts with each other. The backend server uses Ktor as a server framework and connects to a MongoDB as storage. </w:t>
+      </w:r>
+    </w:p>
+    <w:p>
+      <w:r>
+        <w:t>The server will be deployed on a Hetzner Cloud Server as Docker container. For enhanced security the server will be behind a Ngix proxy and the whole Hetzner server will only be reachable over Cloudflare.</w:t>
+      </w:r>
+    </w:p>
+    <w:p/>
+    <w:p>
+      <w:r>
+        <w:rPr>
+          <w:noProof/>
+        </w:rPr>
+        <w:lastRenderedPageBreak/>
+        <w:drawing>
+          <wp:inline distT="0" distB="0" distL="0" distR="0" wp14:anchorId="5CD2482F" wp14:editId="0609D45C">
+            <wp:extent cx="5760720" cy="4785360"/>
+            <wp:effectExtent l="0" t="0" r="0" b="0"/>
+            <wp:docPr id="1" name="Grafik 1"/>
+            <wp:cNvGraphicFramePr>
+              <a:graphicFrameLocks xmlns:a="http://schemas.openxmlformats.org/drawingml/2006/main" noChangeAspect="1"/>
+            </wp:cNvGraphicFramePr>
+            <a:graphic xmlns:a="http://schemas.openxmlformats.org/drawingml/2006/main">
+              <a:graphicData uri="http://schemas.openxmlformats.org/drawingml/2006/picture">
+                <pic:pic xmlns:pic="http://schemas.openxmlformats.org/drawingml/2006/picture">
+                  <pic:nvPicPr>
+                    <pic:cNvPr id="1" name=""/>
+                    <pic:cNvPicPr/>
+                  </pic:nvPicPr>
+                  <pic:blipFill>
+                    <a:blip r:embed="rId11"/>
+                    <a:stretch>
+                      <a:fillRect/>
+                    </a:stretch>
+                  </pic:blipFill>
+                  <pic:spPr>
+                    <a:xfrm>
+                      <a:off x="0" y="0"/>
                       <a:ext cx="5760720" cy="4785360"/>
                     </a:xfrm>
                     <a:prstGeom prst="rect">
@@ -462,8 +619,6 @@
           </wp:inline>
         </w:drawing>
       </w:r>
-      <w:bookmarkStart w:id="0" w:name="_GoBack"/>
-      <w:bookmarkEnd w:id="0"/>
       <w:r>
         <w:t xml:space="preserve"> </w:t>
       </w:r>

</xml_diff>

<commit_message>
Add tests to build pipeline (#76)
</commit_message>
<xml_diff>
--- a/ConceptionDocument.docx
+++ b/ConceptionDocument.docx
@@ -1249,8 +1249,6 @@
               </w:rPr>
               <w:t>System Design</w:t>
             </w:r>
-            <w:bookmarkStart w:id="0" w:name="_GoBack"/>
-            <w:bookmarkEnd w:id="0"/>
             <w:r>
               <w:rPr>
                 <w:noProof/>
@@ -1330,32 +1328,32 @@
       <w:pPr>
         <w:pStyle w:val="berschrift2"/>
       </w:pPr>
-      <w:bookmarkStart w:id="1" w:name="_Toc194150594"/>
+      <w:bookmarkStart w:id="0" w:name="_Toc194150594"/>
       <w:r>
         <w:lastRenderedPageBreak/>
         <w:t>Abstract</w:t>
       </w:r>
+      <w:bookmarkEnd w:id="0"/>
+    </w:p>
+    <w:p>
+      <w:r>
+        <w:t>The goal of this project is to develop an AI-based nutritional assistant. This assistant should help users improve their diet and overall health.</w:t>
+      </w:r>
+    </w:p>
+    <w:p>
+      <w:r>
+        <w:t>The assistant targets people who struggle with healthy diets because they lack the right information, or people who already have the basic knowledge but need special advice in their daily lives. Since this is a digital offer, the early adopters are digitally savvy and probably young people.</w:t>
+      </w:r>
+    </w:p>
+    <w:p>
+      <w:pPr>
+        <w:pStyle w:val="berschrift2"/>
+      </w:pPr>
+      <w:bookmarkStart w:id="1" w:name="_Toc194150595"/>
+      <w:r>
+        <w:t>Project plan</w:t>
+      </w:r>
       <w:bookmarkEnd w:id="1"/>
-    </w:p>
-    <w:p>
-      <w:r>
-        <w:t>The goal of this project is to develop an AI-based nutritional assistant. This assistant should help users improve their diet and overall health.</w:t>
-      </w:r>
-    </w:p>
-    <w:p>
-      <w:r>
-        <w:t>The assistant targets people who struggle with healthy diets because they lack the right information, or people who already have the basic knowledge but need special advice in their daily lives. Since this is a digital offer, the early adopters are digitally savvy and probably young people.</w:t>
-      </w:r>
-    </w:p>
-    <w:p>
-      <w:pPr>
-        <w:pStyle w:val="berschrift2"/>
-      </w:pPr>
-      <w:bookmarkStart w:id="2" w:name="_Toc194150595"/>
-      <w:r>
-        <w:t>Project plan</w:t>
-      </w:r>
-      <w:bookmarkEnd w:id="2"/>
     </w:p>
     <w:p>
       <w:r>
@@ -1472,39 +1470,39 @@
       <w:pPr>
         <w:pStyle w:val="berschrift2"/>
       </w:pPr>
-      <w:bookmarkStart w:id="3" w:name="_Toc194150596"/>
+      <w:bookmarkStart w:id="2" w:name="_Toc194150596"/>
       <w:r>
         <w:lastRenderedPageBreak/>
         <w:t>Risks</w:t>
       </w:r>
+      <w:bookmarkEnd w:id="2"/>
+    </w:p>
+    <w:p>
+      <w:r>
+        <w:t>As every software project also this projects has to mitigate certain risks which can be grouped in business related risks</w:t>
+      </w:r>
+      <w:r>
+        <w:t xml:space="preserve">, </w:t>
+      </w:r>
+      <w:r>
+        <w:t>technological risks</w:t>
+      </w:r>
+      <w:r>
+        <w:t xml:space="preserve"> and security risks</w:t>
+      </w:r>
+      <w:r>
+        <w:t>.</w:t>
+      </w:r>
+    </w:p>
+    <w:p>
+      <w:pPr>
+        <w:pStyle w:val="berschrift3"/>
+      </w:pPr>
+      <w:bookmarkStart w:id="3" w:name="_Toc194150597"/>
+      <w:r>
+        <w:t>Business Risks</w:t>
+      </w:r>
       <w:bookmarkEnd w:id="3"/>
-    </w:p>
-    <w:p>
-      <w:r>
-        <w:t>As every software project also this projects has to mitigate certain risks which can be grouped in business related risks</w:t>
-      </w:r>
-      <w:r>
-        <w:t xml:space="preserve">, </w:t>
-      </w:r>
-      <w:r>
-        <w:t>technological risks</w:t>
-      </w:r>
-      <w:r>
-        <w:t xml:space="preserve"> and security risks</w:t>
-      </w:r>
-      <w:r>
-        <w:t>.</w:t>
-      </w:r>
-    </w:p>
-    <w:p>
-      <w:pPr>
-        <w:pStyle w:val="berschrift3"/>
-      </w:pPr>
-      <w:bookmarkStart w:id="4" w:name="_Toc194150597"/>
-      <w:r>
-        <w:t>Business Risks</w:t>
-      </w:r>
-      <w:bookmarkEnd w:id="4"/>
     </w:p>
     <w:p>
       <w:pPr>
@@ -1731,12 +1729,12 @@
       <w:pPr>
         <w:pStyle w:val="berschrift3"/>
       </w:pPr>
-      <w:bookmarkStart w:id="5" w:name="_Toc194150598"/>
+      <w:bookmarkStart w:id="4" w:name="_Toc194150598"/>
       <w:r>
         <w:lastRenderedPageBreak/>
         <w:t>Technical Risks</w:t>
       </w:r>
-      <w:bookmarkEnd w:id="5"/>
+      <w:bookmarkEnd w:id="4"/>
     </w:p>
     <w:p>
       <w:pPr>
@@ -1748,11 +1746,11 @@
           <w:color w:val="1F3763" w:themeColor="accent1" w:themeShade="7F"/>
         </w:rPr>
       </w:pPr>
-      <w:bookmarkStart w:id="6" w:name="_Toc194150599"/>
+      <w:bookmarkStart w:id="5" w:name="_Toc194150599"/>
       <w:r>
         <w:t>Feature regression Risk</w:t>
       </w:r>
-      <w:bookmarkEnd w:id="6"/>
+      <w:bookmarkEnd w:id="5"/>
     </w:p>
     <w:p>
       <w:r>
@@ -1789,11 +1787,11 @@
       <w:pPr>
         <w:pStyle w:val="berschrift3"/>
       </w:pPr>
-      <w:bookmarkStart w:id="7" w:name="_Toc194150600"/>
+      <w:bookmarkStart w:id="6" w:name="_Toc194150600"/>
       <w:r>
         <w:t>GPT pricing risk</w:t>
       </w:r>
-      <w:bookmarkEnd w:id="7"/>
+      <w:bookmarkEnd w:id="6"/>
     </w:p>
     <w:p>
       <w:r>
@@ -1832,11 +1830,11 @@
       <w:pPr>
         <w:pStyle w:val="berschrift3"/>
       </w:pPr>
-      <w:bookmarkStart w:id="8" w:name="_Toc194150601"/>
+      <w:bookmarkStart w:id="7" w:name="_Toc194150601"/>
       <w:r>
         <w:t>Security risks</w:t>
       </w:r>
-      <w:bookmarkEnd w:id="8"/>
+      <w:bookmarkEnd w:id="7"/>
     </w:p>
     <w:p>
       <w:r>
@@ -4623,36 +4621,36 @@
       <w:pPr>
         <w:pStyle w:val="berschrift2"/>
       </w:pPr>
-      <w:bookmarkStart w:id="9" w:name="_Toc194150602"/>
+      <w:bookmarkStart w:id="8" w:name="_Toc194150602"/>
       <w:r>
         <w:lastRenderedPageBreak/>
         <w:t>Software development methodology</w:t>
       </w:r>
+      <w:bookmarkEnd w:id="8"/>
+    </w:p>
+    <w:p>
+      <w:r>
+        <w:t xml:space="preserve">This project will use the </w:t>
+      </w:r>
+      <w:r>
+        <w:t>Kanban</w:t>
+      </w:r>
+      <w:r>
+        <w:t xml:space="preserve"> software development methodology. </w:t>
+      </w:r>
+      <w:r>
+        <w:t>Kanban is very lightweight which makes it suitable for this small one person project. It does not require complex planning and does not force some cycles, but still allows to be flexible and to change priorities.</w:t>
+      </w:r>
+    </w:p>
+    <w:p>
+      <w:pPr>
+        <w:pStyle w:val="berschrift3"/>
+      </w:pPr>
+      <w:bookmarkStart w:id="9" w:name="_Toc194150603"/>
+      <w:r>
+        <w:t>Kanban Board</w:t>
+      </w:r>
       <w:bookmarkEnd w:id="9"/>
-    </w:p>
-    <w:p>
-      <w:r>
-        <w:t xml:space="preserve">This project will use the </w:t>
-      </w:r>
-      <w:r>
-        <w:t>Kanban</w:t>
-      </w:r>
-      <w:r>
-        <w:t xml:space="preserve"> software development methodology. </w:t>
-      </w:r>
-      <w:r>
-        <w:t>Kanban is very lightweight which makes it suitable for this small one person project. It does not require complex planning and does not force some cycles, but still allows to be flexible and to change priorities.</w:t>
-      </w:r>
-    </w:p>
-    <w:p>
-      <w:pPr>
-        <w:pStyle w:val="berschrift3"/>
-      </w:pPr>
-      <w:bookmarkStart w:id="10" w:name="_Toc194150603"/>
-      <w:r>
-        <w:t>Kanban Board</w:t>
-      </w:r>
-      <w:bookmarkEnd w:id="10"/>
     </w:p>
     <w:p>
       <w:r>
@@ -4859,11 +4857,11 @@
       <w:pPr>
         <w:pStyle w:val="berschrift3"/>
       </w:pPr>
-      <w:bookmarkStart w:id="11" w:name="_Toc194150604"/>
+      <w:bookmarkStart w:id="10" w:name="_Toc194150604"/>
       <w:r>
         <w:t>Epic Board</w:t>
       </w:r>
-      <w:bookmarkEnd w:id="11"/>
+      <w:bookmarkEnd w:id="10"/>
     </w:p>
     <w:p>
       <w:r>
@@ -4917,11 +4915,11 @@
       <w:pPr>
         <w:pStyle w:val="berschrift3"/>
       </w:pPr>
-      <w:bookmarkStart w:id="12" w:name="_Toc194150605"/>
+      <w:bookmarkStart w:id="11" w:name="_Toc194150605"/>
       <w:r>
         <w:t>Milestone View</w:t>
       </w:r>
-      <w:bookmarkEnd w:id="12"/>
+      <w:bookmarkEnd w:id="11"/>
     </w:p>
     <w:p>
       <w:r>
@@ -4985,11 +4983,11 @@
       <w:pPr>
         <w:pStyle w:val="berschrift3"/>
       </w:pPr>
-      <w:bookmarkStart w:id="13" w:name="_Toc194150606"/>
+      <w:bookmarkStart w:id="12" w:name="_Toc194150606"/>
       <w:r>
         <w:t>Roles</w:t>
       </w:r>
-      <w:bookmarkEnd w:id="13"/>
+      <w:bookmarkEnd w:id="12"/>
     </w:p>
     <w:p>
       <w:r>
@@ -5038,30 +5036,30 @@
       <w:pPr>
         <w:pStyle w:val="berschrift2"/>
       </w:pPr>
-      <w:bookmarkStart w:id="14" w:name="_Toc194150607"/>
+      <w:bookmarkStart w:id="13" w:name="_Toc194150607"/>
       <w:r>
         <w:lastRenderedPageBreak/>
         <w:t>Requirements</w:t>
       </w:r>
+      <w:bookmarkEnd w:id="13"/>
+    </w:p>
+    <w:p>
+      <w:r>
+        <w:t>The requirements can be grouped into non-functional and functional requirements. The non-functional requirements are required to deliver a good software solutions with high quality.</w:t>
+      </w:r>
+    </w:p>
+    <w:p>
+      <w:pPr>
+        <w:pStyle w:val="berschrift3"/>
+      </w:pPr>
+      <w:bookmarkStart w:id="14" w:name="_Toc194150608"/>
+      <w:r>
+        <w:t>Non-functional</w:t>
+      </w:r>
       <w:bookmarkEnd w:id="14"/>
     </w:p>
     <w:p>
       <w:r>
-        <w:t>The requirements can be grouped into non-functional and functional requirements. The non-functional requirements are required to deliver a good software solutions with high quality.</w:t>
-      </w:r>
-    </w:p>
-    <w:p>
-      <w:pPr>
-        <w:pStyle w:val="berschrift3"/>
-      </w:pPr>
-      <w:bookmarkStart w:id="15" w:name="_Toc194150608"/>
-      <w:r>
-        <w:t>Non-functional</w:t>
-      </w:r>
-      <w:bookmarkEnd w:id="15"/>
-    </w:p>
-    <w:p>
-      <w:r>
         <w:t xml:space="preserve">These non-functional requirements </w:t>
       </w:r>
       <w:r>
@@ -5169,10 +5167,7 @@
         <w:t xml:space="preserve">and </w:t>
       </w:r>
       <w:r>
-        <w:t>r</w:t>
-      </w:r>
-      <w:r>
-        <w:t>eplaceability</w:t>
+        <w:t>replaceability</w:t>
       </w:r>
       <w:r>
         <w:rPr>
@@ -5360,11 +5355,11 @@
       <w:pPr>
         <w:pStyle w:val="berschrift3"/>
       </w:pPr>
-      <w:bookmarkStart w:id="16" w:name="_Toc194150609"/>
+      <w:bookmarkStart w:id="15" w:name="_Toc194150609"/>
       <w:r>
         <w:t>Functional</w:t>
       </w:r>
-      <w:bookmarkEnd w:id="16"/>
+      <w:bookmarkEnd w:id="15"/>
     </w:p>
     <w:p>
       <w:r>
@@ -5531,6 +5526,12 @@
     <w:p>
       <w:pPr>
         <w:jc w:val="center"/>
+        <w:rPr>
+          <w:rFonts w:asciiTheme="majorHAnsi" w:eastAsiaTheme="majorEastAsia" w:hAnsiTheme="majorHAnsi" w:cstheme="majorBidi"/>
+          <w:color w:val="2F5496" w:themeColor="accent1" w:themeShade="BF"/>
+          <w:sz w:val="26"/>
+          <w:szCs w:val="26"/>
+        </w:rPr>
       </w:pPr>
       <w:r>
         <w:rPr>
@@ -5572,12 +5573,841 @@
           </wp:inline>
         </w:drawing>
       </w:r>
+      <w:r>
+        <w:br w:type="page"/>
+      </w:r>
     </w:p>
     <w:p>
       <w:pPr>
         <w:pStyle w:val="berschrift2"/>
       </w:pPr>
+      <w:bookmarkStart w:id="16" w:name="_Toc194150611"/>
+      <w:r>
+        <w:lastRenderedPageBreak/>
+        <w:t>System Design</w:t>
+      </w:r>
+      <w:bookmarkEnd w:id="16"/>
+    </w:p>
+    <w:p>
+      <w:r>
+        <w:t xml:space="preserve">The application will </w:t>
+      </w:r>
+      <w:r>
+        <w:t xml:space="preserve">consist of an Android and iOS app based on the </w:t>
+      </w:r>
+      <w:hyperlink r:id="rId16" w:history="1">
+        <w:r>
+          <w:rPr>
+            <w:rStyle w:val="Hyperlink"/>
+          </w:rPr>
+          <w:t>Kot</w:t>
+        </w:r>
+        <w:r>
+          <w:rPr>
+            <w:rStyle w:val="Hyperlink"/>
+          </w:rPr>
+          <w:t>lin Multi-Platform</w:t>
+        </w:r>
+      </w:hyperlink>
+      <w:r>
+        <w:t xml:space="preserve"> project. There the server, Android App and iOS APP is develop</w:t>
+      </w:r>
+      <w:r>
+        <w:t>ed</w:t>
+      </w:r>
+      <w:r>
+        <w:t xml:space="preserve"> with Kotlin and all three are also able to share some of the code parts with each other.</w:t>
+      </w:r>
+      <w:r>
+        <w:t xml:space="preserve"> </w:t>
+      </w:r>
+      <w:r>
+        <w:t xml:space="preserve">The backend server uses </w:t>
+      </w:r>
+      <w:hyperlink r:id="rId17" w:history="1">
+        <w:proofErr w:type="spellStart"/>
+        <w:r>
+          <w:rPr>
+            <w:rStyle w:val="Hyperlink"/>
+          </w:rPr>
+          <w:t>Ktor</w:t>
+        </w:r>
+        <w:proofErr w:type="spellEnd"/>
+        <w:r>
+          <w:rPr>
+            <w:rStyle w:val="Hyperlink"/>
+          </w:rPr>
+          <w:t xml:space="preserve"> as a server framework</w:t>
+        </w:r>
+      </w:hyperlink>
+      <w:r>
+        <w:t xml:space="preserve"> and connects to a MongoDB </w:t>
+      </w:r>
+      <w:r>
+        <w:t>to store required data</w:t>
+      </w:r>
+      <w:r>
+        <w:t>.</w:t>
+      </w:r>
+      <w:r>
+        <w:t xml:space="preserve"> </w:t>
+      </w:r>
+    </w:p>
+    <w:p>
+      <w:r>
+        <w:t xml:space="preserve">The communication between the apps and the backend is based on the compact and efficient serialization format </w:t>
+      </w:r>
+      <w:proofErr w:type="spellStart"/>
+      <w:r>
+        <w:t>protobuf</w:t>
+      </w:r>
+      <w:proofErr w:type="spellEnd"/>
+      <w:r>
+        <w:t xml:space="preserve">. Every request pass through Cloudflare and </w:t>
+      </w:r>
+      <w:proofErr w:type="spellStart"/>
+      <w:r>
+        <w:t>Ngnix</w:t>
+      </w:r>
+      <w:proofErr w:type="spellEnd"/>
+      <w:r>
+        <w:t xml:space="preserve"> for caching and security optimizations.</w:t>
+      </w:r>
+    </w:p>
+    <w:p>
+      <w:hyperlink r:id="rId18" w:history="1">
+        <w:r>
+          <w:rPr>
+            <w:rStyle w:val="Hyperlink"/>
+          </w:rPr>
+          <w:t>Cloudflare</w:t>
+        </w:r>
+      </w:hyperlink>
+      <w:r>
+        <w:t xml:space="preserve"> acts as a reverse proxy and web application firewall. If protects the server against DDoS attacks and blocks traffic from known bot sites. Cloudflare is also used as the provider for the domain certificate and server certificates. In addition</w:t>
+      </w:r>
+      <w:r>
+        <w:t>,</w:t>
+      </w:r>
+      <w:r>
+        <w:t xml:space="preserve"> Cloudflare can be used to cache static content like recipes or nutritional information of products.</w:t>
+      </w:r>
+    </w:p>
+    <w:p>
+      <w:r>
+        <w:t xml:space="preserve">The backend will be deployed on a </w:t>
+      </w:r>
+      <w:hyperlink r:id="rId19" w:history="1">
+        <w:proofErr w:type="spellStart"/>
+        <w:r>
+          <w:rPr>
+            <w:rStyle w:val="Hyperlink"/>
+          </w:rPr>
+          <w:t>Hetzner</w:t>
+        </w:r>
+        <w:proofErr w:type="spellEnd"/>
+        <w:r>
+          <w:rPr>
+            <w:rStyle w:val="Hyperlink"/>
+          </w:rPr>
+          <w:t xml:space="preserve"> Cloud Server</w:t>
+        </w:r>
+      </w:hyperlink>
+      <w:r>
+        <w:t xml:space="preserve"> as </w:t>
+      </w:r>
+      <w:hyperlink r:id="rId20" w:history="1">
+        <w:r>
+          <w:rPr>
+            <w:rStyle w:val="Hyperlink"/>
+          </w:rPr>
+          <w:t>Docker</w:t>
+        </w:r>
+      </w:hyperlink>
+      <w:r>
+        <w:t xml:space="preserve"> containers. </w:t>
+      </w:r>
+    </w:p>
+    <w:p>
+      <w:hyperlink r:id="rId21" w:history="1">
+        <w:proofErr w:type="spellStart"/>
+        <w:r>
+          <w:rPr>
+            <w:rStyle w:val="Hyperlink"/>
+          </w:rPr>
+          <w:t>Ngnix</w:t>
+        </w:r>
+        <w:proofErr w:type="spellEnd"/>
+      </w:hyperlink>
+      <w:r>
+        <w:t xml:space="preserve"> is an additional reverse proxy inside of the server. It acts as a single entry point, only allowing traffic over the https port 433 and accepts only traffic that originates from Cloudflare.</w:t>
+      </w:r>
+    </w:p>
+    <w:p>
+      <w:r>
+        <w:t xml:space="preserve">The backend server implements the main business logic and handles the requests of users. It communicates with the public </w:t>
+      </w:r>
+      <w:hyperlink r:id="rId22" w:history="1">
+        <w:r>
+          <w:rPr>
+            <w:rStyle w:val="Hyperlink"/>
+          </w:rPr>
+          <w:t xml:space="preserve">API of </w:t>
+        </w:r>
+        <w:proofErr w:type="spellStart"/>
+        <w:r>
+          <w:rPr>
+            <w:rStyle w:val="Hyperlink"/>
+          </w:rPr>
+          <w:t>OpenAI</w:t>
+        </w:r>
+        <w:proofErr w:type="spellEnd"/>
+      </w:hyperlink>
+      <w:r>
+        <w:t xml:space="preserve"> for the implementation of the assistant functionality.</w:t>
+      </w:r>
+    </w:p>
+    <w:p>
+      <w:r>
+        <w:t>Authentication requests are handled by a separate server, which is not developed as part of this assignment.</w:t>
+      </w:r>
+    </w:p>
+    <w:p>
+      <w:hyperlink r:id="rId23" w:history="1">
+        <w:r>
+          <w:rPr>
+            <w:rStyle w:val="Hyperlink"/>
+          </w:rPr>
+          <w:t>MongoDB</w:t>
+        </w:r>
+      </w:hyperlink>
+      <w:r>
+        <w:t xml:space="preserve"> is used as the database</w:t>
+      </w:r>
+      <w:r>
+        <w:t>,</w:t>
+      </w:r>
+      <w:r>
+        <w:t xml:space="preserve"> and it is used to store the chat histories, user preferences and goals and e.g. meal plans or recipes.</w:t>
+      </w:r>
+      <w:r>
+        <w:t xml:space="preserve"> </w:t>
+      </w:r>
+      <w:r>
+        <w:t>MongoDB supports the requirement to handle</w:t>
+      </w:r>
+      <w:r>
+        <w:t xml:space="preserve"> unnormalized data to act as a memory for the generative AI assistant. In addition MongoDB has a good support of non-blocking clients which simplifies the integration into </w:t>
+      </w:r>
+      <w:proofErr w:type="spellStart"/>
+      <w:r>
+        <w:t>Ktor</w:t>
+      </w:r>
+      <w:proofErr w:type="spellEnd"/>
+      <w:r>
+        <w:t>.</w:t>
+      </w:r>
+    </w:p>
+    <w:p>
+      <w:r>
+        <w:t xml:space="preserve">It is important to </w:t>
+      </w:r>
+      <w:r>
+        <w:t xml:space="preserve">have a reliant infrastructure setup and therefore the server is monitored using </w:t>
+      </w:r>
+      <w:hyperlink r:id="rId24" w:history="1">
+        <w:r>
+          <w:rPr>
+            <w:rStyle w:val="Hyperlink"/>
+          </w:rPr>
+          <w:t>Grafana</w:t>
+        </w:r>
+      </w:hyperlink>
+      <w:r>
+        <w:t>. For this integration a docker container with Grafana alloy is deployed inside of the server and forwards required monitoring information to the Grafana Cloud instance.</w:t>
+      </w:r>
+    </w:p>
+    <w:p>
+      <w:pPr>
+        <w:jc w:val="center"/>
+      </w:pPr>
+      <w:r>
+        <w:rPr>
+          <w:noProof/>
+        </w:rPr>
+        <w:lastRenderedPageBreak/>
+        <w:drawing>
+          <wp:inline distT="0" distB="0" distL="0" distR="0" wp14:anchorId="10701A09" wp14:editId="751D7BE8">
+            <wp:extent cx="4952391" cy="4292948"/>
+            <wp:effectExtent l="0" t="0" r="635" b="0"/>
+            <wp:docPr id="1" name="Grafik 1"/>
+            <wp:cNvGraphicFramePr>
+              <a:graphicFrameLocks xmlns:a="http://schemas.openxmlformats.org/drawingml/2006/main" noChangeAspect="1"/>
+            </wp:cNvGraphicFramePr>
+            <a:graphic xmlns:a="http://schemas.openxmlformats.org/drawingml/2006/main">
+              <a:graphicData uri="http://schemas.openxmlformats.org/drawingml/2006/picture">
+                <pic:pic xmlns:pic="http://schemas.openxmlformats.org/drawingml/2006/picture">
+                  <pic:nvPicPr>
+                    <pic:cNvPr id="1" name=""/>
+                    <pic:cNvPicPr/>
+                  </pic:nvPicPr>
+                  <pic:blipFill>
+                    <a:blip r:embed="rId25"/>
+                    <a:stretch>
+                      <a:fillRect/>
+                    </a:stretch>
+                  </pic:blipFill>
+                  <pic:spPr>
+                    <a:xfrm>
+                      <a:off x="0" y="0"/>
+                      <a:ext cx="5205305" cy="4512185"/>
+                    </a:xfrm>
+                    <a:prstGeom prst="rect">
+                      <a:avLst/>
+                    </a:prstGeom>
+                  </pic:spPr>
+                </pic:pic>
+              </a:graphicData>
+            </a:graphic>
+          </wp:inline>
+        </w:drawing>
+      </w:r>
+    </w:p>
+    <w:p>
+      <w:r>
+        <w:br w:type="page"/>
+      </w:r>
+    </w:p>
+    <w:p>
+      <w:pPr>
+        <w:pStyle w:val="berschrift4"/>
+      </w:pPr>
+    </w:p>
+    <w:p>
+      <w:pPr>
+        <w:pStyle w:val="berschrift4"/>
+      </w:pPr>
+      <w:r>
+        <w:rPr>
+          <w:rStyle w:val="berschrift7Zchn"/>
+          <w:i/>
+          <w:iCs/>
+        </w:rPr>
+        <w:t>Sequence Diagram for the Assistant Chat</w:t>
+      </w:r>
+      <w:r>
+        <w:t xml:space="preserve"> </w:t>
+      </w:r>
+      <w:r>
+        <w:drawing>
+          <wp:inline distT="0" distB="0" distL="0" distR="0" wp14:anchorId="04E0540D" wp14:editId="3C7A7831">
+            <wp:extent cx="5760720" cy="4455591"/>
+            <wp:effectExtent l="0" t="0" r="0" b="2540"/>
+            <wp:docPr id="6" name="Grafik 6"/>
+            <wp:cNvGraphicFramePr>
+              <a:graphicFrameLocks xmlns:a="http://schemas.openxmlformats.org/drawingml/2006/main" noChangeAspect="1"/>
+            </wp:cNvGraphicFramePr>
+            <a:graphic xmlns:a="http://schemas.openxmlformats.org/drawingml/2006/main">
+              <a:graphicData uri="http://schemas.openxmlformats.org/drawingml/2006/picture">
+                <pic:pic xmlns:pic="http://schemas.openxmlformats.org/drawingml/2006/picture">
+                  <pic:nvPicPr>
+                    <pic:cNvPr id="1" name=""/>
+                    <pic:cNvPicPr/>
+                  </pic:nvPicPr>
+                  <pic:blipFill>
+                    <a:blip r:embed="rId26"/>
+                    <a:stretch>
+                      <a:fillRect/>
+                    </a:stretch>
+                  </pic:blipFill>
+                  <pic:spPr>
+                    <a:xfrm>
+                      <a:off x="0" y="0"/>
+                      <a:ext cx="5760720" cy="4455591"/>
+                    </a:xfrm>
+                    <a:prstGeom prst="rect">
+                      <a:avLst/>
+                    </a:prstGeom>
+                  </pic:spPr>
+                </pic:pic>
+              </a:graphicData>
+            </a:graphic>
+          </wp:inline>
+        </w:drawing>
+      </w:r>
+      <w:r>
+        <w:t xml:space="preserve">           </w:t>
+      </w:r>
+      <w:r>
+        <w:drawing>
+          <wp:inline distT="0" distB="0" distL="0" distR="0" wp14:anchorId="45922453" wp14:editId="01D33608">
+            <wp:extent cx="5529936" cy="2675082"/>
+            <wp:effectExtent l="0" t="0" r="0" b="0"/>
+            <wp:docPr id="8" name="Grafik 8"/>
+            <wp:cNvGraphicFramePr>
+              <a:graphicFrameLocks xmlns:a="http://schemas.openxmlformats.org/drawingml/2006/main" noChangeAspect="1"/>
+            </wp:cNvGraphicFramePr>
+            <a:graphic xmlns:a="http://schemas.openxmlformats.org/drawingml/2006/main">
+              <a:graphicData uri="http://schemas.openxmlformats.org/drawingml/2006/picture">
+                <pic:pic xmlns:pic="http://schemas.openxmlformats.org/drawingml/2006/picture">
+                  <pic:nvPicPr>
+                    <pic:cNvPr id="1" name=""/>
+                    <pic:cNvPicPr/>
+                  </pic:nvPicPr>
+                  <pic:blipFill>
+                    <a:blip r:embed="rId27"/>
+                    <a:stretch>
+                      <a:fillRect/>
+                    </a:stretch>
+                  </pic:blipFill>
+                  <pic:spPr>
+                    <a:xfrm>
+                      <a:off x="0" y="0"/>
+                      <a:ext cx="5597919" cy="2707969"/>
+                    </a:xfrm>
+                    <a:prstGeom prst="rect">
+                      <a:avLst/>
+                    </a:prstGeom>
+                  </pic:spPr>
+                </pic:pic>
+              </a:graphicData>
+            </a:graphic>
+          </wp:inline>
+        </w:drawing>
+      </w:r>
+      <w:r>
+        <w:t xml:space="preserve"> </w:t>
+      </w:r>
+      <w:r>
+        <w:br w:type="page"/>
+      </w:r>
+    </w:p>
+    <w:p>
+      <w:pPr>
+        <w:pStyle w:val="berschrift2"/>
+      </w:pPr>
+      <w:r>
+        <w:lastRenderedPageBreak/>
+        <w:t>Development Process</w:t>
+      </w:r>
+    </w:p>
+    <w:p>
       <w:bookmarkStart w:id="17" w:name="_Toc194150610"/>
+      <w:r>
+        <w:t>The defined development process should ensure that bug-fixes and new features are delivered to the customer as quickly as possible by ad hearing to the defined quality goals. The quick feature releases also enable quick customer feedback.</w:t>
+      </w:r>
+    </w:p>
+    <w:p>
+      <w:r>
+        <w:t xml:space="preserve">The bases of the development process is the version control system </w:t>
+      </w:r>
+      <w:r>
+        <w:t>which</w:t>
+      </w:r>
+      <w:r>
+        <w:t xml:space="preserve"> ensures </w:t>
+      </w:r>
+      <w:r>
+        <w:t>a structured development based on feature branches. GitHub is used as the tool for the version control and it integrates natively with the GitHub Project Management capabilities.</w:t>
+      </w:r>
+    </w:p>
+    <w:p>
+      <w:r>
+        <w:t xml:space="preserve">The project can be viewed publicly: </w:t>
+      </w:r>
+      <w:hyperlink r:id="rId28" w:history="1">
+        <w:proofErr w:type="spellStart"/>
+        <w:r>
+          <w:rPr>
+            <w:rStyle w:val="Hyperlink"/>
+          </w:rPr>
+          <w:t>djochim</w:t>
+        </w:r>
+        <w:proofErr w:type="spellEnd"/>
+        <w:r>
+          <w:rPr>
+            <w:rStyle w:val="Hyperlink"/>
+          </w:rPr>
+          <w:t>/</w:t>
+        </w:r>
+        <w:proofErr w:type="spellStart"/>
+        <w:r>
+          <w:rPr>
+            <w:rStyle w:val="Hyperlink"/>
+          </w:rPr>
+          <w:t>cs_se_project</w:t>
+        </w:r>
+        <w:proofErr w:type="spellEnd"/>
+      </w:hyperlink>
+      <w:r>
+        <w:t>.</w:t>
+      </w:r>
+    </w:p>
+    <w:p>
+      <w:r>
+        <w:t xml:space="preserve">For every item defined in the project Kanban board a new branch is created at the beginning of the implementation. All changes which are required are afterwards implemented on this branch and after the implementation is completed, a Pull Request must be opened. </w:t>
+      </w:r>
+    </w:p>
+    <w:p>
+      <w:r>
+        <w:t xml:space="preserve">Opening a PR (or committing changes to a PR) triggers a build pipeline and after merging the PR to the main line, the server is automatically deployed to the </w:t>
+      </w:r>
+      <w:proofErr w:type="spellStart"/>
+      <w:r>
+        <w:t>Hetzner</w:t>
+      </w:r>
+      <w:proofErr w:type="spellEnd"/>
+      <w:r>
+        <w:t>-Cloud system.</w:t>
+      </w:r>
+    </w:p>
+    <w:p>
+      <w:r>
+        <w:drawing>
+          <wp:inline distT="0" distB="0" distL="0" distR="0" wp14:anchorId="7E89A614" wp14:editId="01B54D2C">
+            <wp:extent cx="5058481" cy="2019582"/>
+            <wp:effectExtent l="0" t="0" r="8890" b="0"/>
+            <wp:docPr id="11" name="Grafik 11"/>
+            <wp:cNvGraphicFramePr>
+              <a:graphicFrameLocks xmlns:a="http://schemas.openxmlformats.org/drawingml/2006/main" noChangeAspect="1"/>
+            </wp:cNvGraphicFramePr>
+            <a:graphic xmlns:a="http://schemas.openxmlformats.org/drawingml/2006/main">
+              <a:graphicData uri="http://schemas.openxmlformats.org/drawingml/2006/picture">
+                <pic:pic xmlns:pic="http://schemas.openxmlformats.org/drawingml/2006/picture">
+                  <pic:nvPicPr>
+                    <pic:cNvPr id="1" name=""/>
+                    <pic:cNvPicPr/>
+                  </pic:nvPicPr>
+                  <pic:blipFill>
+                    <a:blip r:embed="rId29"/>
+                    <a:stretch>
+                      <a:fillRect/>
+                    </a:stretch>
+                  </pic:blipFill>
+                  <pic:spPr>
+                    <a:xfrm>
+                      <a:off x="0" y="0"/>
+                      <a:ext cx="5058481" cy="2019582"/>
+                    </a:xfrm>
+                    <a:prstGeom prst="rect">
+                      <a:avLst/>
+                    </a:prstGeom>
+                  </pic:spPr>
+                </pic:pic>
+              </a:graphicData>
+            </a:graphic>
+          </wp:inline>
+        </w:drawing>
+      </w:r>
+    </w:p>
+    <w:p>
+      <w:pPr>
+        <w:pStyle w:val="berschrift7"/>
+      </w:pPr>
+      <w:r>
+        <w:t>Pipeline</w:t>
+      </w:r>
+    </w:p>
+    <w:p>
+      <w:r>
+        <w:t>The pipeline is responsible for the automatic execution of tests and the automatic deployment of changes to the server.</w:t>
+      </w:r>
+    </w:p>
+    <w:p>
+      <w:r>
+        <w:t>The PR pipeline contains three Pipelines.</w:t>
+      </w:r>
+    </w:p>
+    <w:p>
+      <w:r>
+        <w:t xml:space="preserve">The “Build Pipeline” contains three Jobs responsible for building and testing the application. The “server-unit-test” job executes the unit tests of the server and ensures that the defined test coverage criteria for the server is met. The same is done by the “app-unit-test” job for the UI code.  In addition the ”build-image” job ensures the Docker image for the server can be build. </w:t>
+      </w:r>
+    </w:p>
+    <w:p>
+      <w:r>
+        <w:t>The “</w:t>
+      </w:r>
+      <w:proofErr w:type="spellStart"/>
+      <w:r>
+        <w:t>CodeQL</w:t>
+      </w:r>
+      <w:proofErr w:type="spellEnd"/>
+      <w:r>
+        <w:t xml:space="preserve">” pipeline is responsible for static security code-scans for the </w:t>
+      </w:r>
+      <w:r>
+        <w:t xml:space="preserve">java code and for the pipeline security. If this pipeline as some security finding, this is directly commented in the PR as a </w:t>
+      </w:r>
+      <w:r>
+        <w:lastRenderedPageBreak/>
+        <w:t xml:space="preserve">review, like it was in configuring the build pipeline itself: </w:t>
+      </w:r>
+      <w:r>
+        <w:br/>
+      </w:r>
+      <w:r>
+        <w:drawing>
+          <wp:inline distT="0" distB="0" distL="0" distR="0" wp14:anchorId="3A4FEEF7" wp14:editId="0ECAFCFA">
+            <wp:extent cx="3989548" cy="3621024"/>
+            <wp:effectExtent l="0" t="0" r="0" b="0"/>
+            <wp:docPr id="2" name="Grafik 2"/>
+            <wp:cNvGraphicFramePr>
+              <a:graphicFrameLocks xmlns:a="http://schemas.openxmlformats.org/drawingml/2006/main" noChangeAspect="1"/>
+            </wp:cNvGraphicFramePr>
+            <a:graphic xmlns:a="http://schemas.openxmlformats.org/drawingml/2006/main">
+              <a:graphicData uri="http://schemas.openxmlformats.org/drawingml/2006/picture">
+                <pic:pic xmlns:pic="http://schemas.openxmlformats.org/drawingml/2006/picture">
+                  <pic:nvPicPr>
+                    <pic:cNvPr id="1" name=""/>
+                    <pic:cNvPicPr/>
+                  </pic:nvPicPr>
+                  <pic:blipFill>
+                    <a:blip r:embed="rId30"/>
+                    <a:stretch>
+                      <a:fillRect/>
+                    </a:stretch>
+                  </pic:blipFill>
+                  <pic:spPr>
+                    <a:xfrm>
+                      <a:off x="0" y="0"/>
+                      <a:ext cx="4008483" cy="3638210"/>
+                    </a:xfrm>
+                    <a:prstGeom prst="rect">
+                      <a:avLst/>
+                    </a:prstGeom>
+                  </pic:spPr>
+                </pic:pic>
+              </a:graphicData>
+            </a:graphic>
+          </wp:inline>
+        </w:drawing>
+      </w:r>
+    </w:p>
+    <w:p>
+      <w:r>
+        <w:t>Furthermore the</w:t>
+      </w:r>
+      <w:r>
+        <w:t xml:space="preserve"> PR also </w:t>
+      </w:r>
+      <w:r>
+        <w:t xml:space="preserve">triggers the </w:t>
+      </w:r>
+      <w:r>
+        <w:t>configured terraform</w:t>
+      </w:r>
+      <w:r>
+        <w:t xml:space="preserve"> project. This executes a verification of the terraform steps and prints a terraform plan to describe the required changes in order to align the configured terraform project with the actual deployed server.</w:t>
+      </w:r>
+    </w:p>
+    <w:p>
+      <w:r>
+        <w:lastRenderedPageBreak/>
+        <w:drawing>
+          <wp:inline distT="0" distB="0" distL="0" distR="0" wp14:anchorId="7E0D25E0" wp14:editId="11598CB5">
+            <wp:extent cx="5760720" cy="4520565"/>
+            <wp:effectExtent l="0" t="0" r="0" b="0"/>
+            <wp:docPr id="3" name="Grafik 3"/>
+            <wp:cNvGraphicFramePr>
+              <a:graphicFrameLocks xmlns:a="http://schemas.openxmlformats.org/drawingml/2006/main" noChangeAspect="1"/>
+            </wp:cNvGraphicFramePr>
+            <a:graphic xmlns:a="http://schemas.openxmlformats.org/drawingml/2006/main">
+              <a:graphicData uri="http://schemas.openxmlformats.org/drawingml/2006/picture">
+                <pic:pic xmlns:pic="http://schemas.openxmlformats.org/drawingml/2006/picture">
+                  <pic:nvPicPr>
+                    <pic:cNvPr id="1" name=""/>
+                    <pic:cNvPicPr/>
+                  </pic:nvPicPr>
+                  <pic:blipFill>
+                    <a:blip r:embed="rId31"/>
+                    <a:stretch>
+                      <a:fillRect/>
+                    </a:stretch>
+                  </pic:blipFill>
+                  <pic:spPr>
+                    <a:xfrm>
+                      <a:off x="0" y="0"/>
+                      <a:ext cx="5760720" cy="4520565"/>
+                    </a:xfrm>
+                    <a:prstGeom prst="rect">
+                      <a:avLst/>
+                    </a:prstGeom>
+                  </pic:spPr>
+                </pic:pic>
+              </a:graphicData>
+            </a:graphic>
+          </wp:inline>
+        </w:drawing>
+      </w:r>
+    </w:p>
+    <w:p>
+      <w:r>
+        <w:br w:type="page"/>
+      </w:r>
+    </w:p>
+    <w:p>
+      <w:pPr>
+        <w:pStyle w:val="berschrift3"/>
+      </w:pPr>
+      <w:r>
+        <w:lastRenderedPageBreak/>
+        <w:t>Testing</w:t>
+      </w:r>
+    </w:p>
+    <w:p>
+      <w:r>
+        <w:t xml:space="preserve">As already outlined in the Pipeline section, testing is an important part of this project in order to release features which work as expected. </w:t>
+      </w:r>
+    </w:p>
+    <w:p>
+      <w:bookmarkStart w:id="18" w:name="_GoBack"/>
+      <w:bookmarkEnd w:id="18"/>
+    </w:p>
+    <w:p>
+      <w:pPr>
+        <w:pStyle w:val="berschrift3"/>
+      </w:pPr>
+      <w:r>
+        <w:t>Observability</w:t>
+      </w:r>
+    </w:p>
+    <w:p>
+      <w:r>
+        <w:t>To ensure a running cloud system that works as expected, observability has to be integrated into the system and Landscapes must be monitored automatically.</w:t>
+      </w:r>
+    </w:p>
+    <w:p>
+      <w:pPr>
+        <w:pStyle w:val="berschrift7"/>
+      </w:pPr>
+      <w:r>
+        <w:t>Health Checks</w:t>
+      </w:r>
+    </w:p>
+    <w:p>
+      <w:r>
+        <w:t xml:space="preserve">The configured health checks are running regularly to verify, that the server landscape is still running and reachable. The Aeon Landscape check just pings the server and is a very quick. The Aeon Server check is more sophisticated and also verifies that dependencies of the service are reachable. This is done by querying the database and calling some endpoint of </w:t>
+      </w:r>
+      <w:proofErr w:type="spellStart"/>
+      <w:r>
+        <w:t>OpenAI</w:t>
+      </w:r>
+      <w:proofErr w:type="spellEnd"/>
+      <w:r>
+        <w:t>.</w:t>
+      </w:r>
+    </w:p>
+    <w:p>
+      <w:r>
+        <w:drawing>
+          <wp:inline distT="0" distB="0" distL="0" distR="0" wp14:anchorId="6C33761B" wp14:editId="3BA3765C">
+            <wp:extent cx="4659782" cy="2572332"/>
+            <wp:effectExtent l="0" t="0" r="7620" b="0"/>
+            <wp:docPr id="4" name="Grafik 4"/>
+            <wp:cNvGraphicFramePr>
+              <a:graphicFrameLocks xmlns:a="http://schemas.openxmlformats.org/drawingml/2006/main" noChangeAspect="1"/>
+            </wp:cNvGraphicFramePr>
+            <a:graphic xmlns:a="http://schemas.openxmlformats.org/drawingml/2006/main">
+              <a:graphicData uri="http://schemas.openxmlformats.org/drawingml/2006/picture">
+                <pic:pic xmlns:pic="http://schemas.openxmlformats.org/drawingml/2006/picture">
+                  <pic:nvPicPr>
+                    <pic:cNvPr id="1" name=""/>
+                    <pic:cNvPicPr/>
+                  </pic:nvPicPr>
+                  <pic:blipFill>
+                    <a:blip r:embed="rId32"/>
+                    <a:stretch>
+                      <a:fillRect/>
+                    </a:stretch>
+                  </pic:blipFill>
+                  <pic:spPr>
+                    <a:xfrm>
+                      <a:off x="0" y="0"/>
+                      <a:ext cx="4672029" cy="2579093"/>
+                    </a:xfrm>
+                    <a:prstGeom prst="rect">
+                      <a:avLst/>
+                    </a:prstGeom>
+                  </pic:spPr>
+                </pic:pic>
+              </a:graphicData>
+            </a:graphic>
+          </wp:inline>
+        </w:drawing>
+      </w:r>
+      <w:r>
+        <w:t xml:space="preserve"> </w:t>
+      </w:r>
+    </w:p>
+    <w:p>
+      <w:pPr>
+        <w:pStyle w:val="berschrift7"/>
+      </w:pPr>
+      <w:r>
+        <w:t>Server Metrics</w:t>
+      </w:r>
+    </w:p>
+    <w:p>
+      <w:r>
+        <w:t xml:space="preserve">The server metric are retrieved directly from </w:t>
+      </w:r>
+      <w:proofErr w:type="spellStart"/>
+      <w:r>
+        <w:t>Hetzner</w:t>
+      </w:r>
+      <w:proofErr w:type="spellEnd"/>
+      <w:r>
+        <w:t xml:space="preserve"> Cloud. It is the source of truth in regards to server utilization.</w:t>
+      </w:r>
+    </w:p>
+    <w:p>
+      <w:r>
+        <w:drawing>
+          <wp:inline distT="0" distB="0" distL="0" distR="0" wp14:anchorId="7890D11E" wp14:editId="41B8FA0D">
+            <wp:extent cx="4669062" cy="2501798"/>
+            <wp:effectExtent l="0" t="0" r="0" b="0"/>
+            <wp:docPr id="5" name="Grafik 5"/>
+            <wp:cNvGraphicFramePr>
+              <a:graphicFrameLocks xmlns:a="http://schemas.openxmlformats.org/drawingml/2006/main" noChangeAspect="1"/>
+            </wp:cNvGraphicFramePr>
+            <a:graphic xmlns:a="http://schemas.openxmlformats.org/drawingml/2006/main">
+              <a:graphicData uri="http://schemas.openxmlformats.org/drawingml/2006/picture">
+                <pic:pic xmlns:pic="http://schemas.openxmlformats.org/drawingml/2006/picture">
+                  <pic:nvPicPr>
+                    <pic:cNvPr id="1" name=""/>
+                    <pic:cNvPicPr/>
+                  </pic:nvPicPr>
+                  <pic:blipFill>
+                    <a:blip r:embed="rId33"/>
+                    <a:stretch>
+                      <a:fillRect/>
+                    </a:stretch>
+                  </pic:blipFill>
+                  <pic:spPr>
+                    <a:xfrm>
+                      <a:off x="0" y="0"/>
+                      <a:ext cx="4691472" cy="2513806"/>
+                    </a:xfrm>
+                    <a:prstGeom prst="rect">
+                      <a:avLst/>
+                    </a:prstGeom>
+                  </pic:spPr>
+                </pic:pic>
+              </a:graphicData>
+            </a:graphic>
+          </wp:inline>
+        </w:drawing>
+      </w:r>
+    </w:p>
+    <w:p>
+      <w:r>
+        <w:br w:type="page"/>
+      </w:r>
+    </w:p>
+    <w:p>
+      <w:pPr>
+        <w:pStyle w:val="berschrift2"/>
+      </w:pPr>
       <w:r>
         <w:lastRenderedPageBreak/>
         <w:t>Glossary</w:t>
@@ -5697,207 +6527,10 @@
         </w:tc>
       </w:tr>
     </w:tbl>
-    <w:p/>
-    <w:p>
-      <w:pPr>
-        <w:rPr>
-          <w:rFonts w:asciiTheme="majorHAnsi" w:eastAsiaTheme="majorEastAsia" w:hAnsiTheme="majorHAnsi" w:cstheme="majorBidi"/>
-          <w:color w:val="2F5496" w:themeColor="accent1" w:themeShade="BF"/>
-          <w:sz w:val="26"/>
-          <w:szCs w:val="26"/>
-        </w:rPr>
-      </w:pPr>
-      <w:r>
-        <w:br w:type="page"/>
-      </w:r>
-    </w:p>
-    <w:p>
-      <w:pPr>
-        <w:pStyle w:val="berschrift2"/>
-      </w:pPr>
-      <w:bookmarkStart w:id="18" w:name="_Toc194150611"/>
-      <w:r>
-        <w:lastRenderedPageBreak/>
-        <w:t>System Design</w:t>
-      </w:r>
-      <w:bookmarkEnd w:id="18"/>
-    </w:p>
-    <w:p>
-      <w:r>
-        <w:t xml:space="preserve">The application will </w:t>
-      </w:r>
-      <w:r>
-        <w:t>consist of an Android and iOS app based on the Kot</w:t>
-      </w:r>
-      <w:r>
-        <w:t>lin Multi-Platform project. There the server, Android App and iOS APP is develop</w:t>
-      </w:r>
-      <w:r>
-        <w:t>ed</w:t>
-      </w:r>
-      <w:r>
-        <w:t xml:space="preserve"> with Kotlin and all three are also able to share some of the code parts with each other.</w:t>
-      </w:r>
-      <w:r>
-        <w:t xml:space="preserve"> </w:t>
-      </w:r>
-      <w:r>
-        <w:t xml:space="preserve">The backend server uses </w:t>
-      </w:r>
-      <w:proofErr w:type="spellStart"/>
-      <w:r>
-        <w:t>Ktor</w:t>
-      </w:r>
-      <w:proofErr w:type="spellEnd"/>
-      <w:r>
-        <w:t xml:space="preserve"> as a server framework and connects to a MongoDB </w:t>
-      </w:r>
-      <w:r>
-        <w:t>to store required data</w:t>
-      </w:r>
-      <w:r>
-        <w:t>.</w:t>
-      </w:r>
-      <w:r>
-        <w:t xml:space="preserve"> </w:t>
-      </w:r>
-    </w:p>
-    <w:p>
-      <w:r>
-        <w:t xml:space="preserve">The communication between the apps and the backend is based on the compact and efficient serialization format </w:t>
-      </w:r>
-      <w:proofErr w:type="spellStart"/>
-      <w:r>
-        <w:t>protobuf</w:t>
-      </w:r>
-      <w:proofErr w:type="spellEnd"/>
-      <w:r>
-        <w:t xml:space="preserve">. Every request pass through Cloudflare and </w:t>
-      </w:r>
-      <w:proofErr w:type="spellStart"/>
-      <w:r>
-        <w:t>Ngnix</w:t>
-      </w:r>
-      <w:proofErr w:type="spellEnd"/>
-      <w:r>
-        <w:t xml:space="preserve"> for caching and security optimizations.</w:t>
-      </w:r>
-    </w:p>
-    <w:p>
-      <w:r>
-        <w:t>Cloudflare acts as a reverse proxy and web application firewall. If protects the server against DDoS attacks and blocks traffic from known bot sites. Cloudflare is also used as the provider for the domain certificate and server certificates. In addition</w:t>
-      </w:r>
-      <w:r>
-        <w:t>,</w:t>
-      </w:r>
-      <w:r>
-        <w:t xml:space="preserve"> Cloudflare can be used to cache static content like recipes or nutritional information of products.</w:t>
-      </w:r>
-    </w:p>
-    <w:p>
-      <w:r>
-        <w:t xml:space="preserve">The backend will be deployed on a </w:t>
-      </w:r>
-      <w:proofErr w:type="spellStart"/>
-      <w:r>
-        <w:t>Hetzner</w:t>
-      </w:r>
-      <w:proofErr w:type="spellEnd"/>
-      <w:r>
-        <w:t xml:space="preserve"> Cloud Server as Docker containers. </w:t>
-      </w:r>
-    </w:p>
-    <w:p>
-      <w:proofErr w:type="spellStart"/>
-      <w:r>
-        <w:t>Ngnix</w:t>
-      </w:r>
-      <w:proofErr w:type="spellEnd"/>
-      <w:r>
-        <w:t xml:space="preserve"> is an additional reverse proxy inside of the server. It acts as a single entry point, only allowing traffic over the https port 433 and accepts only traffic that originates from Cloudflare.</w:t>
-      </w:r>
-    </w:p>
-    <w:p>
-      <w:r>
-        <w:t xml:space="preserve">The backend server implements the main business logic and handles the requests of users. It communicates with the public API of </w:t>
-      </w:r>
-      <w:proofErr w:type="spellStart"/>
-      <w:r>
-        <w:t>OpenAI</w:t>
-      </w:r>
-      <w:proofErr w:type="spellEnd"/>
-      <w:r>
-        <w:t xml:space="preserve"> for the implementation of the assistant functionality.</w:t>
-      </w:r>
-    </w:p>
-    <w:p>
-      <w:r>
-        <w:t>Authentication requests are handled by a separate server, which is not developed as part of this assignment.</w:t>
-      </w:r>
-    </w:p>
-    <w:p>
-      <w:r>
-        <w:t>MongoDB is used as the database</w:t>
-      </w:r>
-      <w:r>
-        <w:t>,</w:t>
-      </w:r>
-      <w:r>
-        <w:t xml:space="preserve"> and it is used to store the chat histories, user preferences and goals and e.g. meal plans or recipes.</w:t>
-      </w:r>
-    </w:p>
-    <w:p>
-      <w:r>
-        <w:t xml:space="preserve">It is important to </w:t>
-      </w:r>
-      <w:r>
-        <w:t>have a reliant infrastructure setup and therefore the server is monitored using Grafana. For this integration a docker container with Grafana alloy is deployed inside of the server and forwards required monitoring information to the Grafana Cloud instance.</w:t>
-      </w:r>
-    </w:p>
     <w:p>
       <w:pPr>
         <w:jc w:val="center"/>
       </w:pPr>
-      <w:r>
-        <w:rPr>
-          <w:noProof/>
-        </w:rPr>
-        <w:drawing>
-          <wp:inline distT="0" distB="0" distL="0" distR="0" wp14:anchorId="10701A09" wp14:editId="00AEE631">
-            <wp:extent cx="4171499" cy="3616036"/>
-            <wp:effectExtent l="0" t="0" r="635" b="3810"/>
-            <wp:docPr id="1" name="Grafik 1"/>
-            <wp:cNvGraphicFramePr>
-              <a:graphicFrameLocks xmlns:a="http://schemas.openxmlformats.org/drawingml/2006/main" noChangeAspect="1"/>
-            </wp:cNvGraphicFramePr>
-            <a:graphic xmlns:a="http://schemas.openxmlformats.org/drawingml/2006/main">
-              <a:graphicData uri="http://schemas.openxmlformats.org/drawingml/2006/picture">
-                <pic:pic xmlns:pic="http://schemas.openxmlformats.org/drawingml/2006/picture">
-                  <pic:nvPicPr>
-                    <pic:cNvPr id="1" name=""/>
-                    <pic:cNvPicPr/>
-                  </pic:nvPicPr>
-                  <pic:blipFill>
-                    <a:blip r:embed="rId16"/>
-                    <a:stretch>
-                      <a:fillRect/>
-                    </a:stretch>
-                  </pic:blipFill>
-                  <pic:spPr>
-                    <a:xfrm>
-                      <a:off x="0" y="0"/>
-                      <a:ext cx="4298310" cy="3725962"/>
-                    </a:xfrm>
-                    <a:prstGeom prst="rect">
-                      <a:avLst/>
-                    </a:prstGeom>
-                  </pic:spPr>
-                </pic:pic>
-              </a:graphicData>
-            </a:graphic>
-          </wp:inline>
-        </w:drawing>
-      </w:r>
     </w:p>
     <w:sectPr>
       <w:pgSz w:w="11906" w:h="16838"/>
@@ -7003,10 +7636,31 @@
       <w:color w:val="1F3763" w:themeColor="accent1" w:themeShade="7F"/>
     </w:rPr>
   </w:style>
+  <w:style w:type="paragraph" w:styleId="berschrift7">
+    <w:name w:val="heading 7"/>
+    <w:basedOn w:val="Standard"/>
+    <w:next w:val="Standard"/>
+    <w:link w:val="berschrift7Zchn"/>
+    <w:uiPriority w:val="9"/>
+    <w:unhideWhenUsed/>
+    <w:qFormat/>
+    <w:rsid w:val="005434A8"/>
+    <w:pPr>
+      <w:keepNext/>
+      <w:keepLines/>
+      <w:spacing w:before="40" w:after="0"/>
+      <w:outlineLvl w:val="6"/>
+    </w:pPr>
+    <w:rPr>
+      <w:rFonts w:asciiTheme="majorHAnsi" w:eastAsiaTheme="majorEastAsia" w:hAnsiTheme="majorHAnsi" w:cstheme="majorBidi"/>
+      <w:i/>
+      <w:iCs/>
+      <w:color w:val="1F3763" w:themeColor="accent1" w:themeShade="7F"/>
+    </w:rPr>
+  </w:style>
   <w:style w:type="character" w:default="1" w:styleId="Absatz-Standardschriftart">
     <w:name w:val="Default Paragraph Font"/>
     <w:uiPriority w:val="1"/>
-    <w:semiHidden/>
     <w:unhideWhenUsed/>
   </w:style>
   <w:style w:type="table" w:default="1" w:styleId="NormaleTabelle">
@@ -7553,6 +8207,31 @@
     <w:rPr>
       <w:color w:val="0563C1" w:themeColor="hyperlink"/>
       <w:u w:val="single"/>
+    </w:rPr>
+  </w:style>
+  <w:style w:type="character" w:styleId="NichtaufgelsteErwhnung">
+    <w:name w:val="Unresolved Mention"/>
+    <w:basedOn w:val="Absatz-Standardschriftart"/>
+    <w:uiPriority w:val="99"/>
+    <w:semiHidden/>
+    <w:unhideWhenUsed/>
+    <w:rsid w:val="00D3552B"/>
+    <w:rPr>
+      <w:color w:val="605E5C"/>
+      <w:shd w:val="clear" w:color="auto" w:fill="E1DFDD"/>
+    </w:rPr>
+  </w:style>
+  <w:style w:type="character" w:customStyle="1" w:styleId="berschrift7Zchn">
+    <w:name w:val="Überschrift 7 Zchn"/>
+    <w:basedOn w:val="Absatz-Standardschriftart"/>
+    <w:link w:val="berschrift7"/>
+    <w:uiPriority w:val="9"/>
+    <w:rsid w:val="005434A8"/>
+    <w:rPr>
+      <w:rFonts w:asciiTheme="majorHAnsi" w:eastAsiaTheme="majorEastAsia" w:hAnsiTheme="majorHAnsi" w:cstheme="majorBidi"/>
+      <w:i/>
+      <w:iCs/>
+      <w:color w:val="1F3763" w:themeColor="accent1" w:themeShade="7F"/>
     </w:rPr>
   </w:style>
 </w:styles>
@@ -7858,7 +8537,7 @@
 </file>
 
 <file path=customXml/itemProps1.xml><?xml version="1.0" encoding="utf-8"?>
-<ds:datastoreItem xmlns:ds="http://schemas.openxmlformats.org/officeDocument/2006/customXml" ds:itemID="{D30D2F42-B1A6-49AA-A519-E93B919DDC77}">
+<ds:datastoreItem xmlns:ds="http://schemas.openxmlformats.org/officeDocument/2006/customXml" ds:itemID="{6D041802-07FF-4754-A0AC-AF8B4CCB4A9B}">
   <ds:schemaRefs>
     <ds:schemaRef ds:uri="http://schemas.openxmlformats.org/officeDocument/2006/bibliography"/>
   </ds:schemaRefs>

</xml_diff>

<commit_message>
6 story assistant tool recipe store (#77)
</commit_message>
<xml_diff>
--- a/ConceptionDocument.docx
+++ b/ConceptionDocument.docx
@@ -6,6 +6,8 @@
       <w:pPr>
         <w:pStyle w:val="Titel"/>
       </w:pPr>
+      <w:bookmarkStart w:id="0" w:name="_GoBack"/>
+      <w:bookmarkEnd w:id="0"/>
       <w:r>
         <w:t>Project Software Engineering (DLMCSPSE01_CF)</w:t>
       </w:r>
@@ -68,7 +70,7 @@
           <w:r>
             <w:fldChar w:fldCharType="separate"/>
           </w:r>
-          <w:hyperlink w:anchor="_Toc194150594" w:history="1">
+          <w:hyperlink w:anchor="_Toc197757858" w:history="1">
             <w:r>
               <w:rPr>
                 <w:rStyle w:val="Hyperlink"/>
@@ -95,7 +97,7 @@
                 <w:noProof/>
                 <w:webHidden/>
               </w:rPr>
-              <w:instrText xml:space="preserve"> PAGEREF _Toc194150594 \h </w:instrText>
+              <w:instrText xml:space="preserve"> PAGEREF _Toc197757858 \h </w:instrText>
             </w:r>
             <w:r>
               <w:rPr>
@@ -137,7 +139,7 @@
               <w:noProof/>
             </w:rPr>
           </w:pPr>
-          <w:hyperlink w:anchor="_Toc194150595" w:history="1">
+          <w:hyperlink w:anchor="_Toc197757859" w:history="1">
             <w:r>
               <w:rPr>
                 <w:rStyle w:val="Hyperlink"/>
@@ -164,7 +166,7 @@
                 <w:noProof/>
                 <w:webHidden/>
               </w:rPr>
-              <w:instrText xml:space="preserve"> PAGEREF _Toc194150595 \h </w:instrText>
+              <w:instrText xml:space="preserve"> PAGEREF _Toc197757859 \h </w:instrText>
             </w:r>
             <w:r>
               <w:rPr>
@@ -206,7 +208,7 @@
               <w:noProof/>
             </w:rPr>
           </w:pPr>
-          <w:hyperlink w:anchor="_Toc194150596" w:history="1">
+          <w:hyperlink w:anchor="_Toc197757860" w:history="1">
             <w:r>
               <w:rPr>
                 <w:rStyle w:val="Hyperlink"/>
@@ -233,7 +235,7 @@
                 <w:noProof/>
                 <w:webHidden/>
               </w:rPr>
-              <w:instrText xml:space="preserve"> PAGEREF _Toc194150596 \h </w:instrText>
+              <w:instrText xml:space="preserve"> PAGEREF _Toc197757860 \h </w:instrText>
             </w:r>
             <w:r>
               <w:rPr>
@@ -275,7 +277,7 @@
               <w:noProof/>
             </w:rPr>
           </w:pPr>
-          <w:hyperlink w:anchor="_Toc194150597" w:history="1">
+          <w:hyperlink w:anchor="_Toc197757861" w:history="1">
             <w:r>
               <w:rPr>
                 <w:rStyle w:val="Hyperlink"/>
@@ -302,7 +304,7 @@
                 <w:noProof/>
                 <w:webHidden/>
               </w:rPr>
-              <w:instrText xml:space="preserve"> PAGEREF _Toc194150597 \h </w:instrText>
+              <w:instrText xml:space="preserve"> PAGEREF _Toc197757861 \h </w:instrText>
             </w:r>
             <w:r>
               <w:rPr>
@@ -344,7 +346,7 @@
               <w:noProof/>
             </w:rPr>
           </w:pPr>
-          <w:hyperlink w:anchor="_Toc194150598" w:history="1">
+          <w:hyperlink w:anchor="_Toc197757862" w:history="1">
             <w:r>
               <w:rPr>
                 <w:rStyle w:val="Hyperlink"/>
@@ -371,7 +373,7 @@
                 <w:noProof/>
                 <w:webHidden/>
               </w:rPr>
-              <w:instrText xml:space="preserve"> PAGEREF _Toc194150598 \h </w:instrText>
+              <w:instrText xml:space="preserve"> PAGEREF _Toc197757862 \h </w:instrText>
             </w:r>
             <w:r>
               <w:rPr>
@@ -413,7 +415,7 @@
               <w:noProof/>
             </w:rPr>
           </w:pPr>
-          <w:hyperlink w:anchor="_Toc194150599" w:history="1">
+          <w:hyperlink w:anchor="_Toc197757863" w:history="1">
             <w:r>
               <w:rPr>
                 <w:rStyle w:val="Hyperlink"/>
@@ -440,7 +442,7 @@
                 <w:noProof/>
                 <w:webHidden/>
               </w:rPr>
-              <w:instrText xml:space="preserve"> PAGEREF _Toc194150599 \h </w:instrText>
+              <w:instrText xml:space="preserve"> PAGEREF _Toc197757863 \h </w:instrText>
             </w:r>
             <w:r>
               <w:rPr>
@@ -482,7 +484,7 @@
               <w:noProof/>
             </w:rPr>
           </w:pPr>
-          <w:hyperlink w:anchor="_Toc194150600" w:history="1">
+          <w:hyperlink w:anchor="_Toc197757864" w:history="1">
             <w:r>
               <w:rPr>
                 <w:rStyle w:val="Hyperlink"/>
@@ -509,7 +511,7 @@
                 <w:noProof/>
                 <w:webHidden/>
               </w:rPr>
-              <w:instrText xml:space="preserve"> PAGEREF _Toc194150600 \h </w:instrText>
+              <w:instrText xml:space="preserve"> PAGEREF _Toc197757864 \h </w:instrText>
             </w:r>
             <w:r>
               <w:rPr>
@@ -551,7 +553,7 @@
               <w:noProof/>
             </w:rPr>
           </w:pPr>
-          <w:hyperlink w:anchor="_Toc194150601" w:history="1">
+          <w:hyperlink w:anchor="_Toc197757865" w:history="1">
             <w:r>
               <w:rPr>
                 <w:rStyle w:val="Hyperlink"/>
@@ -578,7 +580,7 @@
                 <w:noProof/>
                 <w:webHidden/>
               </w:rPr>
-              <w:instrText xml:space="preserve"> PAGEREF _Toc194150601 \h </w:instrText>
+              <w:instrText xml:space="preserve"> PAGEREF _Toc197757865 \h </w:instrText>
             </w:r>
             <w:r>
               <w:rPr>
@@ -620,7 +622,7 @@
               <w:noProof/>
             </w:rPr>
           </w:pPr>
-          <w:hyperlink w:anchor="_Toc194150602" w:history="1">
+          <w:hyperlink w:anchor="_Toc197757866" w:history="1">
             <w:r>
               <w:rPr>
                 <w:rStyle w:val="Hyperlink"/>
@@ -647,7 +649,7 @@
                 <w:noProof/>
                 <w:webHidden/>
               </w:rPr>
-              <w:instrText xml:space="preserve"> PAGEREF _Toc194150602 \h </w:instrText>
+              <w:instrText xml:space="preserve"> PAGEREF _Toc197757866 \h </w:instrText>
             </w:r>
             <w:r>
               <w:rPr>
@@ -689,7 +691,7 @@
               <w:noProof/>
             </w:rPr>
           </w:pPr>
-          <w:hyperlink w:anchor="_Toc194150603" w:history="1">
+          <w:hyperlink w:anchor="_Toc197757867" w:history="1">
             <w:r>
               <w:rPr>
                 <w:rStyle w:val="Hyperlink"/>
@@ -716,7 +718,7 @@
                 <w:noProof/>
                 <w:webHidden/>
               </w:rPr>
-              <w:instrText xml:space="preserve"> PAGEREF _Toc194150603 \h </w:instrText>
+              <w:instrText xml:space="preserve"> PAGEREF _Toc197757867 \h </w:instrText>
             </w:r>
             <w:r>
               <w:rPr>
@@ -758,7 +760,7 @@
               <w:noProof/>
             </w:rPr>
           </w:pPr>
-          <w:hyperlink w:anchor="_Toc194150604" w:history="1">
+          <w:hyperlink w:anchor="_Toc197757868" w:history="1">
             <w:r>
               <w:rPr>
                 <w:rStyle w:val="Hyperlink"/>
@@ -785,7 +787,7 @@
                 <w:noProof/>
                 <w:webHidden/>
               </w:rPr>
-              <w:instrText xml:space="preserve"> PAGEREF _Toc194150604 \h </w:instrText>
+              <w:instrText xml:space="preserve"> PAGEREF _Toc197757868 \h </w:instrText>
             </w:r>
             <w:r>
               <w:rPr>
@@ -827,7 +829,7 @@
               <w:noProof/>
             </w:rPr>
           </w:pPr>
-          <w:hyperlink w:anchor="_Toc194150605" w:history="1">
+          <w:hyperlink w:anchor="_Toc197757869" w:history="1">
             <w:r>
               <w:rPr>
                 <w:rStyle w:val="Hyperlink"/>
@@ -854,7 +856,7 @@
                 <w:noProof/>
                 <w:webHidden/>
               </w:rPr>
-              <w:instrText xml:space="preserve"> PAGEREF _Toc194150605 \h </w:instrText>
+              <w:instrText xml:space="preserve"> PAGEREF _Toc197757869 \h </w:instrText>
             </w:r>
             <w:r>
               <w:rPr>
@@ -896,7 +898,7 @@
               <w:noProof/>
             </w:rPr>
           </w:pPr>
-          <w:hyperlink w:anchor="_Toc194150606" w:history="1">
+          <w:hyperlink w:anchor="_Toc197757870" w:history="1">
             <w:r>
               <w:rPr>
                 <w:rStyle w:val="Hyperlink"/>
@@ -923,7 +925,7 @@
                 <w:noProof/>
                 <w:webHidden/>
               </w:rPr>
-              <w:instrText xml:space="preserve"> PAGEREF _Toc194150606 \h </w:instrText>
+              <w:instrText xml:space="preserve"> PAGEREF _Toc197757870 \h </w:instrText>
             </w:r>
             <w:r>
               <w:rPr>
@@ -965,7 +967,7 @@
               <w:noProof/>
             </w:rPr>
           </w:pPr>
-          <w:hyperlink w:anchor="_Toc194150607" w:history="1">
+          <w:hyperlink w:anchor="_Toc197757871" w:history="1">
             <w:r>
               <w:rPr>
                 <w:rStyle w:val="Hyperlink"/>
@@ -992,7 +994,7 @@
                 <w:noProof/>
                 <w:webHidden/>
               </w:rPr>
-              <w:instrText xml:space="preserve"> PAGEREF _Toc194150607 \h </w:instrText>
+              <w:instrText xml:space="preserve"> PAGEREF _Toc197757871 \h </w:instrText>
             </w:r>
             <w:r>
               <w:rPr>
@@ -1034,7 +1036,7 @@
               <w:noProof/>
             </w:rPr>
           </w:pPr>
-          <w:hyperlink w:anchor="_Toc194150608" w:history="1">
+          <w:hyperlink w:anchor="_Toc197757872" w:history="1">
             <w:r>
               <w:rPr>
                 <w:rStyle w:val="Hyperlink"/>
@@ -1061,7 +1063,7 @@
                 <w:noProof/>
                 <w:webHidden/>
               </w:rPr>
-              <w:instrText xml:space="preserve"> PAGEREF _Toc194150608 \h </w:instrText>
+              <w:instrText xml:space="preserve"> PAGEREF _Toc197757872 \h </w:instrText>
             </w:r>
             <w:r>
               <w:rPr>
@@ -1103,7 +1105,7 @@
               <w:noProof/>
             </w:rPr>
           </w:pPr>
-          <w:hyperlink w:anchor="_Toc194150609" w:history="1">
+          <w:hyperlink w:anchor="_Toc197757873" w:history="1">
             <w:r>
               <w:rPr>
                 <w:rStyle w:val="Hyperlink"/>
@@ -1130,7 +1132,7 @@
                 <w:noProof/>
                 <w:webHidden/>
               </w:rPr>
-              <w:instrText xml:space="preserve"> PAGEREF _Toc194150609 \h </w:instrText>
+              <w:instrText xml:space="preserve"> PAGEREF _Toc197757873 \h </w:instrText>
             </w:r>
             <w:r>
               <w:rPr>
@@ -1172,13 +1174,13 @@
               <w:noProof/>
             </w:rPr>
           </w:pPr>
-          <w:hyperlink w:anchor="_Toc194150610" w:history="1">
+          <w:hyperlink w:anchor="_Toc197757874" w:history="1">
             <w:r>
               <w:rPr>
                 <w:rStyle w:val="Hyperlink"/>
                 <w:noProof/>
               </w:rPr>
-              <w:t>Glossary</w:t>
+              <w:t>System Design</w:t>
             </w:r>
             <w:r>
               <w:rPr>
@@ -1199,7 +1201,7 @@
                 <w:noProof/>
                 <w:webHidden/>
               </w:rPr>
-              <w:instrText xml:space="preserve"> PAGEREF _Toc194150610 \h </w:instrText>
+              <w:instrText xml:space="preserve"> PAGEREF _Toc197757874 \h </w:instrText>
             </w:r>
             <w:r>
               <w:rPr>
@@ -1241,13 +1243,13 @@
               <w:noProof/>
             </w:rPr>
           </w:pPr>
-          <w:hyperlink w:anchor="_Toc194150611" w:history="1">
+          <w:hyperlink w:anchor="_Toc197757875" w:history="1">
             <w:r>
               <w:rPr>
                 <w:rStyle w:val="Hyperlink"/>
                 <w:noProof/>
               </w:rPr>
-              <w:t>System Design</w:t>
+              <w:t>Development Process</w:t>
             </w:r>
             <w:r>
               <w:rPr>
@@ -1268,7 +1270,7 @@
                 <w:noProof/>
                 <w:webHidden/>
               </w:rPr>
-              <w:instrText xml:space="preserve"> PAGEREF _Toc194150611 \h </w:instrText>
+              <w:instrText xml:space="preserve"> PAGEREF _Toc197757875 \h </w:instrText>
             </w:r>
             <w:r>
               <w:rPr>
@@ -1288,7 +1290,283 @@
                 <w:noProof/>
                 <w:webHidden/>
               </w:rPr>
-              <w:t>13</w:t>
+              <w:t>14</w:t>
+            </w:r>
+            <w:r>
+              <w:rPr>
+                <w:noProof/>
+                <w:webHidden/>
+              </w:rPr>
+              <w:fldChar w:fldCharType="end"/>
+            </w:r>
+          </w:hyperlink>
+        </w:p>
+        <w:p>
+          <w:pPr>
+            <w:pStyle w:val="Verzeichnis3"/>
+            <w:tabs>
+              <w:tab w:val="right" w:leader="dot" w:pos="9062"/>
+            </w:tabs>
+            <w:rPr>
+              <w:rFonts w:eastAsiaTheme="minorEastAsia"/>
+              <w:noProof/>
+            </w:rPr>
+          </w:pPr>
+          <w:hyperlink w:anchor="_Toc197757876" w:history="1">
+            <w:r>
+              <w:rPr>
+                <w:rStyle w:val="Hyperlink"/>
+                <w:noProof/>
+              </w:rPr>
+              <w:t>Testing</w:t>
+            </w:r>
+            <w:r>
+              <w:rPr>
+                <w:noProof/>
+                <w:webHidden/>
+              </w:rPr>
+              <w:tab/>
+            </w:r>
+            <w:r>
+              <w:rPr>
+                <w:noProof/>
+                <w:webHidden/>
+              </w:rPr>
+              <w:fldChar w:fldCharType="begin"/>
+            </w:r>
+            <w:r>
+              <w:rPr>
+                <w:noProof/>
+                <w:webHidden/>
+              </w:rPr>
+              <w:instrText xml:space="preserve"> PAGEREF _Toc197757876 \h </w:instrText>
+            </w:r>
+            <w:r>
+              <w:rPr>
+                <w:noProof/>
+                <w:webHidden/>
+              </w:rPr>
+            </w:r>
+            <w:r>
+              <w:rPr>
+                <w:noProof/>
+                <w:webHidden/>
+              </w:rPr>
+              <w:fldChar w:fldCharType="separate"/>
+            </w:r>
+            <w:r>
+              <w:rPr>
+                <w:noProof/>
+                <w:webHidden/>
+              </w:rPr>
+              <w:t>17</w:t>
+            </w:r>
+            <w:r>
+              <w:rPr>
+                <w:noProof/>
+                <w:webHidden/>
+              </w:rPr>
+              <w:fldChar w:fldCharType="end"/>
+            </w:r>
+          </w:hyperlink>
+        </w:p>
+        <w:p>
+          <w:pPr>
+            <w:pStyle w:val="Verzeichnis3"/>
+            <w:tabs>
+              <w:tab w:val="right" w:leader="dot" w:pos="9062"/>
+            </w:tabs>
+            <w:rPr>
+              <w:rFonts w:eastAsiaTheme="minorEastAsia"/>
+              <w:noProof/>
+            </w:rPr>
+          </w:pPr>
+          <w:hyperlink w:anchor="_Toc197757877" w:history="1">
+            <w:r>
+              <w:rPr>
+                <w:rStyle w:val="Hyperlink"/>
+                <w:noProof/>
+              </w:rPr>
+              <w:t>Observability</w:t>
+            </w:r>
+            <w:r>
+              <w:rPr>
+                <w:noProof/>
+                <w:webHidden/>
+              </w:rPr>
+              <w:tab/>
+            </w:r>
+            <w:r>
+              <w:rPr>
+                <w:noProof/>
+                <w:webHidden/>
+              </w:rPr>
+              <w:fldChar w:fldCharType="begin"/>
+            </w:r>
+            <w:r>
+              <w:rPr>
+                <w:noProof/>
+                <w:webHidden/>
+              </w:rPr>
+              <w:instrText xml:space="preserve"> PAGEREF _Toc197757877 \h </w:instrText>
+            </w:r>
+            <w:r>
+              <w:rPr>
+                <w:noProof/>
+                <w:webHidden/>
+              </w:rPr>
+            </w:r>
+            <w:r>
+              <w:rPr>
+                <w:noProof/>
+                <w:webHidden/>
+              </w:rPr>
+              <w:fldChar w:fldCharType="separate"/>
+            </w:r>
+            <w:r>
+              <w:rPr>
+                <w:noProof/>
+                <w:webHidden/>
+              </w:rPr>
+              <w:t>17</w:t>
+            </w:r>
+            <w:r>
+              <w:rPr>
+                <w:noProof/>
+                <w:webHidden/>
+              </w:rPr>
+              <w:fldChar w:fldCharType="end"/>
+            </w:r>
+          </w:hyperlink>
+        </w:p>
+        <w:p>
+          <w:pPr>
+            <w:pStyle w:val="Verzeichnis2"/>
+            <w:tabs>
+              <w:tab w:val="right" w:leader="dot" w:pos="9062"/>
+            </w:tabs>
+            <w:rPr>
+              <w:rFonts w:eastAsiaTheme="minorEastAsia"/>
+              <w:noProof/>
+            </w:rPr>
+          </w:pPr>
+          <w:hyperlink w:anchor="_Toc197757878" w:history="1">
+            <w:r>
+              <w:rPr>
+                <w:rStyle w:val="Hyperlink"/>
+                <w:noProof/>
+              </w:rPr>
+              <w:t>Glossary</w:t>
+            </w:r>
+            <w:r>
+              <w:rPr>
+                <w:noProof/>
+                <w:webHidden/>
+              </w:rPr>
+              <w:tab/>
+            </w:r>
+            <w:r>
+              <w:rPr>
+                <w:noProof/>
+                <w:webHidden/>
+              </w:rPr>
+              <w:fldChar w:fldCharType="begin"/>
+            </w:r>
+            <w:r>
+              <w:rPr>
+                <w:noProof/>
+                <w:webHidden/>
+              </w:rPr>
+              <w:instrText xml:space="preserve"> PAGEREF _Toc197757878 \h </w:instrText>
+            </w:r>
+            <w:r>
+              <w:rPr>
+                <w:noProof/>
+                <w:webHidden/>
+              </w:rPr>
+            </w:r>
+            <w:r>
+              <w:rPr>
+                <w:noProof/>
+                <w:webHidden/>
+              </w:rPr>
+              <w:fldChar w:fldCharType="separate"/>
+            </w:r>
+            <w:r>
+              <w:rPr>
+                <w:noProof/>
+                <w:webHidden/>
+              </w:rPr>
+              <w:t>19</w:t>
+            </w:r>
+            <w:r>
+              <w:rPr>
+                <w:noProof/>
+                <w:webHidden/>
+              </w:rPr>
+              <w:fldChar w:fldCharType="end"/>
+            </w:r>
+          </w:hyperlink>
+        </w:p>
+        <w:p>
+          <w:pPr>
+            <w:pStyle w:val="Verzeichnis1"/>
+            <w:tabs>
+              <w:tab w:val="right" w:leader="dot" w:pos="9062"/>
+            </w:tabs>
+            <w:rPr>
+              <w:rFonts w:eastAsiaTheme="minorEastAsia"/>
+              <w:noProof/>
+            </w:rPr>
+          </w:pPr>
+          <w:hyperlink w:anchor="_Toc197757879" w:history="1">
+            <w:r>
+              <w:rPr>
+                <w:rStyle w:val="Hyperlink"/>
+                <w:noProof/>
+              </w:rPr>
+              <w:t>References</w:t>
+            </w:r>
+            <w:r>
+              <w:rPr>
+                <w:noProof/>
+                <w:webHidden/>
+              </w:rPr>
+              <w:tab/>
+            </w:r>
+            <w:r>
+              <w:rPr>
+                <w:noProof/>
+                <w:webHidden/>
+              </w:rPr>
+              <w:fldChar w:fldCharType="begin"/>
+            </w:r>
+            <w:r>
+              <w:rPr>
+                <w:noProof/>
+                <w:webHidden/>
+              </w:rPr>
+              <w:instrText xml:space="preserve"> PAGEREF _Toc197757879 \h </w:instrText>
+            </w:r>
+            <w:r>
+              <w:rPr>
+                <w:noProof/>
+                <w:webHidden/>
+              </w:rPr>
+            </w:r>
+            <w:r>
+              <w:rPr>
+                <w:noProof/>
+                <w:webHidden/>
+              </w:rPr>
+              <w:fldChar w:fldCharType="separate"/>
+            </w:r>
+            <w:r>
+              <w:rPr>
+                <w:noProof/>
+                <w:webHidden/>
+              </w:rPr>
+              <w:t>19</w:t>
             </w:r>
             <w:r>
               <w:rPr>
@@ -1328,12 +1606,12 @@
       <w:pPr>
         <w:pStyle w:val="berschrift2"/>
       </w:pPr>
-      <w:bookmarkStart w:id="0" w:name="_Toc194150594"/>
+      <w:bookmarkStart w:id="1" w:name="_Toc197757858"/>
       <w:r>
         <w:lastRenderedPageBreak/>
         <w:t>Abstract</w:t>
       </w:r>
-      <w:bookmarkEnd w:id="0"/>
+      <w:bookmarkEnd w:id="1"/>
     </w:p>
     <w:p>
       <w:r>
@@ -1349,11 +1627,11 @@
       <w:pPr>
         <w:pStyle w:val="berschrift2"/>
       </w:pPr>
-      <w:bookmarkStart w:id="1" w:name="_Toc194150595"/>
+      <w:bookmarkStart w:id="2" w:name="_Toc197757859"/>
       <w:r>
         <w:t>Project plan</w:t>
       </w:r>
-      <w:bookmarkEnd w:id="1"/>
+      <w:bookmarkEnd w:id="2"/>
     </w:p>
     <w:p>
       <w:r>
@@ -1470,12 +1748,12 @@
       <w:pPr>
         <w:pStyle w:val="berschrift2"/>
       </w:pPr>
-      <w:bookmarkStart w:id="2" w:name="_Toc194150596"/>
+      <w:bookmarkStart w:id="3" w:name="_Toc197757860"/>
       <w:r>
         <w:lastRenderedPageBreak/>
         <w:t>Risks</w:t>
       </w:r>
-      <w:bookmarkEnd w:id="2"/>
+      <w:bookmarkEnd w:id="3"/>
     </w:p>
     <w:p>
       <w:r>
@@ -1498,11 +1776,11 @@
       <w:pPr>
         <w:pStyle w:val="berschrift3"/>
       </w:pPr>
-      <w:bookmarkStart w:id="3" w:name="_Toc194150597"/>
+      <w:bookmarkStart w:id="4" w:name="_Toc197757861"/>
       <w:r>
         <w:t>Business Risks</w:t>
       </w:r>
-      <w:bookmarkEnd w:id="3"/>
+      <w:bookmarkEnd w:id="4"/>
     </w:p>
     <w:p>
       <w:pPr>
@@ -1729,12 +2007,12 @@
       <w:pPr>
         <w:pStyle w:val="berschrift3"/>
       </w:pPr>
-      <w:bookmarkStart w:id="4" w:name="_Toc194150598"/>
+      <w:bookmarkStart w:id="5" w:name="_Toc197757862"/>
       <w:r>
         <w:lastRenderedPageBreak/>
         <w:t>Technical Risks</w:t>
       </w:r>
-      <w:bookmarkEnd w:id="4"/>
+      <w:bookmarkEnd w:id="5"/>
     </w:p>
     <w:p>
       <w:pPr>
@@ -1746,11 +2024,11 @@
           <w:color w:val="1F3763" w:themeColor="accent1" w:themeShade="7F"/>
         </w:rPr>
       </w:pPr>
-      <w:bookmarkStart w:id="5" w:name="_Toc194150599"/>
+      <w:bookmarkStart w:id="6" w:name="_Toc197757863"/>
       <w:r>
         <w:t>Feature regression Risk</w:t>
       </w:r>
-      <w:bookmarkEnd w:id="5"/>
+      <w:bookmarkEnd w:id="6"/>
     </w:p>
     <w:p>
       <w:r>
@@ -1787,11 +2065,11 @@
       <w:pPr>
         <w:pStyle w:val="berschrift3"/>
       </w:pPr>
-      <w:bookmarkStart w:id="6" w:name="_Toc194150600"/>
+      <w:bookmarkStart w:id="7" w:name="_Toc197757864"/>
       <w:r>
         <w:t>GPT pricing risk</w:t>
       </w:r>
-      <w:bookmarkEnd w:id="6"/>
+      <w:bookmarkEnd w:id="7"/>
     </w:p>
     <w:p>
       <w:r>
@@ -1822,11 +2100,11 @@
       <w:pPr>
         <w:pStyle w:val="berschrift3"/>
       </w:pPr>
-      <w:bookmarkStart w:id="7" w:name="_Toc194150601"/>
+      <w:bookmarkStart w:id="8" w:name="_Toc197757865"/>
       <w:r>
         <w:t>Security risks</w:t>
       </w:r>
-      <w:bookmarkEnd w:id="7"/>
+      <w:bookmarkEnd w:id="8"/>
     </w:p>
     <w:p>
       <w:r>
@@ -4592,12 +4870,12 @@
       <w:pPr>
         <w:pStyle w:val="berschrift2"/>
       </w:pPr>
-      <w:bookmarkStart w:id="8" w:name="_Toc194150602"/>
+      <w:bookmarkStart w:id="9" w:name="_Toc197757866"/>
       <w:r>
         <w:lastRenderedPageBreak/>
         <w:t>Software development methodology</w:t>
       </w:r>
-      <w:bookmarkEnd w:id="8"/>
+      <w:bookmarkEnd w:id="9"/>
     </w:p>
     <w:p>
       <w:r>
@@ -4617,11 +4895,11 @@
       <w:pPr>
         <w:pStyle w:val="berschrift3"/>
       </w:pPr>
-      <w:bookmarkStart w:id="9" w:name="_Toc194150603"/>
+      <w:bookmarkStart w:id="10" w:name="_Toc197757867"/>
       <w:r>
         <w:t>Kanban Board</w:t>
       </w:r>
-      <w:bookmarkEnd w:id="9"/>
+      <w:bookmarkEnd w:id="10"/>
     </w:p>
     <w:p>
       <w:r>
@@ -4820,11 +5098,11 @@
       <w:pPr>
         <w:pStyle w:val="berschrift3"/>
       </w:pPr>
-      <w:bookmarkStart w:id="10" w:name="_Toc194150604"/>
+      <w:bookmarkStart w:id="11" w:name="_Toc197757868"/>
       <w:r>
         <w:t>Epic Board</w:t>
       </w:r>
-      <w:bookmarkEnd w:id="10"/>
+      <w:bookmarkEnd w:id="11"/>
     </w:p>
     <w:p>
       <w:r>
@@ -4878,11 +5156,11 @@
       <w:pPr>
         <w:pStyle w:val="berschrift3"/>
       </w:pPr>
-      <w:bookmarkStart w:id="11" w:name="_Toc194150605"/>
+      <w:bookmarkStart w:id="12" w:name="_Toc197757869"/>
       <w:r>
         <w:t>Milestone View</w:t>
       </w:r>
-      <w:bookmarkEnd w:id="11"/>
+      <w:bookmarkEnd w:id="12"/>
     </w:p>
     <w:p>
       <w:r>
@@ -4946,11 +5224,11 @@
       <w:pPr>
         <w:pStyle w:val="berschrift3"/>
       </w:pPr>
-      <w:bookmarkStart w:id="12" w:name="_Toc194150606"/>
+      <w:bookmarkStart w:id="13" w:name="_Toc197757870"/>
       <w:r>
         <w:t>Roles</w:t>
       </w:r>
-      <w:bookmarkEnd w:id="12"/>
+      <w:bookmarkEnd w:id="13"/>
     </w:p>
     <w:p>
       <w:r>
@@ -4999,12 +5277,12 @@
       <w:pPr>
         <w:pStyle w:val="berschrift2"/>
       </w:pPr>
-      <w:bookmarkStart w:id="13" w:name="_Toc194150607"/>
+      <w:bookmarkStart w:id="14" w:name="_Toc197757871"/>
       <w:r>
         <w:lastRenderedPageBreak/>
         <w:t>Requirements</w:t>
       </w:r>
-      <w:bookmarkEnd w:id="13"/>
+      <w:bookmarkEnd w:id="14"/>
     </w:p>
     <w:p>
       <w:r>
@@ -5015,11 +5293,11 @@
       <w:pPr>
         <w:pStyle w:val="berschrift3"/>
       </w:pPr>
-      <w:bookmarkStart w:id="14" w:name="_Toc194150608"/>
+      <w:bookmarkStart w:id="15" w:name="_Toc197757872"/>
       <w:r>
         <w:t>Non-functional</w:t>
       </w:r>
-      <w:bookmarkEnd w:id="14"/>
+      <w:bookmarkEnd w:id="15"/>
     </w:p>
     <w:p>
       <w:r>
@@ -5302,11 +5580,11 @@
       <w:pPr>
         <w:pStyle w:val="berschrift3"/>
       </w:pPr>
-      <w:bookmarkStart w:id="15" w:name="_Toc194150609"/>
+      <w:bookmarkStart w:id="16" w:name="_Toc197757873"/>
       <w:r>
         <w:t>Functional</w:t>
       </w:r>
-      <w:bookmarkEnd w:id="15"/>
+      <w:bookmarkEnd w:id="16"/>
     </w:p>
     <w:p>
       <w:r>
@@ -5520,12 +5798,12 @@
       <w:pPr>
         <w:pStyle w:val="berschrift2"/>
       </w:pPr>
-      <w:bookmarkStart w:id="16" w:name="_Toc194150611"/>
+      <w:bookmarkStart w:id="17" w:name="_Toc197757874"/>
       <w:r>
         <w:lastRenderedPageBreak/>
         <w:t>System Design</w:t>
       </w:r>
-      <w:bookmarkEnd w:id="16"/>
+      <w:bookmarkEnd w:id="17"/>
     </w:p>
     <w:p>
       <w:r>
@@ -5534,20 +5812,41 @@
       <w:r>
         <w:t xml:space="preserve">consist of an Android and iOS app based on the </w:t>
       </w:r>
-      <w:hyperlink r:id="rId16" w:history="1">
-        <w:r>
-          <w:rPr>
-            <w:rStyle w:val="Hyperlink"/>
-          </w:rPr>
-          <w:t>Kot</w:t>
-        </w:r>
-        <w:r>
-          <w:rPr>
-            <w:rStyle w:val="Hyperlink"/>
-          </w:rPr>
-          <w:t>lin Multi-Platform</w:t>
-        </w:r>
-      </w:hyperlink>
+      <w:r>
+        <w:t>Kot</w:t>
+      </w:r>
+      <w:r>
+        <w:t>lin Multi-Platform</w:t>
+      </w:r>
+      <w:r>
+        <w:t xml:space="preserve"> </w:t>
+      </w:r>
+      <w:sdt>
+        <w:sdtPr>
+          <w:id w:val="-960038557"/>
+          <w:citation/>
+        </w:sdtPr>
+        <w:sdtContent>
+          <w:r>
+            <w:fldChar w:fldCharType="begin"/>
+          </w:r>
+          <w:r>
+            <w:instrText xml:space="preserve"> CITATION Jet25 \l 1031 </w:instrText>
+          </w:r>
+          <w:r>
+            <w:fldChar w:fldCharType="separate"/>
+          </w:r>
+          <w:r>
+            <w:rPr>
+              <w:noProof/>
+            </w:rPr>
+            <w:t>(Jetbrains s.r.o, 2025)</w:t>
+          </w:r>
+          <w:r>
+            <w:fldChar w:fldCharType="end"/>
+          </w:r>
+        </w:sdtContent>
+      </w:sdt>
       <w:r>
         <w:t xml:space="preserve"> project. There the server, Android App and iOS APP is develop</w:t>
       </w:r>
@@ -5563,16 +5862,81 @@
       <w:r>
         <w:t xml:space="preserve">The backend server uses </w:t>
       </w:r>
-      <w:hyperlink r:id="rId17" w:history="1">
-        <w:r>
-          <w:rPr>
-            <w:rStyle w:val="Hyperlink"/>
-          </w:rPr>
-          <w:t>Ktor as a server framework</w:t>
-        </w:r>
-      </w:hyperlink>
-      <w:r>
-        <w:t xml:space="preserve"> and connects to a MongoDB </w:t>
+      <w:r>
+        <w:t>Ktor</w:t>
+      </w:r>
+      <w:r>
+        <w:t xml:space="preserve"> </w:t>
+      </w:r>
+      <w:sdt>
+        <w:sdtPr>
+          <w:id w:val="-409773965"/>
+          <w:citation/>
+        </w:sdtPr>
+        <w:sdtContent>
+          <w:r>
+            <w:fldChar w:fldCharType="begin"/>
+          </w:r>
+          <w:r>
+            <w:instrText xml:space="preserve"> CITATION Jet251Ktor \l 1031 </w:instrText>
+          </w:r>
+          <w:r>
+            <w:fldChar w:fldCharType="separate"/>
+          </w:r>
+          <w:r>
+            <w:rPr>
+              <w:noProof/>
+            </w:rPr>
+            <w:t>(Jetbrains s.r.o., 2025)</w:t>
+          </w:r>
+          <w:r>
+            <w:fldChar w:fldCharType="end"/>
+          </w:r>
+        </w:sdtContent>
+      </w:sdt>
+      <w:r>
+        <w:t xml:space="preserve"> as</w:t>
+      </w:r>
+      <w:r>
+        <w:t xml:space="preserve"> </w:t>
+      </w:r>
+      <w:r>
+        <w:t>a server framework</w:t>
+      </w:r>
+      <w:r>
+        <w:t xml:space="preserve"> and connects to a MongoDB</w:t>
+      </w:r>
+      <w:r>
+        <w:t xml:space="preserve"> </w:t>
+      </w:r>
+      <w:sdt>
+        <w:sdtPr>
+          <w:id w:val="1378750108"/>
+          <w:citation/>
+        </w:sdtPr>
+        <w:sdtContent>
+          <w:r>
+            <w:fldChar w:fldCharType="begin"/>
+          </w:r>
+          <w:r>
+            <w:instrText xml:space="preserve"> CITATION Mon25 \l 1031 </w:instrText>
+          </w:r>
+          <w:r>
+            <w:fldChar w:fldCharType="separate"/>
+          </w:r>
+          <w:r>
+            <w:rPr>
+              <w:noProof/>
+            </w:rPr>
+            <w:t>(MongoDB, Inc., 2025)</w:t>
+          </w:r>
+          <w:r>
+            <w:fldChar w:fldCharType="end"/>
+          </w:r>
+        </w:sdtContent>
+      </w:sdt>
+      <w:r>
+        <w:t xml:space="preserve"> </w:t>
       </w:r>
       <w:r>
         <w:t>to store required data</w:t>
@@ -5586,21 +5950,86 @@
     </w:p>
     <w:p>
       <w:r>
-        <w:t>The communication between the apps and the backend is based on the compact and efficient serialization format protobuf. Every request pass through Cloudflare and Ngnix</w:t>
-      </w:r>
-      <w:r>
-        <w:t xml:space="preserve"> for caching and security optimizations.</w:t>
-      </w:r>
-    </w:p>
-    <w:p>
-      <w:hyperlink r:id="rId18" w:history="1">
-        <w:r>
-          <w:rPr>
-            <w:rStyle w:val="Hyperlink"/>
-          </w:rPr>
-          <w:t>Cloudflare</w:t>
-        </w:r>
-      </w:hyperlink>
+        <w:t>The communication between the apps and the backend is based on the compact and efficient serialization format protobuf. Every request pass through Cloudflare</w:t>
+      </w:r>
+      <w:r>
+        <w:t xml:space="preserve"> </w:t>
+      </w:r>
+      <w:sdt>
+        <w:sdtPr>
+          <w:id w:val="1628423730"/>
+          <w:citation/>
+        </w:sdtPr>
+        <w:sdtContent>
+          <w:r>
+            <w:fldChar w:fldCharType="begin"/>
+          </w:r>
+          <w:r>
+            <w:instrText xml:space="preserve"> CITATION Clo25 \l 1031 </w:instrText>
+          </w:r>
+          <w:r>
+            <w:fldChar w:fldCharType="separate"/>
+          </w:r>
+          <w:r>
+            <w:rPr>
+              <w:noProof/>
+            </w:rPr>
+            <w:t>(Cloudflare, Inc., 2025)</w:t>
+          </w:r>
+          <w:r>
+            <w:fldChar w:fldCharType="end"/>
+          </w:r>
+        </w:sdtContent>
+      </w:sdt>
+      <w:r>
+        <w:t xml:space="preserve"> and Ngnix</w:t>
+      </w:r>
+      <w:r>
+        <w:t xml:space="preserve"> </w:t>
+      </w:r>
+      <w:sdt>
+        <w:sdtPr>
+          <w:id w:val="-1764527116"/>
+          <w:citation/>
+        </w:sdtPr>
+        <w:sdtContent>
+          <w:r>
+            <w:fldChar w:fldCharType="begin"/>
+          </w:r>
+          <w:r>
+            <w:instrText xml:space="preserve"> CITATION ngi25 \l 1031 </w:instrText>
+          </w:r>
+          <w:r>
+            <w:fldChar w:fldCharType="separate"/>
+          </w:r>
+          <w:r>
+            <w:rPr>
+              <w:noProof/>
+            </w:rPr>
+            <w:t>(nginx, 2025)</w:t>
+          </w:r>
+          <w:r>
+            <w:fldChar w:fldCharType="end"/>
+          </w:r>
+        </w:sdtContent>
+      </w:sdt>
+      <w:r>
+        <w:t xml:space="preserve"> </w:t>
+      </w:r>
+      <w:r>
+        <w:t>for caching and security optimizations.</w:t>
+      </w:r>
+    </w:p>
+    <w:p>
+      <w:r>
+        <w:t>Cloudf</w:t>
+      </w:r>
+      <w:r>
+        <w:t>l</w:t>
+      </w:r>
+      <w:r>
+        <w:t>are</w:t>
+      </w:r>
       <w:r>
         <w:t xml:space="preserve"> acts as a reverse proxy and web application firewall. If protects the server against DDoS attacks and blocks traffic from known bot sites. Cloudflare is also used as the provider for the domain certificate and server certificates. In addition</w:t>
       </w:r>
@@ -5615,38 +6044,35 @@
       <w:r>
         <w:t xml:space="preserve">The backend will be deployed on a </w:t>
       </w:r>
-      <w:hyperlink r:id="rId19" w:history="1">
-        <w:r>
-          <w:rPr>
-            <w:rStyle w:val="Hyperlink"/>
-          </w:rPr>
-          <w:t>Hetzner Cloud Server</w:t>
-        </w:r>
-      </w:hyperlink>
+      <w:r>
+        <w:t>Hetzner Clou</w:t>
+      </w:r>
+      <w:r>
+        <w:t>d</w:t>
+      </w:r>
+      <w:r>
+        <w:t xml:space="preserve"> Server</w:t>
+      </w:r>
       <w:r>
         <w:t xml:space="preserve"> as </w:t>
       </w:r>
-      <w:hyperlink r:id="rId20" w:history="1">
-        <w:r>
-          <w:rPr>
-            <w:rStyle w:val="Hyperlink"/>
-          </w:rPr>
-          <w:t>Docker</w:t>
-        </w:r>
-      </w:hyperlink>
+      <w:r>
+        <w:t>Docker</w:t>
+      </w:r>
       <w:r>
         <w:t xml:space="preserve"> containers. </w:t>
       </w:r>
     </w:p>
     <w:p>
-      <w:hyperlink r:id="rId21" w:history="1">
-        <w:r>
-          <w:rPr>
-            <w:rStyle w:val="Hyperlink"/>
-          </w:rPr>
-          <w:t>Ngnix</w:t>
-        </w:r>
-      </w:hyperlink>
+      <w:r>
+        <w:t>Ng</w:t>
+      </w:r>
+      <w:r>
+        <w:t>n</w:t>
+      </w:r>
+      <w:r>
+        <w:t>ix</w:t>
+      </w:r>
       <w:r>
         <w:t xml:space="preserve"> is an additional reverse proxy inside of the server. It acts as a single entry point, only allowing traffic over the https port 433 and accepts only traffic that originates from Cloudflare.</w:t>
       </w:r>
@@ -5655,14 +6081,44 @@
       <w:r>
         <w:t xml:space="preserve">The backend server implements the main business logic and handles the requests of users. It communicates with the public </w:t>
       </w:r>
-      <w:hyperlink r:id="rId22" w:history="1">
-        <w:r>
-          <w:rPr>
-            <w:rStyle w:val="Hyperlink"/>
-          </w:rPr>
-          <w:t>API of OpenAI</w:t>
-        </w:r>
-      </w:hyperlink>
+      <w:r>
+        <w:t xml:space="preserve">API of </w:t>
+      </w:r>
+      <w:r>
+        <w:t>O</w:t>
+      </w:r>
+      <w:r>
+        <w:t>penAI</w:t>
+      </w:r>
+      <w:r>
+        <w:t xml:space="preserve"> </w:t>
+      </w:r>
+      <w:sdt>
+        <w:sdtPr>
+          <w:id w:val="-376005501"/>
+          <w:citation/>
+        </w:sdtPr>
+        <w:sdtContent>
+          <w:r>
+            <w:fldChar w:fldCharType="begin"/>
+          </w:r>
+          <w:r>
+            <w:instrText xml:space="preserve"> CITATION Ope25 \l 1031 </w:instrText>
+          </w:r>
+          <w:r>
+            <w:fldChar w:fldCharType="separate"/>
+          </w:r>
+          <w:r>
+            <w:rPr>
+              <w:noProof/>
+            </w:rPr>
+            <w:t>(OpenAI, 2025)</w:t>
+          </w:r>
+          <w:r>
+            <w:fldChar w:fldCharType="end"/>
+          </w:r>
+        </w:sdtContent>
+      </w:sdt>
       <w:r>
         <w:t xml:space="preserve"> for the implementation of the assistant functionality.</w:t>
       </w:r>
@@ -5673,14 +6129,15 @@
       </w:r>
     </w:p>
     <w:p>
-      <w:hyperlink r:id="rId23" w:history="1">
-        <w:r>
-          <w:rPr>
-            <w:rStyle w:val="Hyperlink"/>
-          </w:rPr>
-          <w:t>MongoDB</w:t>
-        </w:r>
-      </w:hyperlink>
+      <w:r>
+        <w:t>Mong</w:t>
+      </w:r>
+      <w:r>
+        <w:t>o</w:t>
+      </w:r>
+      <w:r>
+        <w:t>DB</w:t>
+      </w:r>
       <w:r>
         <w:t xml:space="preserve"> is used as the database</w:t>
       </w:r>
@@ -5707,14 +6164,44 @@
       <w:r>
         <w:t xml:space="preserve">have a reliant infrastructure setup and therefore the server is monitored using </w:t>
       </w:r>
-      <w:hyperlink r:id="rId24" w:history="1">
-        <w:r>
-          <w:rPr>
-            <w:rStyle w:val="Hyperlink"/>
-          </w:rPr>
-          <w:t>Grafana</w:t>
-        </w:r>
-      </w:hyperlink>
+      <w:r>
+        <w:t>Graf</w:t>
+      </w:r>
+      <w:r>
+        <w:t>a</w:t>
+      </w:r>
+      <w:r>
+        <w:t>na</w:t>
+      </w:r>
+      <w:r>
+        <w:t xml:space="preserve"> </w:t>
+      </w:r>
+      <w:sdt>
+        <w:sdtPr>
+          <w:id w:val="-558011002"/>
+          <w:citation/>
+        </w:sdtPr>
+        <w:sdtContent>
+          <w:r>
+            <w:fldChar w:fldCharType="begin"/>
+          </w:r>
+          <w:r>
+            <w:instrText xml:space="preserve"> CITATION Clo25 \l 1031 </w:instrText>
+          </w:r>
+          <w:r>
+            <w:fldChar w:fldCharType="separate"/>
+          </w:r>
+          <w:r>
+            <w:rPr>
+              <w:noProof/>
+            </w:rPr>
+            <w:t>(Cloudflare, Inc., 2025)</w:t>
+          </w:r>
+          <w:r>
+            <w:fldChar w:fldCharType="end"/>
+          </w:r>
+        </w:sdtContent>
+      </w:sdt>
       <w:r>
         <w:t>. For this integration a docker container with Grafana alloy is deployed inside of the server and forwards required monitoring information to the Grafana Cloud instance.</w:t>
       </w:r>
@@ -5727,11 +6214,10 @@
         <w:rPr>
           <w:noProof/>
         </w:rPr>
-        <w:lastRenderedPageBreak/>
         <w:drawing>
-          <wp:inline distT="0" distB="0" distL="0" distR="0" wp14:anchorId="10701A09" wp14:editId="751D7BE8">
-            <wp:extent cx="4952391" cy="4292948"/>
-            <wp:effectExtent l="0" t="0" r="635" b="0"/>
+          <wp:inline distT="0" distB="0" distL="0" distR="0" wp14:anchorId="10701A09" wp14:editId="743E19AB">
+            <wp:extent cx="3035808" cy="2631570"/>
+            <wp:effectExtent l="0" t="0" r="0" b="0"/>
             <wp:docPr id="1" name="Grafik 1"/>
             <wp:cNvGraphicFramePr>
               <a:graphicFrameLocks xmlns:a="http://schemas.openxmlformats.org/drawingml/2006/main" noChangeAspect="1"/>
@@ -5744,7 +6230,7 @@
                     <pic:cNvPicPr/>
                   </pic:nvPicPr>
                   <pic:blipFill>
-                    <a:blip r:embed="rId25"/>
+                    <a:blip r:embed="rId16"/>
                     <a:stretch>
                       <a:fillRect/>
                     </a:stretch>
@@ -5752,7 +6238,7 @@
                   <pic:spPr>
                     <a:xfrm>
                       <a:off x="0" y="0"/>
-                      <a:ext cx="5205305" cy="4512185"/>
+                      <a:ext cx="3220524" cy="2791690"/>
                     </a:xfrm>
                     <a:prstGeom prst="rect">
                       <a:avLst/>
@@ -5766,16 +6252,6 @@
       </w:r>
     </w:p>
     <w:p>
-      <w:r>
-        <w:br w:type="page"/>
-      </w:r>
-    </w:p>
-    <w:p>
-      <w:pPr>
-        <w:pStyle w:val="berschrift4"/>
-      </w:pPr>
-    </w:p>
-    <w:p>
       <w:pPr>
         <w:pStyle w:val="berschrift4"/>
       </w:pPr>
@@ -5785,20 +6261,29 @@
           <w:i/>
           <w:iCs/>
         </w:rPr>
+        <w:lastRenderedPageBreak/>
         <w:t>Sequence Diagram for the Assistant Chat</w:t>
       </w:r>
       <w:r>
+        <w:t xml:space="preserve">            </w:t>
+      </w:r>
+      <w:r>
         <w:t xml:space="preserve"> </w:t>
       </w:r>
+    </w:p>
+    <w:p>
+      <w:pPr>
+        <w:pStyle w:val="StandardWeb"/>
+      </w:pPr>
       <w:r>
         <w:rPr>
           <w:noProof/>
         </w:rPr>
         <w:drawing>
-          <wp:inline distT="0" distB="0" distL="0" distR="0" wp14:anchorId="04E0540D" wp14:editId="3C7A7831">
-            <wp:extent cx="5760720" cy="4455591"/>
-            <wp:effectExtent l="0" t="0" r="0" b="2540"/>
-            <wp:docPr id="6" name="Grafik 6"/>
+          <wp:inline distT="0" distB="0" distL="0" distR="0" wp14:anchorId="47B337F2" wp14:editId="17DF3243">
+            <wp:extent cx="5735116" cy="7126940"/>
+            <wp:effectExtent l="0" t="0" r="0" b="0"/>
+            <wp:docPr id="21" name="Grafik 21"/>
             <wp:cNvGraphicFramePr>
               <a:graphicFrameLocks xmlns:a="http://schemas.openxmlformats.org/drawingml/2006/main" noChangeAspect="1"/>
             </wp:cNvGraphicFramePr>
@@ -5806,23 +6291,39 @@
               <a:graphicData uri="http://schemas.openxmlformats.org/drawingml/2006/picture">
                 <pic:pic xmlns:pic="http://schemas.openxmlformats.org/drawingml/2006/picture">
                   <pic:nvPicPr>
-                    <pic:cNvPr id="1" name=""/>
-                    <pic:cNvPicPr/>
+                    <pic:cNvPr id="0" name="Picture 3"/>
+                    <pic:cNvPicPr>
+                      <a:picLocks noChangeAspect="1" noChangeArrowheads="1"/>
+                    </pic:cNvPicPr>
                   </pic:nvPicPr>
-                  <pic:blipFill>
-                    <a:blip r:embed="rId26"/>
-                    <a:stretch>
-                      <a:fillRect/>
-                    </a:stretch>
+                  <pic:blipFill rotWithShape="1">
+                    <a:blip r:embed="rId17" cstate="print">
+                      <a:extLst>
+                        <a:ext uri="{28A0092B-C50C-407E-A947-70E740481C1C}">
+                          <a14:useLocalDpi xmlns:a14="http://schemas.microsoft.com/office/drawing/2010/main" val="0"/>
+                        </a:ext>
+                      </a:extLst>
+                    </a:blip>
+                    <a:srcRect l="24392" t="-398" r="24302" b="398"/>
+                    <a:stretch/>
                   </pic:blipFill>
-                  <pic:spPr>
+                  <pic:spPr bwMode="auto">
                     <a:xfrm>
                       <a:off x="0" y="0"/>
-                      <a:ext cx="5760720" cy="4455591"/>
+                      <a:ext cx="5741948" cy="7135429"/>
                     </a:xfrm>
                     <a:prstGeom prst="rect">
                       <a:avLst/>
                     </a:prstGeom>
+                    <a:noFill/>
+                    <a:ln>
+                      <a:noFill/>
+                    </a:ln>
+                    <a:extLst>
+                      <a:ext uri="{53640926-AAD7-44D8-BBD7-CCE9431645EC}">
+                        <a14:shadowObscured xmlns:a14="http://schemas.microsoft.com/office/drawing/2010/main"/>
+                      </a:ext>
+                    </a:extLst>
                   </pic:spPr>
                 </pic:pic>
               </a:graphicData>
@@ -5830,52 +6331,16 @@
           </wp:inline>
         </w:drawing>
       </w:r>
-      <w:r>
-        <w:t xml:space="preserve">           </w:t>
-      </w:r>
-      <w:r>
-        <w:rPr>
-          <w:noProof/>
-        </w:rPr>
-        <w:drawing>
-          <wp:inline distT="0" distB="0" distL="0" distR="0" wp14:anchorId="45922453" wp14:editId="01D33608">
-            <wp:extent cx="5529936" cy="2675082"/>
-            <wp:effectExtent l="0" t="0" r="0" b="0"/>
-            <wp:docPr id="8" name="Grafik 8"/>
-            <wp:cNvGraphicFramePr>
-              <a:graphicFrameLocks xmlns:a="http://schemas.openxmlformats.org/drawingml/2006/main" noChangeAspect="1"/>
-            </wp:cNvGraphicFramePr>
-            <a:graphic xmlns:a="http://schemas.openxmlformats.org/drawingml/2006/main">
-              <a:graphicData uri="http://schemas.openxmlformats.org/drawingml/2006/picture">
-                <pic:pic xmlns:pic="http://schemas.openxmlformats.org/drawingml/2006/picture">
-                  <pic:nvPicPr>
-                    <pic:cNvPr id="1" name=""/>
-                    <pic:cNvPicPr/>
-                  </pic:nvPicPr>
-                  <pic:blipFill>
-                    <a:blip r:embed="rId27"/>
-                    <a:stretch>
-                      <a:fillRect/>
-                    </a:stretch>
-                  </pic:blipFill>
-                  <pic:spPr>
-                    <a:xfrm>
-                      <a:off x="0" y="0"/>
-                      <a:ext cx="5597919" cy="2707969"/>
-                    </a:xfrm>
-                    <a:prstGeom prst="rect">
-                      <a:avLst/>
-                    </a:prstGeom>
-                  </pic:spPr>
-                </pic:pic>
-              </a:graphicData>
-            </a:graphic>
-          </wp:inline>
-        </w:drawing>
-      </w:r>
-      <w:r>
-        <w:t xml:space="preserve"> </w:t>
-      </w:r>
+    </w:p>
+    <w:p>
+      <w:pPr>
+        <w:pStyle w:val="StandardWeb"/>
+      </w:pPr>
+    </w:p>
+    <w:p>
+      <w:pPr>
+        <w:pStyle w:val="berschrift4"/>
+      </w:pPr>
       <w:r>
         <w:br w:type="page"/>
       </w:r>
@@ -5884,13 +6349,14 @@
       <w:pPr>
         <w:pStyle w:val="berschrift2"/>
       </w:pPr>
+      <w:bookmarkStart w:id="18" w:name="_Toc197757875"/>
       <w:r>
         <w:lastRenderedPageBreak/>
         <w:t>Development Process</w:t>
       </w:r>
-    </w:p>
-    <w:p>
-      <w:bookmarkStart w:id="17" w:name="_Toc194150610"/>
+      <w:bookmarkEnd w:id="18"/>
+    </w:p>
+    <w:p>
       <w:r>
         <w:t>The defined development process should ensure that bug-fixes and new features are delivered to the customer as quickly as possible by ad hearing to the defined quality goals. The quick feature releases also enable quick customer feedback.</w:t>
       </w:r>
@@ -5913,7 +6379,7 @@
       <w:r>
         <w:t xml:space="preserve">The project can be viewed publicly: </w:t>
       </w:r>
-      <w:hyperlink r:id="rId28" w:history="1">
+      <w:hyperlink r:id="rId18" w:history="1">
         <w:r>
           <w:rPr>
             <w:rStyle w:val="Hyperlink"/>
@@ -5956,7 +6422,7 @@
                     <pic:cNvPicPr/>
                   </pic:nvPicPr>
                   <pic:blipFill>
-                    <a:blip r:embed="rId29"/>
+                    <a:blip r:embed="rId19"/>
                     <a:stretch>
                       <a:fillRect/>
                     </a:stretch>
@@ -6036,7 +6502,7 @@
                     <pic:cNvPicPr/>
                   </pic:nvPicPr>
                   <pic:blipFill>
-                    <a:blip r:embed="rId30"/>
+                    <a:blip r:embed="rId20"/>
                     <a:stretch>
                       <a:fillRect/>
                     </a:stretch>
@@ -6099,7 +6565,7 @@
                     <pic:cNvPicPr/>
                   </pic:nvPicPr>
                   <pic:blipFill>
-                    <a:blip r:embed="rId31"/>
+                    <a:blip r:embed="rId21"/>
                     <a:stretch>
                       <a:fillRect/>
                     </a:stretch>
@@ -6143,7 +6609,7 @@
       <w:r>
         <w:t xml:space="preserve">Users can join the test track via this </w:t>
       </w:r>
-      <w:hyperlink r:id="rId32" w:history="1">
+      <w:hyperlink r:id="rId22" w:history="1">
         <w:r>
           <w:rPr>
             <w:rStyle w:val="Hyperlink"/>
@@ -6157,6 +6623,9 @@
     </w:p>
     <w:p>
       <w:r>
+        <w:rPr>
+          <w:noProof/>
+        </w:rPr>
         <w:drawing>
           <wp:inline distT="0" distB="0" distL="0" distR="0" wp14:anchorId="6510CCA0" wp14:editId="48944CC0">
             <wp:extent cx="5760720" cy="1586865"/>
@@ -6173,7 +6642,7 @@
                     <pic:cNvPicPr/>
                   </pic:nvPicPr>
                   <pic:blipFill>
-                    <a:blip r:embed="rId33"/>
+                    <a:blip r:embed="rId23"/>
                     <a:stretch>
                       <a:fillRect/>
                     </a:stretch>
@@ -6204,10 +6673,12 @@
       <w:pPr>
         <w:pStyle w:val="berschrift3"/>
       </w:pPr>
+      <w:bookmarkStart w:id="19" w:name="_Toc197757876"/>
       <w:r>
         <w:lastRenderedPageBreak/>
         <w:t>Testing</w:t>
       </w:r>
+      <w:bookmarkEnd w:id="19"/>
     </w:p>
     <w:p>
       <w:r>
@@ -6230,89 +6701,51 @@
       </w:r>
     </w:p>
     <w:p>
-      <w:r>
-        <w:t>And End-to-End test of the system is only performed manually as part of the app release process.</w:t>
-      </w:r>
-    </w:p>
-    <w:p>
-      <w:r>
-        <w:t>The manual test only covers the key functionality of the app and follows the following steps:</w:t>
-      </w:r>
-    </w:p>
-    <w:p>
-      <w:pPr>
-        <w:pStyle w:val="Listenabsatz"/>
-        <w:numPr>
-          <w:ilvl w:val="0"/>
-          <w:numId w:val="7"/>
-        </w:numPr>
-      </w:pPr>
-      <w:r>
-        <w:t>Login with an active account</w:t>
-      </w:r>
-    </w:p>
-    <w:p>
-      <w:pPr>
-        <w:pStyle w:val="Listenabsatz"/>
-        <w:numPr>
-          <w:ilvl w:val="0"/>
-          <w:numId w:val="7"/>
-        </w:numPr>
-      </w:pPr>
-      <w:r>
-        <w:t>View Personal Data</w:t>
-      </w:r>
-    </w:p>
-    <w:p>
-      <w:pPr>
-        <w:pStyle w:val="Listenabsatz"/>
-        <w:numPr>
-          <w:ilvl w:val="0"/>
-          <w:numId w:val="7"/>
-        </w:numPr>
-      </w:pPr>
-      <w:r>
-        <w:t>Initiate a new Chat and ask some Health related question</w:t>
-      </w:r>
-    </w:p>
-    <w:p>
-      <w:pPr>
-        <w:pStyle w:val="Listenabsatz"/>
-        <w:numPr>
-          <w:ilvl w:val="0"/>
-          <w:numId w:val="7"/>
-        </w:numPr>
-      </w:pPr>
-      <w:r>
-        <w:t>Ask a follow-up question</w:t>
-      </w:r>
-    </w:p>
-    <w:p>
-      <w:pPr>
-        <w:pStyle w:val="Listenabsatz"/>
-        <w:numPr>
-          <w:ilvl w:val="0"/>
-          <w:numId w:val="7"/>
-        </w:numPr>
-      </w:pPr>
-      <w:r>
-        <w:t>Logout from the App</w:t>
+      <w:pPr>
+        <w:pStyle w:val="berschrift7"/>
+      </w:pPr>
+      <w:r>
+        <w:t>Manual End-to-End test</w:t>
+      </w:r>
+    </w:p>
+    <w:p>
+      <w:r>
+        <w:t>End-to-End test of the system is only performed manually as part of the app release process.</w:t>
+      </w:r>
+    </w:p>
+    <w:p>
+      <w:r>
+        <w:t>The manual test only covers the key functionality of the app and follows the following steps</w:t>
+      </w:r>
+      <w:r>
+        <w:t xml:space="preserve"> which are documented in the github repository in a </w:t>
+      </w:r>
+      <w:hyperlink r:id="rId24" w:history="1">
+        <w:r>
+          <w:rPr>
+            <w:rStyle w:val="Hyperlink"/>
+          </w:rPr>
+          <w:t>test case specification</w:t>
+        </w:r>
+      </w:hyperlink>
+      <w:r>
+        <w:t>.</w:t>
       </w:r>
     </w:p>
     <w:p>
       <w:r>
         <w:t>With these steps the End-to-End functionality can be ensured with the limited scope.</w:t>
       </w:r>
-      <w:bookmarkStart w:id="18" w:name="_GoBack"/>
-      <w:bookmarkEnd w:id="18"/>
     </w:p>
     <w:p>
       <w:pPr>
         <w:pStyle w:val="berschrift3"/>
       </w:pPr>
+      <w:bookmarkStart w:id="20" w:name="_Toc197757877"/>
       <w:r>
         <w:t>Observability</w:t>
       </w:r>
+      <w:bookmarkEnd w:id="20"/>
     </w:p>
     <w:p>
       <w:r>
@@ -6353,7 +6786,7 @@
                     <pic:cNvPicPr/>
                   </pic:nvPicPr>
                   <pic:blipFill>
-                    <a:blip r:embed="rId34"/>
+                    <a:blip r:embed="rId25"/>
                     <a:stretch>
                       <a:fillRect/>
                     </a:stretch>
@@ -6412,7 +6845,7 @@
                     <pic:cNvPicPr/>
                   </pic:nvPicPr>
                   <pic:blipFill>
-                    <a:blip r:embed="rId35"/>
+                    <a:blip r:embed="rId26"/>
                     <a:stretch>
                       <a:fillRect/>
                     </a:stretch>
@@ -6442,11 +6875,12 @@
       <w:pPr>
         <w:pStyle w:val="berschrift2"/>
       </w:pPr>
+      <w:bookmarkStart w:id="21" w:name="_Toc197757878"/>
       <w:r>
         <w:lastRenderedPageBreak/>
         <w:t>Glossary</w:t>
       </w:r>
-      <w:bookmarkEnd w:id="17"/>
+      <w:bookmarkEnd w:id="21"/>
     </w:p>
     <w:tbl>
       <w:tblPr>
@@ -6564,6 +6998,349 @@
     <w:p>
       <w:pPr>
         <w:jc w:val="center"/>
+      </w:pPr>
+    </w:p>
+    <w:bookmarkStart w:id="22" w:name="_Toc197757879" w:displacedByCustomXml="next"/>
+    <w:sdt>
+      <w:sdtPr>
+        <w:rPr>
+          <w:rFonts w:asciiTheme="minorHAnsi" w:eastAsiaTheme="minorHAnsi" w:hAnsiTheme="minorHAnsi" w:cstheme="minorBidi"/>
+          <w:color w:val="auto"/>
+          <w:sz w:val="22"/>
+          <w:szCs w:val="22"/>
+          <w:lang w:val="de-DE"/>
+        </w:rPr>
+        <w:id w:val="1466236862"/>
+        <w:docPartObj>
+          <w:docPartGallery w:val="Bibliographies"/>
+          <w:docPartUnique/>
+        </w:docPartObj>
+      </w:sdtPr>
+      <w:sdtEndPr>
+        <w:rPr>
+          <w:lang w:val="en-US"/>
+        </w:rPr>
+      </w:sdtEndPr>
+      <w:sdtContent>
+        <w:p>
+          <w:pPr>
+            <w:pStyle w:val="berschrift1"/>
+          </w:pPr>
+          <w:r>
+            <w:t>References</w:t>
+          </w:r>
+          <w:bookmarkEnd w:id="22"/>
+        </w:p>
+        <w:sdt>
+          <w:sdtPr>
+            <w:id w:val="-573587230"/>
+            <w:bibliography/>
+          </w:sdtPr>
+          <w:sdtContent>
+            <w:p>
+              <w:pPr>
+                <w:pStyle w:val="Literaturverzeichnis"/>
+                <w:ind w:left="720" w:hanging="720"/>
+                <w:rPr>
+                  <w:noProof/>
+                  <w:sz w:val="24"/>
+                  <w:szCs w:val="24"/>
+                </w:rPr>
+              </w:pPr>
+              <w:r>
+                <w:fldChar w:fldCharType="begin"/>
+              </w:r>
+              <w:r>
+                <w:instrText>BIBLIOGRAPHY</w:instrText>
+              </w:r>
+              <w:r>
+                <w:fldChar w:fldCharType="separate"/>
+              </w:r>
+              <w:r>
+                <w:rPr>
+                  <w:noProof/>
+                </w:rPr>
+                <w:t xml:space="preserve">Cloudflare, Inc. (2025, 05 10). </w:t>
+              </w:r>
+              <w:r>
+                <w:rPr>
+                  <w:i/>
+                  <w:iCs/>
+                  <w:noProof/>
+                </w:rPr>
+                <w:t>Cloudflare</w:t>
+              </w:r>
+              <w:r>
+                <w:rPr>
+                  <w:noProof/>
+                </w:rPr>
+                <w:t>. Retrieved from https://www.cloudflare.com/</w:t>
+              </w:r>
+            </w:p>
+            <w:p>
+              <w:pPr>
+                <w:pStyle w:val="Literaturverzeichnis"/>
+                <w:ind w:left="720" w:hanging="720"/>
+                <w:rPr>
+                  <w:noProof/>
+                </w:rPr>
+              </w:pPr>
+              <w:r>
+                <w:rPr>
+                  <w:noProof/>
+                </w:rPr>
+                <w:t xml:space="preserve">Docker Inc. (2025, 05 10). </w:t>
+              </w:r>
+              <w:r>
+                <w:rPr>
+                  <w:i/>
+                  <w:iCs/>
+                  <w:noProof/>
+                </w:rPr>
+                <w:t>Docker</w:t>
+              </w:r>
+              <w:r>
+                <w:rPr>
+                  <w:noProof/>
+                </w:rPr>
+                <w:t>. Retrieved from https://www.docker.com/</w:t>
+              </w:r>
+            </w:p>
+            <w:p>
+              <w:pPr>
+                <w:pStyle w:val="Literaturverzeichnis"/>
+                <w:ind w:left="720" w:hanging="720"/>
+                <w:rPr>
+                  <w:noProof/>
+                </w:rPr>
+              </w:pPr>
+              <w:r>
+                <w:rPr>
+                  <w:noProof/>
+                </w:rPr>
+                <w:t xml:space="preserve">Grafana Labs. (2025, 05 10). </w:t>
+              </w:r>
+              <w:r>
+                <w:rPr>
+                  <w:i/>
+                  <w:iCs/>
+                  <w:noProof/>
+                </w:rPr>
+                <w:t>Grafana</w:t>
+              </w:r>
+              <w:r>
+                <w:rPr>
+                  <w:noProof/>
+                </w:rPr>
+                <w:t>. Retrieved from https://grafana.com/</w:t>
+              </w:r>
+            </w:p>
+            <w:p>
+              <w:pPr>
+                <w:pStyle w:val="Literaturverzeichnis"/>
+                <w:ind w:left="720" w:hanging="720"/>
+                <w:rPr>
+                  <w:noProof/>
+                </w:rPr>
+              </w:pPr>
+              <w:r>
+                <w:rPr>
+                  <w:noProof/>
+                </w:rPr>
+                <w:t xml:space="preserve">Hetzner Online GmbH. (2025, 05 10). </w:t>
+              </w:r>
+              <w:r>
+                <w:rPr>
+                  <w:i/>
+                  <w:iCs/>
+                  <w:noProof/>
+                </w:rPr>
+                <w:t>Hetzner Cloud</w:t>
+              </w:r>
+              <w:r>
+                <w:rPr>
+                  <w:noProof/>
+                </w:rPr>
+                <w:t>. Retrieved from https://www.hetzner.com/de/cloud/</w:t>
+              </w:r>
+            </w:p>
+            <w:p>
+              <w:pPr>
+                <w:pStyle w:val="Literaturverzeichnis"/>
+                <w:ind w:left="720" w:hanging="720"/>
+                <w:rPr>
+                  <w:noProof/>
+                </w:rPr>
+              </w:pPr>
+              <w:r>
+                <w:rPr>
+                  <w:noProof/>
+                </w:rPr>
+                <w:t xml:space="preserve">Jetbrains s.r.o. (2025, 05 08). </w:t>
+              </w:r>
+              <w:r>
+                <w:rPr>
+                  <w:i/>
+                  <w:iCs/>
+                  <w:noProof/>
+                </w:rPr>
+                <w:t>Kotlin Multiplatform</w:t>
+              </w:r>
+              <w:r>
+                <w:rPr>
+                  <w:noProof/>
+                </w:rPr>
+                <w:t>. Retrieved from https://www.jetbrains.com/compose-multiplatform/</w:t>
+              </w:r>
+            </w:p>
+            <w:p>
+              <w:pPr>
+                <w:pStyle w:val="Literaturverzeichnis"/>
+                <w:ind w:left="720" w:hanging="720"/>
+                <w:rPr>
+                  <w:noProof/>
+                </w:rPr>
+              </w:pPr>
+              <w:r>
+                <w:rPr>
+                  <w:noProof/>
+                  <w:lang w:val="de-DE"/>
+                </w:rPr>
+                <w:t xml:space="preserve">Jetbrains s.r.o. (2025, 12 10). </w:t>
+              </w:r>
+              <w:r>
+                <w:rPr>
+                  <w:i/>
+                  <w:iCs/>
+                  <w:noProof/>
+                  <w:lang w:val="de-DE"/>
+                </w:rPr>
+                <w:t>Ktor</w:t>
+              </w:r>
+              <w:r>
+                <w:rPr>
+                  <w:noProof/>
+                  <w:lang w:val="de-DE"/>
+                </w:rPr>
+                <w:t xml:space="preserve">. </w:t>
+              </w:r>
+              <w:r>
+                <w:rPr>
+                  <w:noProof/>
+                </w:rPr>
+                <w:t>Retrieved from https://www.jetbrains.com/compose-multiplatform/</w:t>
+              </w:r>
+            </w:p>
+            <w:p>
+              <w:pPr>
+                <w:pStyle w:val="Literaturverzeichnis"/>
+                <w:ind w:left="720" w:hanging="720"/>
+                <w:rPr>
+                  <w:noProof/>
+                </w:rPr>
+              </w:pPr>
+              <w:r>
+                <w:rPr>
+                  <w:noProof/>
+                </w:rPr>
+                <w:t xml:space="preserve">MongoDB, Inc. (2025, 05 10). </w:t>
+              </w:r>
+              <w:r>
+                <w:rPr>
+                  <w:i/>
+                  <w:iCs/>
+                  <w:noProof/>
+                </w:rPr>
+                <w:t>MongoDB</w:t>
+              </w:r>
+              <w:r>
+                <w:rPr>
+                  <w:noProof/>
+                </w:rPr>
+                <w:t>. Retrieved from https://www.mongodb.com/</w:t>
+              </w:r>
+            </w:p>
+            <w:p>
+              <w:pPr>
+                <w:pStyle w:val="Literaturverzeichnis"/>
+                <w:ind w:left="720" w:hanging="720"/>
+                <w:rPr>
+                  <w:noProof/>
+                </w:rPr>
+              </w:pPr>
+              <w:r>
+                <w:rPr>
+                  <w:noProof/>
+                </w:rPr>
+                <w:t xml:space="preserve">nginx. (2025, 05 10). </w:t>
+              </w:r>
+              <w:r>
+                <w:rPr>
+                  <w:i/>
+                  <w:iCs/>
+                  <w:noProof/>
+                </w:rPr>
+                <w:t>nginx</w:t>
+              </w:r>
+              <w:r>
+                <w:rPr>
+                  <w:noProof/>
+                </w:rPr>
+                <w:t>. Retrieved from https://nginx.org/</w:t>
+              </w:r>
+            </w:p>
+            <w:p>
+              <w:pPr>
+                <w:pStyle w:val="Literaturverzeichnis"/>
+                <w:ind w:left="720" w:hanging="720"/>
+                <w:rPr>
+                  <w:noProof/>
+                </w:rPr>
+              </w:pPr>
+              <w:r>
+                <w:rPr>
+                  <w:noProof/>
+                </w:rPr>
+                <w:t xml:space="preserve">OpenAI. (2025, 05 10). </w:t>
+              </w:r>
+              <w:r>
+                <w:rPr>
+                  <w:i/>
+                  <w:iCs/>
+                  <w:noProof/>
+                </w:rPr>
+                <w:t>OpenAI API</w:t>
+              </w:r>
+              <w:r>
+                <w:rPr>
+                  <w:noProof/>
+                </w:rPr>
+                <w:t>. Retrieved from https://openai.com/api/</w:t>
+              </w:r>
+            </w:p>
+            <w:p>
+              <w:pPr>
+                <w:rPr>
+                  <w:lang w:val="de-DE"/>
+                </w:rPr>
+              </w:pPr>
+              <w:r>
+                <w:rPr>
+                  <w:b/>
+                  <w:bCs/>
+                </w:rPr>
+                <w:fldChar w:fldCharType="end"/>
+              </w:r>
+            </w:p>
+          </w:sdtContent>
+        </w:sdt>
+      </w:sdtContent>
+    </w:sdt>
+    <w:p>
+      <w:pPr>
+        <w:rPr>
+          <w:lang w:val="de-DE"/>
+        </w:rPr>
       </w:pPr>
     </w:p>
     <w:sectPr>
@@ -8361,6 +9138,41 @@
       <w:color w:val="1F3763" w:themeColor="accent1" w:themeShade="7F"/>
     </w:rPr>
   </w:style>
+  <w:style w:type="character" w:styleId="BesuchterLink">
+    <w:name w:val="FollowedHyperlink"/>
+    <w:basedOn w:val="Absatz-Standardschriftart"/>
+    <w:uiPriority w:val="99"/>
+    <w:semiHidden/>
+    <w:unhideWhenUsed/>
+    <w:rsid w:val="00697AFC"/>
+    <w:rPr>
+      <w:color w:val="954F72" w:themeColor="followedHyperlink"/>
+      <w:u w:val="single"/>
+    </w:rPr>
+  </w:style>
+  <w:style w:type="paragraph" w:styleId="Literaturverzeichnis">
+    <w:name w:val="Bibliography"/>
+    <w:basedOn w:val="Standard"/>
+    <w:next w:val="Standard"/>
+    <w:uiPriority w:val="37"/>
+    <w:unhideWhenUsed/>
+    <w:rsid w:val="00267D27"/>
+  </w:style>
+  <w:style w:type="paragraph" w:styleId="StandardWeb">
+    <w:name w:val="Normal (Web)"/>
+    <w:basedOn w:val="Standard"/>
+    <w:uiPriority w:val="99"/>
+    <w:unhideWhenUsed/>
+    <w:rsid w:val="00C370F5"/>
+    <w:pPr>
+      <w:spacing w:before="100" w:beforeAutospacing="1" w:after="100" w:afterAutospacing="1" w:line="240" w:lineRule="auto"/>
+    </w:pPr>
+    <w:rPr>
+      <w:rFonts w:ascii="Times New Roman" w:eastAsia="Times New Roman" w:hAnsi="Times New Roman" w:cs="Times New Roman"/>
+      <w:sz w:val="24"/>
+      <w:szCs w:val="24"/>
+    </w:rPr>
+  </w:style>
 </w:styles>
 </file>
 
@@ -8660,11 +9472,160 @@
 </file>
 
 <file path=customXml/item1.xml><?xml version="1.0" encoding="utf-8"?>
-<b:Sources xmlns:b="http://schemas.openxmlformats.org/officeDocument/2006/bibliography" xmlns="http://schemas.openxmlformats.org/officeDocument/2006/bibliography" SelectedStyle="\APASixthEditionOfficeOnline.xsl" StyleName="APA" Version="6"/>
+<b:Sources xmlns:b="http://schemas.openxmlformats.org/officeDocument/2006/bibliography" xmlns="http://schemas.openxmlformats.org/officeDocument/2006/bibliography" SelectedStyle="\APASixthEditionOfficeOnline.xsl" StyleName="APA" Version="6">
+  <b:Source>
+    <b:Tag>Jet25</b:Tag>
+    <b:SourceType>InternetSite</b:SourceType>
+    <b:Guid>{7A37C7F0-F80C-4BFA-8A16-4F43E85624B5}</b:Guid>
+    <b:Title>Kotlin Multiplatform</b:Title>
+    <b:Year>2025</b:Year>
+    <b:Author>
+      <b:Author>
+        <b:Corporate>Jetbrains s.r.o</b:Corporate>
+      </b:Author>
+    </b:Author>
+    <b:Month>05</b:Month>
+    <b:Day>08</b:Day>
+    <b:URL>https://www.jetbrains.com/compose-multiplatform/</b:URL>
+    <b:RefOrder>1</b:RefOrder>
+  </b:Source>
+  <b:Source>
+    <b:Tag>Jet251Ktor</b:Tag>
+    <b:SourceType>InternetSite</b:SourceType>
+    <b:Guid>{CEDD782C-F8A3-406D-8177-5516F9630045}</b:Guid>
+    <b:Author>
+      <b:Author>
+        <b:Corporate>Jetbrains s.r.o.</b:Corporate>
+      </b:Author>
+    </b:Author>
+    <b:Title>Ktor</b:Title>
+    <b:Year>2025</b:Year>
+    <b:Month>12</b:Month>
+    <b:Day>10</b:Day>
+    <b:URL>https://www.jetbrains.com/compose-multiplatform/</b:URL>
+    <b:RefOrder>2</b:RefOrder>
+  </b:Source>
+  <b:Source>
+    <b:Tag>Het25</b:Tag>
+    <b:SourceType>InternetSite</b:SourceType>
+    <b:Guid>{3B384BE6-BCC4-47C9-AC4E-C67529175E3C}</b:Guid>
+    <b:Author>
+      <b:Author>
+        <b:Corporate>Hetzner Online GmbH</b:Corporate>
+      </b:Author>
+    </b:Author>
+    <b:Title>Hetzner  Cloud</b:Title>
+    <b:Year>2025</b:Year>
+    <b:Month>05</b:Month>
+    <b:Day>10</b:Day>
+    <b:URL>https://www.hetzner.com/de/cloud/</b:URL>
+    <b:RefOrder>7</b:RefOrder>
+  </b:Source>
+  <b:Source>
+    <b:Tag>ngi25</b:Tag>
+    <b:SourceType>InternetSite</b:SourceType>
+    <b:Guid>{B7F7353D-776D-4E25-8628-94442B27DFE6}</b:Guid>
+    <b:Author>
+      <b:Author>
+        <b:Corporate>nginx</b:Corporate>
+      </b:Author>
+    </b:Author>
+    <b:Title>nginx</b:Title>
+    <b:Year>2025</b:Year>
+    <b:Month>05</b:Month>
+    <b:Day>10</b:Day>
+    <b:URL>https://nginx.org/</b:URL>
+    <b:RefOrder>5</b:RefOrder>
+  </b:Source>
+  <b:Source>
+    <b:Tag>Mon25</b:Tag>
+    <b:SourceType>InternetSite</b:SourceType>
+    <b:Guid>{73644B8D-962E-4AE5-96AF-5CA4000E7CEC}</b:Guid>
+    <b:Author>
+      <b:Author>
+        <b:Corporate>MongoDB, Inc.</b:Corporate>
+      </b:Author>
+    </b:Author>
+    <b:Title>MongoDB</b:Title>
+    <b:Year>2025</b:Year>
+    <b:Month>05</b:Month>
+    <b:Day>10</b:Day>
+    <b:URL>https://www.mongodb.com/</b:URL>
+    <b:RefOrder>3</b:RefOrder>
+  </b:Source>
+  <b:Source>
+    <b:Tag>Gra25</b:Tag>
+    <b:SourceType>InternetSite</b:SourceType>
+    <b:Guid>{7AE7D705-9745-440A-BBBA-50C016915761}</b:Guid>
+    <b:Author>
+      <b:Author>
+        <b:Corporate>Grafana Labs</b:Corporate>
+      </b:Author>
+    </b:Author>
+    <b:Title>Grafana</b:Title>
+    <b:Year>2025</b:Year>
+    <b:Month>05</b:Month>
+    <b:Day>10</b:Day>
+    <b:URL>https://grafana.com/</b:URL>
+    <b:RefOrder>8</b:RefOrder>
+  </b:Source>
+  <b:Source>
+    <b:Tag>Doc25</b:Tag>
+    <b:SourceType>InternetSite</b:SourceType>
+    <b:Guid>{5C645158-EF08-444F-99C5-4FBA89D9AD81}</b:Guid>
+    <b:Author>
+      <b:Author>
+        <b:Corporate>Docker Inc.</b:Corporate>
+      </b:Author>
+    </b:Author>
+    <b:Title>Docker</b:Title>
+    <b:Year>2025</b:Year>
+    <b:Month>05</b:Month>
+    <b:Day>10</b:Day>
+    <b:URL>https://www.docker.com/</b:URL>
+    <b:RefOrder>9</b:RefOrder>
+  </b:Source>
+  <b:Source>
+    <b:Tag>Ope25</b:Tag>
+    <b:SourceType>InternetSite</b:SourceType>
+    <b:Guid>{C2D7F8B9-7C67-49AC-9FB2-A7D7A55EB411}</b:Guid>
+    <b:Author>
+      <b:Author>
+        <b:NameList>
+          <b:Person>
+            <b:Last>OpenAI</b:Last>
+          </b:Person>
+        </b:NameList>
+      </b:Author>
+    </b:Author>
+    <b:Title>OpenAI API</b:Title>
+    <b:Year>2025</b:Year>
+    <b:Month>05</b:Month>
+    <b:Day>10</b:Day>
+    <b:URL>https://openai.com/api/</b:URL>
+    <b:RefOrder>6</b:RefOrder>
+  </b:Source>
+  <b:Source>
+    <b:Tag>Clo25</b:Tag>
+    <b:SourceType>InternetSite</b:SourceType>
+    <b:Guid>{37A65606-EAB8-4049-B217-3394AAB31F75}</b:Guid>
+    <b:Author>
+      <b:Author>
+        <b:Corporate>Cloudflare, Inc.</b:Corporate>
+      </b:Author>
+    </b:Author>
+    <b:Title>Cloudflare</b:Title>
+    <b:Year>2025</b:Year>
+    <b:Month>05</b:Month>
+    <b:Day>10</b:Day>
+    <b:URL>https://www.cloudflare.com/</b:URL>
+    <b:RefOrder>4</b:RefOrder>
+  </b:Source>
+</b:Sources>
 </file>
 
 <file path=customXml/itemProps1.xml><?xml version="1.0" encoding="utf-8"?>
-<ds:datastoreItem xmlns:ds="http://schemas.openxmlformats.org/officeDocument/2006/customXml" ds:itemID="{E682C4FD-FCC1-442D-A064-14588FC0DD99}">
+<ds:datastoreItem xmlns:ds="http://schemas.openxmlformats.org/officeDocument/2006/customXml" ds:itemID="{AF7DB0E1-606C-42C5-803A-5840248E2392}">
   <ds:schemaRefs>
     <ds:schemaRef ds:uri="http://schemas.openxmlformats.org/officeDocument/2006/bibliography"/>
   </ds:schemaRefs>

</xml_diff>

<commit_message>
7 story list of generated recipes (#78)
</commit_message>
<xml_diff>
--- a/ConceptionDocument.docx
+++ b/ConceptionDocument.docx
@@ -6,8 +6,6 @@
       <w:pPr>
         <w:pStyle w:val="Titel"/>
       </w:pPr>
-      <w:bookmarkStart w:id="0" w:name="_GoBack"/>
-      <w:bookmarkEnd w:id="0"/>
       <w:r>
         <w:t>Project Software Engineering (DLMCSPSE01_CF)</w:t>
       </w:r>
@@ -1042,7 +1040,21 @@
                 <w:rStyle w:val="Hyperlink"/>
                 <w:noProof/>
               </w:rPr>
-              <w:t>Non-functional</w:t>
+              <w:t>Non-</w:t>
+            </w:r>
+            <w:r>
+              <w:rPr>
+                <w:rStyle w:val="Hyperlink"/>
+                <w:noProof/>
+              </w:rPr>
+              <w:t>f</w:t>
+            </w:r>
+            <w:r>
+              <w:rPr>
+                <w:rStyle w:val="Hyperlink"/>
+                <w:noProof/>
+              </w:rPr>
+              <w:t>unctional</w:t>
             </w:r>
             <w:r>
               <w:rPr>
@@ -1606,32 +1618,32 @@
       <w:pPr>
         <w:pStyle w:val="berschrift2"/>
       </w:pPr>
-      <w:bookmarkStart w:id="1" w:name="_Toc197757858"/>
+      <w:bookmarkStart w:id="0" w:name="_Toc197757858"/>
       <w:r>
         <w:lastRenderedPageBreak/>
         <w:t>Abstract</w:t>
       </w:r>
+      <w:bookmarkEnd w:id="0"/>
+    </w:p>
+    <w:p>
+      <w:r>
+        <w:t>The goal of this project is to develop an AI-based nutritional assistant. This assistant should help users improve their diet and overall health.</w:t>
+      </w:r>
+    </w:p>
+    <w:p>
+      <w:r>
+        <w:t>The assistant targets people who struggle with healthy diets because they lack the right information, or people who already have the basic knowledge but need special advice in their daily lives. Since this is a digital offer, the early adopters are digitally savvy and probably young people.</w:t>
+      </w:r>
+    </w:p>
+    <w:p>
+      <w:pPr>
+        <w:pStyle w:val="berschrift2"/>
+      </w:pPr>
+      <w:bookmarkStart w:id="1" w:name="_Toc197757859"/>
+      <w:r>
+        <w:t>Project plan</w:t>
+      </w:r>
       <w:bookmarkEnd w:id="1"/>
-    </w:p>
-    <w:p>
-      <w:r>
-        <w:t>The goal of this project is to develop an AI-based nutritional assistant. This assistant should help users improve their diet and overall health.</w:t>
-      </w:r>
-    </w:p>
-    <w:p>
-      <w:r>
-        <w:t>The assistant targets people who struggle with healthy diets because they lack the right information, or people who already have the basic knowledge but need special advice in their daily lives. Since this is a digital offer, the early adopters are digitally savvy and probably young people.</w:t>
-      </w:r>
-    </w:p>
-    <w:p>
-      <w:pPr>
-        <w:pStyle w:val="berschrift2"/>
-      </w:pPr>
-      <w:bookmarkStart w:id="2" w:name="_Toc197757859"/>
-      <w:r>
-        <w:t>Project plan</w:t>
-      </w:r>
-      <w:bookmarkEnd w:id="2"/>
     </w:p>
     <w:p>
       <w:r>
@@ -1748,39 +1760,39 @@
       <w:pPr>
         <w:pStyle w:val="berschrift2"/>
       </w:pPr>
-      <w:bookmarkStart w:id="3" w:name="_Toc197757860"/>
+      <w:bookmarkStart w:id="2" w:name="_Toc197757860"/>
       <w:r>
         <w:lastRenderedPageBreak/>
         <w:t>Risks</w:t>
       </w:r>
+      <w:bookmarkEnd w:id="2"/>
+    </w:p>
+    <w:p>
+      <w:r>
+        <w:t>As every software project also this projects has to mitigate certain risks which can be grouped in business related risks</w:t>
+      </w:r>
+      <w:r>
+        <w:t xml:space="preserve">, </w:t>
+      </w:r>
+      <w:r>
+        <w:t>technological risks</w:t>
+      </w:r>
+      <w:r>
+        <w:t xml:space="preserve"> and security risks</w:t>
+      </w:r>
+      <w:r>
+        <w:t>.</w:t>
+      </w:r>
+    </w:p>
+    <w:p>
+      <w:pPr>
+        <w:pStyle w:val="berschrift3"/>
+      </w:pPr>
+      <w:bookmarkStart w:id="3" w:name="_Toc197757861"/>
+      <w:r>
+        <w:t>Business Risks</w:t>
+      </w:r>
       <w:bookmarkEnd w:id="3"/>
-    </w:p>
-    <w:p>
-      <w:r>
-        <w:t>As every software project also this projects has to mitigate certain risks which can be grouped in business related risks</w:t>
-      </w:r>
-      <w:r>
-        <w:t xml:space="preserve">, </w:t>
-      </w:r>
-      <w:r>
-        <w:t>technological risks</w:t>
-      </w:r>
-      <w:r>
-        <w:t xml:space="preserve"> and security risks</w:t>
-      </w:r>
-      <w:r>
-        <w:t>.</w:t>
-      </w:r>
-    </w:p>
-    <w:p>
-      <w:pPr>
-        <w:pStyle w:val="berschrift3"/>
-      </w:pPr>
-      <w:bookmarkStart w:id="4" w:name="_Toc197757861"/>
-      <w:r>
-        <w:t>Business Risks</w:t>
-      </w:r>
-      <w:bookmarkEnd w:id="4"/>
     </w:p>
     <w:p>
       <w:pPr>
@@ -2007,12 +2019,12 @@
       <w:pPr>
         <w:pStyle w:val="berschrift3"/>
       </w:pPr>
-      <w:bookmarkStart w:id="5" w:name="_Toc197757862"/>
+      <w:bookmarkStart w:id="4" w:name="_Toc197757862"/>
       <w:r>
         <w:lastRenderedPageBreak/>
         <w:t>Technical Risks</w:t>
       </w:r>
-      <w:bookmarkEnd w:id="5"/>
+      <w:bookmarkEnd w:id="4"/>
     </w:p>
     <w:p>
       <w:pPr>
@@ -2024,11 +2036,11 @@
           <w:color w:val="1F3763" w:themeColor="accent1" w:themeShade="7F"/>
         </w:rPr>
       </w:pPr>
-      <w:bookmarkStart w:id="6" w:name="_Toc197757863"/>
+      <w:bookmarkStart w:id="5" w:name="_Toc197757863"/>
       <w:r>
         <w:t>Feature regression Risk</w:t>
       </w:r>
-      <w:bookmarkEnd w:id="6"/>
+      <w:bookmarkEnd w:id="5"/>
     </w:p>
     <w:p>
       <w:r>
@@ -2065,11 +2077,11 @@
       <w:pPr>
         <w:pStyle w:val="berschrift3"/>
       </w:pPr>
-      <w:bookmarkStart w:id="7" w:name="_Toc197757864"/>
+      <w:bookmarkStart w:id="6" w:name="_Toc197757864"/>
       <w:r>
         <w:t>GPT pricing risk</w:t>
       </w:r>
-      <w:bookmarkEnd w:id="7"/>
+      <w:bookmarkEnd w:id="6"/>
     </w:p>
     <w:p>
       <w:r>
@@ -2100,11 +2112,11 @@
       <w:pPr>
         <w:pStyle w:val="berschrift3"/>
       </w:pPr>
-      <w:bookmarkStart w:id="8" w:name="_Toc197757865"/>
+      <w:bookmarkStart w:id="7" w:name="_Toc197757865"/>
       <w:r>
         <w:t>Security risks</w:t>
       </w:r>
-      <w:bookmarkEnd w:id="8"/>
+      <w:bookmarkEnd w:id="7"/>
     </w:p>
     <w:p>
       <w:r>
@@ -2607,18 +2619,6 @@
         </w:numPr>
       </w:pPr>
       <w:r>
-        <w:t>Encrypt Data at rest and in transit</w:t>
-      </w:r>
-    </w:p>
-    <w:p>
-      <w:pPr>
-        <w:pStyle w:val="Listenabsatz"/>
-        <w:numPr>
-          <w:ilvl w:val="0"/>
-          <w:numId w:val="2"/>
-        </w:numPr>
-      </w:pPr>
-      <w:r>
         <w:t>Strict access controls</w:t>
       </w:r>
     </w:p>
@@ -3186,42 +3186,6 @@
     </w:p>
     <w:p>
       <w:pPr>
-        <w:pStyle w:val="Listenabsatz"/>
-        <w:numPr>
-          <w:ilvl w:val="0"/>
-          <w:numId w:val="3"/>
-        </w:numPr>
-      </w:pPr>
-      <w:r>
-        <w:t>Use model with Health Insurance Portability and Accountability Act (HIPAA) support</w:t>
-      </w:r>
-    </w:p>
-    <w:p>
-      <w:pPr>
-        <w:pStyle w:val="Listenabsatz"/>
-        <w:numPr>
-          <w:ilvl w:val="1"/>
-          <w:numId w:val="3"/>
-        </w:numPr>
-      </w:pPr>
-      <w:r>
-        <w:t>Might be important for later features</w:t>
-      </w:r>
-    </w:p>
-    <w:p>
-      <w:pPr>
-        <w:pStyle w:val="Listenabsatz"/>
-        <w:numPr>
-          <w:ilvl w:val="1"/>
-          <w:numId w:val="3"/>
-        </w:numPr>
-      </w:pPr>
-      <w:r>
-        <w:t>Those models also allow zero retention policies</w:t>
-      </w:r>
-    </w:p>
-    <w:p>
-      <w:pPr>
         <w:pStyle w:val="berschrift4"/>
       </w:pPr>
       <w:r>
@@ -3728,31 +3692,7 @@
         </w:numPr>
       </w:pPr>
       <w:r>
-        <w:t>Support multifactor authentication</w:t>
-      </w:r>
-    </w:p>
-    <w:p>
-      <w:pPr>
-        <w:pStyle w:val="Listenabsatz"/>
-        <w:numPr>
-          <w:ilvl w:val="0"/>
-          <w:numId w:val="4"/>
-        </w:numPr>
-      </w:pPr>
-      <w:r>
         <w:t>Use short sessions and use refresh tokens for session security</w:t>
-      </w:r>
-    </w:p>
-    <w:p>
-      <w:pPr>
-        <w:pStyle w:val="Listenabsatz"/>
-        <w:numPr>
-          <w:ilvl w:val="0"/>
-          <w:numId w:val="4"/>
-        </w:numPr>
-      </w:pPr>
-      <w:r>
-        <w:t>Secure App access with biometric encryption</w:t>
       </w:r>
     </w:p>
     <w:p>
@@ -4280,31 +4220,7 @@
         </w:numPr>
       </w:pPr>
       <w:r>
-        <w:t>Strong input validation to prevent injection attacks</w:t>
-      </w:r>
-    </w:p>
-    <w:p>
-      <w:pPr>
-        <w:pStyle w:val="Listenabsatz"/>
-        <w:numPr>
-          <w:ilvl w:val="0"/>
-          <w:numId w:val="5"/>
-        </w:numPr>
-      </w:pPr>
-      <w:r>
         <w:t>Use secure TLS versions</w:t>
-      </w:r>
-    </w:p>
-    <w:p>
-      <w:pPr>
-        <w:pStyle w:val="Listenabsatz"/>
-        <w:numPr>
-          <w:ilvl w:val="0"/>
-          <w:numId w:val="5"/>
-        </w:numPr>
-      </w:pPr>
-      <w:r>
-        <w:t>Auditlog suspicious activity</w:t>
       </w:r>
     </w:p>
     <w:p>
@@ -4551,7 +4467,6 @@
               <w:rPr>
                 <w:rStyle w:val="Fett"/>
               </w:rPr>
-              <w:lastRenderedPageBreak/>
               <w:t>Loss of Integrity</w:t>
             </w:r>
           </w:p>
@@ -4850,6 +4765,7 @@
         </w:numPr>
       </w:pPr>
       <w:r>
+        <w:lastRenderedPageBreak/>
         <w:t>Apply HSTS headers to prevent protocol downgrade attacks</w:t>
       </w:r>
     </w:p>
@@ -4870,36 +4786,36 @@
       <w:pPr>
         <w:pStyle w:val="berschrift2"/>
       </w:pPr>
-      <w:bookmarkStart w:id="9" w:name="_Toc197757866"/>
+      <w:bookmarkStart w:id="8" w:name="_Toc197757866"/>
       <w:r>
         <w:lastRenderedPageBreak/>
         <w:t>Software development methodology</w:t>
       </w:r>
+      <w:bookmarkEnd w:id="8"/>
+    </w:p>
+    <w:p>
+      <w:r>
+        <w:t xml:space="preserve">This project will use the </w:t>
+      </w:r>
+      <w:r>
+        <w:t>Kanban</w:t>
+      </w:r>
+      <w:r>
+        <w:t xml:space="preserve"> software development methodology. </w:t>
+      </w:r>
+      <w:r>
+        <w:t>Kanban is very lightweight which makes it suitable for this small one person project. It does not require complex planning and does not force some cycles, but still allows to be flexible and to change priorities.</w:t>
+      </w:r>
+    </w:p>
+    <w:p>
+      <w:pPr>
+        <w:pStyle w:val="berschrift3"/>
+      </w:pPr>
+      <w:bookmarkStart w:id="9" w:name="_Toc197757867"/>
+      <w:r>
+        <w:t>Kanban Board</w:t>
+      </w:r>
       <w:bookmarkEnd w:id="9"/>
-    </w:p>
-    <w:p>
-      <w:r>
-        <w:t xml:space="preserve">This project will use the </w:t>
-      </w:r>
-      <w:r>
-        <w:t>Kanban</w:t>
-      </w:r>
-      <w:r>
-        <w:t xml:space="preserve"> software development methodology. </w:t>
-      </w:r>
-      <w:r>
-        <w:t>Kanban is very lightweight which makes it suitable for this small one person project. It does not require complex planning and does not force some cycles, but still allows to be flexible and to change priorities.</w:t>
-      </w:r>
-    </w:p>
-    <w:p>
-      <w:pPr>
-        <w:pStyle w:val="berschrift3"/>
-      </w:pPr>
-      <w:bookmarkStart w:id="10" w:name="_Toc197757867"/>
-      <w:r>
-        <w:t>Kanban Board</w:t>
-      </w:r>
-      <w:bookmarkEnd w:id="10"/>
     </w:p>
     <w:p>
       <w:r>
@@ -5098,11 +5014,11 @@
       <w:pPr>
         <w:pStyle w:val="berschrift3"/>
       </w:pPr>
-      <w:bookmarkStart w:id="11" w:name="_Toc197757868"/>
+      <w:bookmarkStart w:id="10" w:name="_Toc197757868"/>
       <w:r>
         <w:t>Epic Board</w:t>
       </w:r>
-      <w:bookmarkEnd w:id="11"/>
+      <w:bookmarkEnd w:id="10"/>
     </w:p>
     <w:p>
       <w:r>
@@ -5156,11 +5072,11 @@
       <w:pPr>
         <w:pStyle w:val="berschrift3"/>
       </w:pPr>
-      <w:bookmarkStart w:id="12" w:name="_Toc197757869"/>
+      <w:bookmarkStart w:id="11" w:name="_Toc197757869"/>
       <w:r>
         <w:t>Milestone View</w:t>
       </w:r>
-      <w:bookmarkEnd w:id="12"/>
+      <w:bookmarkEnd w:id="11"/>
     </w:p>
     <w:p>
       <w:r>
@@ -5224,11 +5140,11 @@
       <w:pPr>
         <w:pStyle w:val="berschrift3"/>
       </w:pPr>
-      <w:bookmarkStart w:id="13" w:name="_Toc197757870"/>
+      <w:bookmarkStart w:id="12" w:name="_Toc197757870"/>
       <w:r>
         <w:t>Roles</w:t>
       </w:r>
-      <w:bookmarkEnd w:id="13"/>
+      <w:bookmarkEnd w:id="12"/>
     </w:p>
     <w:p>
       <w:r>
@@ -5277,102 +5193,116 @@
       <w:pPr>
         <w:pStyle w:val="berschrift2"/>
       </w:pPr>
-      <w:bookmarkStart w:id="14" w:name="_Toc197757871"/>
+      <w:bookmarkStart w:id="13" w:name="_Toc197757871"/>
       <w:r>
         <w:lastRenderedPageBreak/>
         <w:t>Requirements</w:t>
       </w:r>
+      <w:bookmarkEnd w:id="13"/>
+    </w:p>
+    <w:p>
+      <w:r>
+        <w:t>The requirements can be grouped into non-functional and functional requirements. The non-functional requirements are required to deliver a good software solutions with high quality.</w:t>
+      </w:r>
+    </w:p>
+    <w:p>
+      <w:pPr>
+        <w:pStyle w:val="berschrift3"/>
+      </w:pPr>
+      <w:bookmarkStart w:id="14" w:name="_Toc197757872"/>
+      <w:r>
+        <w:t>Non-functional</w:t>
+      </w:r>
       <w:bookmarkEnd w:id="14"/>
     </w:p>
     <w:p>
       <w:r>
-        <w:t>The requirements can be grouped into non-functional and functional requirements. The non-functional requirements are required to deliver a good software solutions with high quality.</w:t>
-      </w:r>
-    </w:p>
-    <w:p>
-      <w:pPr>
-        <w:pStyle w:val="berschrift3"/>
-      </w:pPr>
-      <w:bookmarkStart w:id="15" w:name="_Toc197757872"/>
-      <w:r>
-        <w:t>Non-functional</w:t>
-      </w:r>
+        <w:t xml:space="preserve">These non-functional requirements </w:t>
+      </w:r>
+      <w:r>
+        <w:t xml:space="preserve">can be separated into quality requirements and technical requirements. The quality requirements ensure, that the software works as expected and can </w:t>
+      </w:r>
+      <w:r>
+        <w:t xml:space="preserve">be </w:t>
+      </w:r>
+      <w:r>
+        <w:t>used by the user. For this project the main concentration will be on software security, because the data which is handled might be critical</w:t>
+      </w:r>
+      <w:r>
+        <w:t>,</w:t>
+      </w:r>
+      <w:r>
+        <w:t xml:space="preserve"> and it is important for the user to trust this new assistant.</w:t>
+      </w:r>
+    </w:p>
+    <w:p>
+      <w:r>
+        <w:t>The risks section already outlines the security risks and those must be mitigated by implementing security measures.</w:t>
+      </w:r>
+    </w:p>
+    <w:p>
+      <w:r>
+        <w:t>To ensure the confidentiality of the system, every communication is encrypted with TLS and communication over the public network is also using mTLS to prevent man</w:t>
+      </w:r>
+      <w:r>
+        <w:t>-in-the-middle attack</w:t>
+      </w:r>
+      <w:r>
+        <w:t xml:space="preserve">s of </w:t>
+      </w:r>
+      <w:r>
+        <w:t>a malicious actor</w:t>
+      </w:r>
+      <w:r>
+        <w:t>.</w:t>
+      </w:r>
+    </w:p>
+    <w:p>
+      <w:r>
+        <w:t>In order to be resistance under attack, the risk of Denial of service attacks must be minimized by leveraging third party prevention services. In addition</w:t>
+      </w:r>
+      <w:r>
+        <w:t>,</w:t>
+      </w:r>
+      <w:r>
+        <w:t xml:space="preserve"> all libraries must be up</w:t>
+      </w:r>
+      <w:r>
+        <w:t>-</w:t>
+      </w:r>
+      <w:r>
+        <w:t>to</w:t>
+      </w:r>
+      <w:r>
+        <w:t>-</w:t>
+      </w:r>
+      <w:r>
+        <w:t xml:space="preserve">date and security patches applied quickly. Do ensure this, a concept of automatic updates from service libraries and the server operating system must be implemented. A static code scan </w:t>
+      </w:r>
+      <w:r>
+        <w:t>should be implemented to ensure a secure development.</w:t>
+      </w:r>
+    </w:p>
+    <w:p>
+      <w:r>
+        <w:t xml:space="preserve">Besides of security measures, the functional correctness is important in order to prevent customers dissatisfaction. </w:t>
+      </w:r>
+      <w:r>
+        <w:t xml:space="preserve">A unit test coverage of </w:t>
+      </w:r>
+      <w:r>
+        <w:t>30</w:t>
+      </w:r>
+      <w:r>
+        <w:t xml:space="preserve">% and a basic coverage of every user story by </w:t>
+      </w:r>
+      <w:r>
+        <w:t>manual syste</w:t>
+      </w:r>
+      <w:bookmarkStart w:id="15" w:name="_GoBack"/>
       <w:bookmarkEnd w:id="15"/>
-    </w:p>
-    <w:p>
-      <w:r>
-        <w:t xml:space="preserve">These non-functional requirements </w:t>
-      </w:r>
-      <w:r>
-        <w:t xml:space="preserve">can be separated into quality requirements and technical requirements. The quality requirements ensure, that the software works as expected and can </w:t>
-      </w:r>
-      <w:r>
-        <w:t xml:space="preserve">be </w:t>
-      </w:r>
-      <w:r>
-        <w:t>used by the user. For this project the main concentration will be on software security, because the data which is handled might be critical</w:t>
-      </w:r>
-      <w:r>
-        <w:t>,</w:t>
-      </w:r>
-      <w:r>
-        <w:t xml:space="preserve"> and it is important for the user to trust this new assistant.</w:t>
-      </w:r>
-    </w:p>
-    <w:p>
-      <w:r>
-        <w:t>The risks section already outlines the security risks and those must be mitigated by implementing security measures.</w:t>
-      </w:r>
-    </w:p>
-    <w:p>
-      <w:r>
-        <w:t>To ensure the confidentiality of the system, every communication is encrypted with TLS and communication over the public network is also using mTLS to prevent man</w:t>
-      </w:r>
-      <w:r>
-        <w:t>-in-the-middle attack</w:t>
-      </w:r>
-      <w:r>
-        <w:t xml:space="preserve">s of </w:t>
-      </w:r>
-      <w:r>
-        <w:t>a malicious actor</w:t>
-      </w:r>
-      <w:r>
-        <w:t>.</w:t>
-      </w:r>
-    </w:p>
-    <w:p>
-      <w:r>
-        <w:t>In order to be resistance under attack, the risk of Denial of service attacks must be minimized by leveraging third party prevention services. In addition</w:t>
-      </w:r>
-      <w:r>
-        <w:t>,</w:t>
-      </w:r>
-      <w:r>
-        <w:t xml:space="preserve"> all libraries must be up</w:t>
-      </w:r>
-      <w:r>
-        <w:t>-</w:t>
-      </w:r>
-      <w:r>
-        <w:t>to</w:t>
-      </w:r>
-      <w:r>
-        <w:t>-</w:t>
-      </w:r>
-      <w:r>
-        <w:t xml:space="preserve">date and security patches applied quickly. Do ensure this, a concept of automatic updates from service libraries and the server operating system must be implemented. A static code scan </w:t>
-      </w:r>
-      <w:r>
-        <w:t>should be implemented to ensure a secure development.</w:t>
-      </w:r>
-    </w:p>
-    <w:p>
-      <w:r>
-        <w:t xml:space="preserve">Besides of security measures, the functional correctness is important in order to prevent customers dissatisfaction. </w:t>
-      </w:r>
-      <w:r>
-        <w:t>A unit test coverage of 70% and a basic coverage of every user story by integrated system tests ensure the functional correctness and prevent regressions.</w:t>
+      <w:r>
+        <w:t>m tests ensure the functional correctness and prevent regressions.</w:t>
       </w:r>
     </w:p>
     <w:p>
@@ -5826,6 +5756,7 @@
           <w:id w:val="-960038557"/>
           <w:citation/>
         </w:sdtPr>
+        <w:sdtEndPr/>
         <w:sdtContent>
           <w:r>
             <w:fldChar w:fldCharType="begin"/>
@@ -5860,6 +5791,9 @@
         <w:t xml:space="preserve"> </w:t>
       </w:r>
       <w:r>
+        <w:t xml:space="preserve">For the first version (the scope of this project) only the Android App will be finalized and shipped. </w:t>
+      </w:r>
+      <w:r>
         <w:t xml:space="preserve">The backend server uses </w:t>
       </w:r>
       <w:r>
@@ -5873,6 +5807,7 @@
           <w:id w:val="-409773965"/>
           <w:citation/>
         </w:sdtPr>
+        <w:sdtEndPr/>
         <w:sdtContent>
           <w:r>
             <w:fldChar w:fldCharType="begin"/>
@@ -5895,13 +5830,7 @@
         </w:sdtContent>
       </w:sdt>
       <w:r>
-        <w:t xml:space="preserve"> as</w:t>
-      </w:r>
-      <w:r>
-        <w:t xml:space="preserve"> </w:t>
-      </w:r>
-      <w:r>
-        <w:t>a server framework</w:t>
+        <w:t xml:space="preserve"> as a server framework</w:t>
       </w:r>
       <w:r>
         <w:t xml:space="preserve"> and connects to a MongoDB</w:t>
@@ -5914,6 +5843,7 @@
           <w:id w:val="1378750108"/>
           <w:citation/>
         </w:sdtPr>
+        <w:sdtEndPr/>
         <w:sdtContent>
           <w:r>
             <w:fldChar w:fldCharType="begin"/>
@@ -5960,6 +5890,7 @@
           <w:id w:val="1628423730"/>
           <w:citation/>
         </w:sdtPr>
+        <w:sdtEndPr/>
         <w:sdtContent>
           <w:r>
             <w:fldChar w:fldCharType="begin"/>
@@ -5992,6 +5923,7 @@
           <w:id w:val="-1764527116"/>
           <w:citation/>
         </w:sdtPr>
+        <w:sdtEndPr/>
         <w:sdtContent>
           <w:r>
             <w:fldChar w:fldCharType="begin"/>
@@ -6022,13 +5954,7 @@
     </w:p>
     <w:p>
       <w:r>
-        <w:t>Cloudf</w:t>
-      </w:r>
-      <w:r>
-        <w:t>l</w:t>
-      </w:r>
-      <w:r>
-        <w:t>are</w:t>
+        <w:t>Cloudflare</w:t>
       </w:r>
       <w:r>
         <w:t xml:space="preserve"> acts as a reverse proxy and web application firewall. If protects the server against DDoS attacks and blocks traffic from known bot sites. Cloudflare is also used as the provider for the domain certificate and server certificates. In addition</w:t>
@@ -6045,13 +5971,7 @@
         <w:t xml:space="preserve">The backend will be deployed on a </w:t>
       </w:r>
       <w:r>
-        <w:t>Hetzner Clou</w:t>
-      </w:r>
-      <w:r>
-        <w:t>d</w:t>
-      </w:r>
-      <w:r>
-        <w:t xml:space="preserve"> Server</w:t>
+        <w:t>Hetzner Cloud Server</w:t>
       </w:r>
       <w:r>
         <w:t xml:space="preserve"> as </w:t>
@@ -6065,13 +5985,7 @@
     </w:p>
     <w:p>
       <w:r>
-        <w:t>Ng</w:t>
-      </w:r>
-      <w:r>
-        <w:t>n</w:t>
-      </w:r>
-      <w:r>
-        <w:t>ix</w:t>
+        <w:t>Ngnix</w:t>
       </w:r>
       <w:r>
         <w:t xml:space="preserve"> is an additional reverse proxy inside of the server. It acts as a single entry point, only allowing traffic over the https port 433 and accepts only traffic that originates from Cloudflare.</w:t>
@@ -6082,13 +5996,7 @@
         <w:t xml:space="preserve">The backend server implements the main business logic and handles the requests of users. It communicates with the public </w:t>
       </w:r>
       <w:r>
-        <w:t xml:space="preserve">API of </w:t>
-      </w:r>
-      <w:r>
-        <w:t>O</w:t>
-      </w:r>
-      <w:r>
-        <w:t>penAI</w:t>
+        <w:t>API of OpenAI</w:t>
       </w:r>
       <w:r>
         <w:t xml:space="preserve"> </w:t>
@@ -6098,6 +6006,7 @@
           <w:id w:val="-376005501"/>
           <w:citation/>
         </w:sdtPr>
+        <w:sdtEndPr/>
         <w:sdtContent>
           <w:r>
             <w:fldChar w:fldCharType="begin"/>
@@ -6130,13 +6039,7 @@
     </w:p>
     <w:p>
       <w:r>
-        <w:t>Mong</w:t>
-      </w:r>
-      <w:r>
-        <w:t>o</w:t>
-      </w:r>
-      <w:r>
-        <w:t>DB</w:t>
+        <w:t>MongoDB</w:t>
       </w:r>
       <w:r>
         <w:t xml:space="preserve"> is used as the database</w:t>
@@ -6165,13 +6068,7 @@
         <w:t xml:space="preserve">have a reliant infrastructure setup and therefore the server is monitored using </w:t>
       </w:r>
       <w:r>
-        <w:t>Graf</w:t>
-      </w:r>
-      <w:r>
-        <w:t>a</w:t>
-      </w:r>
-      <w:r>
-        <w:t>na</w:t>
+        <w:t>Grafana</w:t>
       </w:r>
       <w:r>
         <w:t xml:space="preserve"> </w:t>
@@ -6181,6 +6078,7 @@
           <w:id w:val="-558011002"/>
           <w:citation/>
         </w:sdtPr>
+        <w:sdtEndPr/>
         <w:sdtContent>
           <w:r>
             <w:fldChar w:fldCharType="begin"/>
@@ -6214,6 +6112,7 @@
         <w:rPr>
           <w:noProof/>
         </w:rPr>
+        <w:lastRenderedPageBreak/>
         <w:drawing>
           <wp:inline distT="0" distB="0" distL="0" distR="0" wp14:anchorId="10701A09" wp14:editId="743E19AB">
             <wp:extent cx="3035808" cy="2631570"/>
@@ -6280,9 +6179,9 @@
           <w:noProof/>
         </w:rPr>
         <w:drawing>
-          <wp:inline distT="0" distB="0" distL="0" distR="0" wp14:anchorId="47B337F2" wp14:editId="17DF3243">
-            <wp:extent cx="5735116" cy="7126940"/>
-            <wp:effectExtent l="0" t="0" r="0" b="0"/>
+          <wp:inline distT="0" distB="0" distL="0" distR="0" wp14:anchorId="47B337F2" wp14:editId="72E83059">
+            <wp:extent cx="5919194" cy="6611546"/>
+            <wp:effectExtent l="0" t="0" r="5715" b="0"/>
             <wp:docPr id="21" name="Grafik 21"/>
             <wp:cNvGraphicFramePr>
               <a:graphicFrameLocks xmlns:a="http://schemas.openxmlformats.org/drawingml/2006/main" noChangeAspect="1"/>
@@ -6297,20 +6196,20 @@
                     </pic:cNvPicPr>
                   </pic:nvPicPr>
                   <pic:blipFill rotWithShape="1">
-                    <a:blip r:embed="rId17" cstate="print">
+                    <a:blip r:embed="rId17">
                       <a:extLst>
                         <a:ext uri="{28A0092B-C50C-407E-A947-70E740481C1C}">
                           <a14:useLocalDpi xmlns:a14="http://schemas.microsoft.com/office/drawing/2010/main" val="0"/>
                         </a:ext>
                       </a:extLst>
                     </a:blip>
-                    <a:srcRect l="24392" t="-398" r="24302" b="398"/>
+                    <a:srcRect l="24659" r="25917"/>
                     <a:stretch/>
                   </pic:blipFill>
                   <pic:spPr bwMode="auto">
                     <a:xfrm>
                       <a:off x="0" y="0"/>
-                      <a:ext cx="5741948" cy="7135429"/>
+                      <a:ext cx="5919194" cy="6611546"/>
                     </a:xfrm>
                     <a:prstGeom prst="rect">
                       <a:avLst/>
@@ -7036,6 +6935,7 @@
             <w:id w:val="-573587230"/>
             <w:bibliography/>
           </w:sdtPr>
+          <w:sdtEndPr/>
           <w:sdtContent>
             <w:p>
               <w:pPr>
@@ -9625,7 +9525,7 @@
 </file>
 
 <file path=customXml/itemProps1.xml><?xml version="1.0" encoding="utf-8"?>
-<ds:datastoreItem xmlns:ds="http://schemas.openxmlformats.org/officeDocument/2006/customXml" ds:itemID="{AF7DB0E1-606C-42C5-803A-5840248E2392}">
+<ds:datastoreItem xmlns:ds="http://schemas.openxmlformats.org/officeDocument/2006/customXml" ds:itemID="{92B34BBD-836E-4179-9F86-1AED3C6C54EF}">
   <ds:schemaRefs>
     <ds:schemaRef ds:uri="http://schemas.openxmlformats.org/officeDocument/2006/bibliography"/>
   </ds:schemaRefs>

</xml_diff>